<commit_message>
updated manuscript and excel spreadsheet
</commit_message>
<xml_diff>
--- a/VulnPoolFisheries.V1.docx
+++ b/VulnPoolFisheries.V1.docx
@@ -578,15 +578,7 @@
           <w:sz w:val="26"/>
           <w:szCs w:val="26"/>
         </w:rPr>
-        <w:t xml:space="preserve"> on opening days while still </w:t>
-      </w:r>
-      <w:r>
-        <w:rPr>
-          <w:rFonts w:ascii="Helvetica" w:hAnsi="Helvetica" w:cs="Helvetica"/>
-          <w:sz w:val="26"/>
-          <w:szCs w:val="26"/>
-        </w:rPr>
-        <w:t>provide sustainable fishing due to the lack of harvest</w:t>
+        <w:t xml:space="preserve"> on opening days while still provide sustainable fishing due to the lack of harvest</w:t>
       </w:r>
       <w:r>
         <w:rPr>
@@ -642,10 +634,64 @@
     </w:p>
     <w:p>
       <w:pPr>
+        <w:pStyle w:val="Heading3"/>
+      </w:pPr>
+      <w:r>
+        <w:t>Model development</w:t>
+      </w:r>
+    </w:p>
+    <w:p>
+      <w:pPr>
+        <w:spacing w:line="360" w:lineRule="auto"/>
+      </w:pPr>
+      <w:r>
+        <w:t xml:space="preserve">The model assumes there are three primary states with respect to vulnerability to being captured: vulnerable, invulnerable and refractory. Vulnerable fish are in areas of the system where they are available to anglers and </w:t>
+      </w:r>
+      <w:r>
+        <w:t xml:space="preserve">in a </w:t>
+      </w:r>
+      <w:proofErr w:type="spellStart"/>
+      <w:r>
+        <w:t>behavioural</w:t>
+      </w:r>
+      <w:proofErr w:type="spellEnd"/>
+      <w:r>
+        <w:t xml:space="preserve"> state where they will react to fishing gear. Invulnerable fish are not available to anglers because they are in an area of the system or a </w:t>
+      </w:r>
+      <w:proofErr w:type="spellStart"/>
+      <w:r>
+        <w:t>behavioural</w:t>
+      </w:r>
+      <w:proofErr w:type="spellEnd"/>
+      <w:r>
+        <w:t xml:space="preserve"> state where they will not be captured by anglers. Vulnerable fish that have been captured and released are in the refractory state, where they are unwilling to react to fishing gear even if they are otherwise available to be captured. These fish will eventually mo</w:t>
+      </w:r>
+      <w:r>
+        <w:t xml:space="preserve">ve into one of the other states. </w:t>
+      </w:r>
+    </w:p>
+    <w:p>
+      <w:pPr>
+        <w:spacing w:line="360" w:lineRule="auto"/>
+      </w:pPr>
+      <w:r>
+        <w:t xml:space="preserve">The single lake model is described in Table 1; parameters and variables are described in Table 2. </w:t>
+      </w:r>
+    </w:p>
+    <w:p>
+      <w:pPr>
         <w:spacing w:before="60" w:after="200" w:line="360" w:lineRule="auto"/>
       </w:pPr>
       <w:r>
-        <w:t>Model development</w:t>
+        <w:t>-</w:t>
+      </w:r>
+      <w:proofErr w:type="gramStart"/>
+      <w:r>
+        <w:t>single</w:t>
+      </w:r>
+      <w:proofErr w:type="gramEnd"/>
+      <w:r>
+        <w:t xml:space="preserve"> lake</w:t>
       </w:r>
     </w:p>
     <w:p>
@@ -657,32 +703,48 @@
       </w:r>
       <w:proofErr w:type="gramStart"/>
       <w:r>
-        <w:t>single</w:t>
+        <w:t>landscape</w:t>
       </w:r>
       <w:proofErr w:type="gramEnd"/>
-      <w:r>
-        <w:t xml:space="preserve"> lake</w:t>
-      </w:r>
     </w:p>
     <w:p>
       <w:pPr>
         <w:spacing w:before="60" w:after="200" w:line="360" w:lineRule="auto"/>
       </w:pPr>
       <w:r>
+        <w:t>Model evaluation</w:t>
+      </w:r>
+    </w:p>
+    <w:p>
+      <w:pPr>
+        <w:spacing w:before="60" w:after="200" w:line="360" w:lineRule="auto"/>
+      </w:pPr>
+      <w:r>
         <w:t>-</w:t>
       </w:r>
       <w:proofErr w:type="gramStart"/>
       <w:r>
-        <w:t>landscape</w:t>
+        <w:t>elasticity</w:t>
       </w:r>
       <w:proofErr w:type="gramEnd"/>
+      <w:r>
+        <w:t xml:space="preserve"> (sensitivity)</w:t>
+      </w:r>
     </w:p>
     <w:p>
       <w:pPr>
         <w:spacing w:before="60" w:after="200" w:line="360" w:lineRule="auto"/>
       </w:pPr>
       <w:r>
-        <w:t>Model evaluation</w:t>
+        <w:t>-</w:t>
+      </w:r>
+      <w:proofErr w:type="gramStart"/>
+      <w:r>
+        <w:t>optimal</w:t>
+      </w:r>
+      <w:proofErr w:type="gramEnd"/>
+      <w:r>
+        <w:t xml:space="preserve"> openings (one lake)</w:t>
       </w:r>
     </w:p>
     <w:p>
@@ -694,11 +756,11 @@
       </w:r>
       <w:proofErr w:type="gramStart"/>
       <w:r>
-        <w:t>elasticity</w:t>
+        <w:t>system</w:t>
       </w:r>
       <w:proofErr w:type="gramEnd"/>
       <w:r>
-        <w:t xml:space="preserve"> (sensitivity)</w:t>
+        <w:t xml:space="preserve"> performance (one lake, multiple lakes)</w:t>
       </w:r>
     </w:p>
     <w:p>
@@ -710,35 +772,32 @@
       </w:r>
       <w:proofErr w:type="gramStart"/>
       <w:r>
-        <w:t>optimal</w:t>
+        <w:t>seasonal</w:t>
       </w:r>
       <w:proofErr w:type="gramEnd"/>
       <w:r>
-        <w:t xml:space="preserve"> openings (one lake)</w:t>
+        <w:t>/weather effects</w:t>
+      </w:r>
+    </w:p>
+    <w:p>
+      <w:pPr>
+        <w:pStyle w:val="Heading2"/>
+      </w:pPr>
+      <w:r>
+        <w:t>Results</w:t>
       </w:r>
     </w:p>
     <w:p>
       <w:pPr>
         <w:spacing w:before="60" w:after="200" w:line="360" w:lineRule="auto"/>
       </w:pPr>
-      <w:r>
-        <w:t>-</w:t>
-      </w:r>
-      <w:proofErr w:type="gramStart"/>
-      <w:r>
-        <w:t>system</w:t>
-      </w:r>
-      <w:proofErr w:type="gramEnd"/>
-      <w:r>
-        <w:t xml:space="preserve"> performance (one lake, multiple lakes)</w:t>
-      </w:r>
     </w:p>
     <w:p>
       <w:pPr>
         <w:pStyle w:val="Heading2"/>
       </w:pPr>
       <w:r>
-        <w:t>Results</w:t>
+        <w:t>Discussion</w:t>
       </w:r>
     </w:p>
     <w:p>
@@ -748,10 +807,18 @@
     </w:p>
     <w:p>
       <w:pPr>
+        <w:spacing w:before="60" w:after="200" w:line="360" w:lineRule="auto"/>
+      </w:pPr>
+      <w:r>
+        <w:t>Experimental setup</w:t>
+      </w:r>
+    </w:p>
+    <w:p>
+      <w:pPr>
         <w:pStyle w:val="Heading2"/>
       </w:pPr>
       <w:r>
-        <w:t>Discussion</w:t>
+        <w:t>Acknowledgements</w:t>
       </w:r>
     </w:p>
     <w:p>
@@ -761,33 +828,3469 @@
     </w:p>
     <w:p>
       <w:pPr>
-        <w:spacing w:before="60" w:after="200" w:line="360" w:lineRule="auto"/>
-      </w:pPr>
-      <w:bookmarkStart w:id="0" w:name="_GoBack"/>
+        <w:pStyle w:val="Heading2"/>
+      </w:pPr>
+      <w:r>
+        <w:t>References</w:t>
+      </w:r>
+    </w:p>
+    <w:p/>
+    <w:p/>
+    <w:p/>
+    <w:p>
+      <w:r>
+        <w:br w:type="page"/>
+      </w:r>
+    </w:p>
+    <w:p>
+      <w:r>
+        <w:t>Table 1: Recreational fishery simulation model.</w:t>
+      </w:r>
+    </w:p>
+    <w:tbl>
+      <w:tblPr>
+        <w:tblStyle w:val="TableGrid"/>
+        <w:tblW w:w="0" w:type="auto"/>
+        <w:tblLook w:val="04A0" w:firstRow="1" w:lastRow="0" w:firstColumn="1" w:lastColumn="0" w:noHBand="0" w:noVBand="1"/>
+      </w:tblPr>
+      <w:tblGrid>
+        <w:gridCol w:w="392"/>
+        <w:gridCol w:w="2268"/>
+        <w:gridCol w:w="6196"/>
+      </w:tblGrid>
+      <w:tr>
+        <w:tc>
+          <w:tcPr>
+            <w:tcW w:w="2660" w:type="dxa"/>
+            <w:gridSpan w:val="2"/>
+          </w:tcPr>
+          <w:p>
+            <w:r>
+              <w:t>Parameters</w:t>
+            </w:r>
+          </w:p>
+        </w:tc>
+        <w:tc>
+          <w:tcPr>
+            <w:tcW w:w="6196" w:type="dxa"/>
+          </w:tcPr>
+          <w:p/>
+        </w:tc>
+      </w:tr>
+      <w:tr>
+        <w:tc>
+          <w:tcPr>
+            <w:tcW w:w="392" w:type="dxa"/>
+          </w:tcPr>
+          <w:p/>
+        </w:tc>
+        <w:tc>
+          <w:tcPr>
+            <w:tcW w:w="2268" w:type="dxa"/>
+          </w:tcPr>
+          <w:p>
+            <w:r>
+              <w:t>T1.1</w:t>
+            </w:r>
+          </w:p>
+        </w:tc>
+        <w:tc>
+          <w:tcPr>
+            <w:tcW w:w="6196" w:type="dxa"/>
+          </w:tcPr>
+          <w:p>
+            <m:oMathPara>
+              <m:oMathParaPr>
+                <m:jc m:val="left"/>
+              </m:oMathParaPr>
+              <m:oMath>
+                <m:r>
+                  <m:rPr>
+                    <m:sty m:val="p"/>
+                  </m:rPr>
+                  <w:rPr>
+                    <w:rFonts w:ascii="Cambria Math" w:hAnsi="Cambria Math"/>
+                  </w:rPr>
+                  <m:t>Θ</m:t>
+                </m:r>
+                <m:r>
+                  <w:rPr>
+                    <w:rFonts w:ascii="Cambria Math" w:hAnsi="Cambria Math"/>
+                  </w:rPr>
+                  <m:t>=</m:t>
+                </m:r>
+                <m:d>
+                  <m:dPr>
+                    <m:ctrlPr>
+                      <w:rPr>
+                        <w:rFonts w:ascii="Cambria Math" w:hAnsi="Cambria Math"/>
+                        <w:i/>
+                      </w:rPr>
+                    </m:ctrlPr>
+                  </m:dPr>
+                  <m:e>
+                    <m:sSub>
+                      <m:sSubPr>
+                        <m:ctrlPr>
+                          <w:rPr>
+                            <w:rFonts w:ascii="Cambria Math" w:hAnsi="Cambria Math"/>
+                            <w:i/>
+                          </w:rPr>
+                        </m:ctrlPr>
+                      </m:sSubPr>
+                      <m:e>
+                        <m:r>
+                          <w:rPr>
+                            <w:rFonts w:ascii="Cambria Math" w:hAnsi="Cambria Math"/>
+                          </w:rPr>
+                          <m:t>N</m:t>
+                        </m:r>
+                      </m:e>
+                      <m:sub>
+                        <m:r>
+                          <w:rPr>
+                            <w:rFonts w:ascii="Cambria Math" w:hAnsi="Cambria Math"/>
+                          </w:rPr>
+                          <m:t>0</m:t>
+                        </m:r>
+                      </m:sub>
+                    </m:sSub>
+                    <m:r>
+                      <w:rPr>
+                        <w:rFonts w:ascii="Cambria Math" w:hAnsi="Cambria Math"/>
+                      </w:rPr>
+                      <m:t>,M,</m:t>
+                    </m:r>
+                    <m:sSub>
+                      <m:sSubPr>
+                        <m:ctrlPr>
+                          <w:rPr>
+                            <w:rFonts w:ascii="Cambria Math" w:hAnsi="Cambria Math"/>
+                            <w:i/>
+                          </w:rPr>
+                        </m:ctrlPr>
+                      </m:sSubPr>
+                      <m:e>
+                        <m:r>
+                          <w:rPr>
+                            <w:rFonts w:ascii="Cambria Math" w:hAnsi="Cambria Math"/>
+                          </w:rPr>
+                          <m:t>v</m:t>
+                        </m:r>
+                      </m:e>
+                      <m:sub>
+                        <m:r>
+                          <w:rPr>
+                            <w:rFonts w:ascii="Cambria Math" w:hAnsi="Cambria Math"/>
+                          </w:rPr>
+                          <m:t>1</m:t>
+                        </m:r>
+                      </m:sub>
+                    </m:sSub>
+                    <m:r>
+                      <w:rPr>
+                        <w:rFonts w:ascii="Cambria Math" w:hAnsi="Cambria Math"/>
+                      </w:rPr>
+                      <m:t>,</m:t>
+                    </m:r>
+                    <m:sSub>
+                      <m:sSubPr>
+                        <m:ctrlPr>
+                          <w:rPr>
+                            <w:rFonts w:ascii="Cambria Math" w:hAnsi="Cambria Math"/>
+                            <w:i/>
+                          </w:rPr>
+                        </m:ctrlPr>
+                      </m:sSubPr>
+                      <m:e>
+                        <m:r>
+                          <w:rPr>
+                            <w:rFonts w:ascii="Cambria Math" w:hAnsi="Cambria Math"/>
+                          </w:rPr>
+                          <m:t>v</m:t>
+                        </m:r>
+                      </m:e>
+                      <m:sub>
+                        <m:r>
+                          <w:rPr>
+                            <w:rFonts w:ascii="Cambria Math" w:hAnsi="Cambria Math"/>
+                          </w:rPr>
+                          <m:t>2</m:t>
+                        </m:r>
+                      </m:sub>
+                    </m:sSub>
+                    <m:r>
+                      <w:rPr>
+                        <w:rFonts w:ascii="Cambria Math" w:hAnsi="Cambria Math"/>
+                      </w:rPr>
+                      <m:t>,</m:t>
+                    </m:r>
+                    <m:sSub>
+                      <m:sSubPr>
+                        <m:ctrlPr>
+                          <w:rPr>
+                            <w:rFonts w:ascii="Cambria Math" w:hAnsi="Cambria Math"/>
+                            <w:i/>
+                          </w:rPr>
+                        </m:ctrlPr>
+                      </m:sSubPr>
+                      <m:e>
+                        <m:r>
+                          <w:rPr>
+                            <w:rFonts w:ascii="Cambria Math" w:hAnsi="Cambria Math"/>
+                          </w:rPr>
+                          <m:t>S</m:t>
+                        </m:r>
+                      </m:e>
+                      <m:sub>
+                        <m:r>
+                          <w:rPr>
+                            <w:rFonts w:ascii="Cambria Math" w:hAnsi="Cambria Math"/>
+                          </w:rPr>
+                          <m:t>r</m:t>
+                        </m:r>
+                      </m:sub>
+                    </m:sSub>
+                    <m:r>
+                      <w:rPr>
+                        <w:rFonts w:ascii="Cambria Math" w:hAnsi="Cambria Math"/>
+                      </w:rPr>
+                      <m:t>,</m:t>
+                    </m:r>
+                    <m:sSub>
+                      <m:sSubPr>
+                        <m:ctrlPr>
+                          <w:rPr>
+                            <w:rFonts w:ascii="Cambria Math" w:hAnsi="Cambria Math"/>
+                            <w:i/>
+                          </w:rPr>
+                        </m:ctrlPr>
+                      </m:sSubPr>
+                      <m:e>
+                        <m:r>
+                          <w:rPr>
+                            <w:rFonts w:ascii="Cambria Math" w:hAnsi="Cambria Math"/>
+                          </w:rPr>
+                          <m:t>v</m:t>
+                        </m:r>
+                      </m:e>
+                      <m:sub>
+                        <m:r>
+                          <w:rPr>
+                            <w:rFonts w:ascii="Cambria Math" w:hAnsi="Cambria Math"/>
+                          </w:rPr>
+                          <m:t>r</m:t>
+                        </m:r>
+                      </m:sub>
+                    </m:sSub>
+                    <m:r>
+                      <w:rPr>
+                        <w:rFonts w:ascii="Cambria Math" w:hAnsi="Cambria Math"/>
+                      </w:rPr>
+                      <m:t>,</m:t>
+                    </m:r>
+                    <m:sSub>
+                      <m:sSubPr>
+                        <m:ctrlPr>
+                          <w:rPr>
+                            <w:rFonts w:ascii="Cambria Math" w:hAnsi="Cambria Math"/>
+                            <w:i/>
+                          </w:rPr>
+                        </m:ctrlPr>
+                      </m:sSubPr>
+                      <m:e>
+                        <m:r>
+                          <w:rPr>
+                            <w:rFonts w:ascii="Cambria Math" w:hAnsi="Cambria Math"/>
+                          </w:rPr>
+                          <m:t>p</m:t>
+                        </m:r>
+                      </m:e>
+                      <m:sub>
+                        <m:r>
+                          <w:rPr>
+                            <w:rFonts w:ascii="Cambria Math" w:hAnsi="Cambria Math"/>
+                          </w:rPr>
+                          <m:t>v</m:t>
+                        </m:r>
+                      </m:sub>
+                    </m:sSub>
+                    <m:r>
+                      <w:rPr>
+                        <w:rFonts w:ascii="Cambria Math" w:hAnsi="Cambria Math"/>
+                      </w:rPr>
+                      <m:t>,</m:t>
+                    </m:r>
+                    <m:sSub>
+                      <m:sSubPr>
+                        <m:ctrlPr>
+                          <w:rPr>
+                            <w:rFonts w:ascii="Cambria Math" w:hAnsi="Cambria Math"/>
+                            <w:i/>
+                          </w:rPr>
+                        </m:ctrlPr>
+                      </m:sSubPr>
+                      <m:e>
+                        <m:r>
+                          <w:rPr>
+                            <w:rFonts w:ascii="Cambria Math" w:hAnsi="Cambria Math"/>
+                          </w:rPr>
+                          <m:t>C</m:t>
+                        </m:r>
+                      </m:e>
+                      <m:sub>
+                        <m:r>
+                          <w:rPr>
+                            <w:rFonts w:ascii="Cambria Math" w:hAnsi="Cambria Math"/>
+                          </w:rPr>
+                          <m:t>0</m:t>
+                        </m:r>
+                      </m:sub>
+                    </m:sSub>
+                    <m:r>
+                      <w:rPr>
+                        <w:rFonts w:ascii="Cambria Math" w:hAnsi="Cambria Math"/>
+                      </w:rPr>
+                      <m:t>,β,</m:t>
+                    </m:r>
+                    <m:sSub>
+                      <m:sSubPr>
+                        <m:ctrlPr>
+                          <w:rPr>
+                            <w:rFonts w:ascii="Cambria Math" w:hAnsi="Cambria Math"/>
+                            <w:i/>
+                          </w:rPr>
+                        </m:ctrlPr>
+                      </m:sSubPr>
+                      <m:e>
+                        <m:r>
+                          <w:rPr>
+                            <w:rFonts w:ascii="Cambria Math" w:hAnsi="Cambria Math"/>
+                          </w:rPr>
+                          <m:t>C</m:t>
+                        </m:r>
+                      </m:e>
+                      <m:sub>
+                        <m:r>
+                          <w:rPr>
+                            <w:rFonts w:ascii="Cambria Math" w:hAnsi="Cambria Math"/>
+                          </w:rPr>
+                          <m:t>5</m:t>
+                        </m:r>
+                        <m:r>
+                          <w:rPr>
+                            <w:rFonts w:ascii="Cambria Math" w:hAnsi="Cambria Math"/>
+                          </w:rPr>
+                          <m:t>0</m:t>
+                        </m:r>
+                      </m:sub>
+                    </m:sSub>
+                    <m:r>
+                      <w:rPr>
+                        <w:rFonts w:ascii="Cambria Math" w:hAnsi="Cambria Math"/>
+                      </w:rPr>
+                      <m:t>,</m:t>
+                    </m:r>
+                    <m:sSub>
+                      <m:sSubPr>
+                        <m:ctrlPr>
+                          <w:rPr>
+                            <w:rFonts w:ascii="Cambria Math" w:hAnsi="Cambria Math"/>
+                            <w:i/>
+                          </w:rPr>
+                        </m:ctrlPr>
+                      </m:sSubPr>
+                      <m:e>
+                        <m:r>
+                          <w:rPr>
+                            <w:rFonts w:ascii="Cambria Math" w:hAnsi="Cambria Math"/>
+                          </w:rPr>
+                          <m:t>C</m:t>
+                        </m:r>
+                      </m:e>
+                      <m:sub>
+                        <m:r>
+                          <w:rPr>
+                            <w:rFonts w:ascii="Cambria Math" w:hAnsi="Cambria Math"/>
+                          </w:rPr>
+                          <m:t>σ</m:t>
+                        </m:r>
+                      </m:sub>
+                    </m:sSub>
+                    <m:r>
+                      <w:rPr>
+                        <w:rFonts w:ascii="Cambria Math" w:hAnsi="Cambria Math"/>
+                      </w:rPr>
+                      <m:t>,</m:t>
+                    </m:r>
+                    <m:sSub>
+                      <m:sSubPr>
+                        <m:ctrlPr>
+                          <w:rPr>
+                            <w:rFonts w:ascii="Cambria Math" w:hAnsi="Cambria Math"/>
+                            <w:i/>
+                          </w:rPr>
+                        </m:ctrlPr>
+                      </m:sSubPr>
+                      <m:e>
+                        <m:r>
+                          <w:rPr>
+                            <w:rFonts w:ascii="Cambria Math" w:hAnsi="Cambria Math"/>
+                          </w:rPr>
+                          <m:t>E</m:t>
+                        </m:r>
+                      </m:e>
+                      <m:sub>
+                        <m:r>
+                          <w:rPr>
+                            <w:rFonts w:ascii="Cambria Math" w:hAnsi="Cambria Math"/>
+                          </w:rPr>
+                          <m:t>WE</m:t>
+                        </m:r>
+                      </m:sub>
+                    </m:sSub>
+                    <m:r>
+                      <w:rPr>
+                        <w:rFonts w:ascii="Cambria Math" w:hAnsi="Cambria Math"/>
+                      </w:rPr>
+                      <m:t>,</m:t>
+                    </m:r>
+                    <m:sSub>
+                      <m:sSubPr>
+                        <m:ctrlPr>
+                          <w:rPr>
+                            <w:rFonts w:ascii="Cambria Math" w:hAnsi="Cambria Math"/>
+                            <w:i/>
+                          </w:rPr>
+                        </m:ctrlPr>
+                      </m:sSubPr>
+                      <m:e>
+                        <m:r>
+                          <w:rPr>
+                            <w:rFonts w:ascii="Cambria Math" w:hAnsi="Cambria Math"/>
+                          </w:rPr>
+                          <m:t>E</m:t>
+                        </m:r>
+                      </m:e>
+                      <m:sub>
+                        <m:r>
+                          <w:rPr>
+                            <w:rFonts w:ascii="Cambria Math" w:hAnsi="Cambria Math"/>
+                          </w:rPr>
+                          <m:t>WD</m:t>
+                        </m:r>
+                      </m:sub>
+                    </m:sSub>
+                  </m:e>
+                </m:d>
+              </m:oMath>
+            </m:oMathPara>
+          </w:p>
+        </w:tc>
+      </w:tr>
+      <w:tr>
+        <w:tc>
+          <w:tcPr>
+            <w:tcW w:w="2660" w:type="dxa"/>
+            <w:gridSpan w:val="2"/>
+          </w:tcPr>
+          <w:p>
+            <w:r>
+              <w:t>Initial population</w:t>
+            </w:r>
+          </w:p>
+        </w:tc>
+        <w:tc>
+          <w:tcPr>
+            <w:tcW w:w="6196" w:type="dxa"/>
+          </w:tcPr>
+          <w:p/>
+        </w:tc>
+      </w:tr>
+      <w:tr>
+        <w:tc>
+          <w:tcPr>
+            <w:tcW w:w="392" w:type="dxa"/>
+          </w:tcPr>
+          <w:p/>
+        </w:tc>
+        <w:tc>
+          <w:tcPr>
+            <w:tcW w:w="2268" w:type="dxa"/>
+          </w:tcPr>
+          <w:p>
+            <w:r>
+              <w:t>T1.2</w:t>
+            </w:r>
+          </w:p>
+        </w:tc>
+        <w:tc>
+          <w:tcPr>
+            <w:tcW w:w="6196" w:type="dxa"/>
+            <w:vAlign w:val="center"/>
+          </w:tcPr>
+          <w:p>
+            <m:oMathPara>
+              <m:oMathParaPr>
+                <m:jc m:val="left"/>
+              </m:oMathParaPr>
+              <m:oMath>
+                <m:sSub>
+                  <m:sSubPr>
+                    <m:ctrlPr>
+                      <w:rPr>
+                        <w:rFonts w:ascii="Cambria Math" w:hAnsi="Cambria Math"/>
+                        <w:i/>
+                      </w:rPr>
+                    </m:ctrlPr>
+                  </m:sSubPr>
+                  <m:e>
+                    <m:r>
+                      <w:rPr>
+                        <w:rFonts w:ascii="Cambria Math" w:hAnsi="Cambria Math"/>
+                      </w:rPr>
+                      <m:t>N</m:t>
+                    </m:r>
+                  </m:e>
+                  <m:sub>
+                    <m:r>
+                      <w:rPr>
+                        <w:rFonts w:ascii="Cambria Math" w:hAnsi="Cambria Math"/>
+                      </w:rPr>
+                      <m:t>t=1</m:t>
+                    </m:r>
+                  </m:sub>
+                </m:sSub>
+                <m:r>
+                  <w:rPr>
+                    <w:rFonts w:ascii="Cambria Math" w:hAnsi="Cambria Math"/>
+                  </w:rPr>
+                  <m:t>=</m:t>
+                </m:r>
+                <m:sSub>
+                  <m:sSubPr>
+                    <m:ctrlPr>
+                      <w:rPr>
+                        <w:rFonts w:ascii="Cambria Math" w:hAnsi="Cambria Math"/>
+                        <w:i/>
+                      </w:rPr>
+                    </m:ctrlPr>
+                  </m:sSubPr>
+                  <m:e>
+                    <m:r>
+                      <w:rPr>
+                        <w:rFonts w:ascii="Cambria Math" w:hAnsi="Cambria Math"/>
+                      </w:rPr>
+                      <m:t>N</m:t>
+                    </m:r>
+                  </m:e>
+                  <m:sub>
+                    <m:r>
+                      <w:rPr>
+                        <w:rFonts w:ascii="Cambria Math" w:hAnsi="Cambria Math"/>
+                      </w:rPr>
+                      <m:t>0</m:t>
+                    </m:r>
+                  </m:sub>
+                </m:sSub>
+                <m:f>
+                  <m:fPr>
+                    <m:ctrlPr>
+                      <w:rPr>
+                        <w:rFonts w:ascii="Cambria Math" w:hAnsi="Cambria Math"/>
+                        <w:i/>
+                      </w:rPr>
+                    </m:ctrlPr>
+                  </m:fPr>
+                  <m:num>
+                    <m:sSub>
+                      <m:sSubPr>
+                        <m:ctrlPr>
+                          <w:rPr>
+                            <w:rFonts w:ascii="Cambria Math" w:hAnsi="Cambria Math"/>
+                            <w:i/>
+                          </w:rPr>
+                        </m:ctrlPr>
+                      </m:sSubPr>
+                      <m:e>
+                        <m:r>
+                          <w:rPr>
+                            <w:rFonts w:ascii="Cambria Math" w:hAnsi="Cambria Math"/>
+                          </w:rPr>
+                          <m:t>v</m:t>
+                        </m:r>
+                      </m:e>
+                      <m:sub>
+                        <m:r>
+                          <w:rPr>
+                            <w:rFonts w:ascii="Cambria Math" w:hAnsi="Cambria Math"/>
+                          </w:rPr>
+                          <m:t>1</m:t>
+                        </m:r>
+                      </m:sub>
+                    </m:sSub>
+                  </m:num>
+                  <m:den>
+                    <m:sSub>
+                      <m:sSubPr>
+                        <m:ctrlPr>
+                          <w:rPr>
+                            <w:rFonts w:ascii="Cambria Math" w:hAnsi="Cambria Math"/>
+                            <w:i/>
+                          </w:rPr>
+                        </m:ctrlPr>
+                      </m:sSubPr>
+                      <m:e>
+                        <m:r>
+                          <w:rPr>
+                            <w:rFonts w:ascii="Cambria Math" w:hAnsi="Cambria Math"/>
+                          </w:rPr>
+                          <m:t>v</m:t>
+                        </m:r>
+                      </m:e>
+                      <m:sub>
+                        <m:r>
+                          <w:rPr>
+                            <w:rFonts w:ascii="Cambria Math" w:hAnsi="Cambria Math"/>
+                          </w:rPr>
+                          <m:t>1</m:t>
+                        </m:r>
+                      </m:sub>
+                    </m:sSub>
+                    <m:r>
+                      <w:rPr>
+                        <w:rFonts w:ascii="Cambria Math" w:hAnsi="Cambria Math"/>
+                      </w:rPr>
+                      <m:t>+</m:t>
+                    </m:r>
+                    <m:sSub>
+                      <m:sSubPr>
+                        <m:ctrlPr>
+                          <w:rPr>
+                            <w:rFonts w:ascii="Cambria Math" w:hAnsi="Cambria Math"/>
+                            <w:i/>
+                          </w:rPr>
+                        </m:ctrlPr>
+                      </m:sSubPr>
+                      <m:e>
+                        <m:r>
+                          <w:rPr>
+                            <w:rFonts w:ascii="Cambria Math" w:hAnsi="Cambria Math"/>
+                          </w:rPr>
+                          <m:t>v</m:t>
+                        </m:r>
+                      </m:e>
+                      <m:sub>
+                        <m:r>
+                          <w:rPr>
+                            <w:rFonts w:ascii="Cambria Math" w:hAnsi="Cambria Math"/>
+                          </w:rPr>
+                          <m:t>2</m:t>
+                        </m:r>
+                      </m:sub>
+                    </m:sSub>
+                  </m:den>
+                </m:f>
+              </m:oMath>
+            </m:oMathPara>
+          </w:p>
+        </w:tc>
+      </w:tr>
+      <w:tr>
+        <w:tc>
+          <w:tcPr>
+            <w:tcW w:w="392" w:type="dxa"/>
+          </w:tcPr>
+          <w:p/>
+        </w:tc>
+        <w:tc>
+          <w:tcPr>
+            <w:tcW w:w="2268" w:type="dxa"/>
+          </w:tcPr>
+          <w:p>
+            <w:r>
+              <w:t>T1.3</w:t>
+            </w:r>
+          </w:p>
+        </w:tc>
+        <w:tc>
+          <w:tcPr>
+            <w:tcW w:w="6196" w:type="dxa"/>
+          </w:tcPr>
+          <w:p>
+            <m:oMathPara>
+              <m:oMathParaPr>
+                <m:jc m:val="left"/>
+              </m:oMathParaPr>
+              <m:oMath>
+                <m:sSub>
+                  <m:sSubPr>
+                    <m:ctrlPr>
+                      <w:rPr>
+                        <w:rFonts w:ascii="Cambria Math" w:hAnsi="Cambria Math"/>
+                        <w:i/>
+                      </w:rPr>
+                    </m:ctrlPr>
+                  </m:sSubPr>
+                  <m:e>
+                    <m:r>
+                      <w:rPr>
+                        <w:rFonts w:ascii="Cambria Math" w:hAnsi="Cambria Math"/>
+                      </w:rPr>
+                      <m:t>I</m:t>
+                    </m:r>
+                  </m:e>
+                  <m:sub>
+                    <m:r>
+                      <w:rPr>
+                        <w:rFonts w:ascii="Cambria Math" w:hAnsi="Cambria Math"/>
+                      </w:rPr>
+                      <m:t>t=1</m:t>
+                    </m:r>
+                  </m:sub>
+                </m:sSub>
+                <m:r>
+                  <w:rPr>
+                    <w:rFonts w:ascii="Cambria Math" w:hAnsi="Cambria Math"/>
+                  </w:rPr>
+                  <m:t>=</m:t>
+                </m:r>
+                <m:sSub>
+                  <m:sSubPr>
+                    <m:ctrlPr>
+                      <w:rPr>
+                        <w:rFonts w:ascii="Cambria Math" w:hAnsi="Cambria Math"/>
+                        <w:i/>
+                      </w:rPr>
+                    </m:ctrlPr>
+                  </m:sSubPr>
+                  <m:e>
+                    <m:r>
+                      <w:rPr>
+                        <w:rFonts w:ascii="Cambria Math" w:hAnsi="Cambria Math"/>
+                      </w:rPr>
+                      <m:t>N</m:t>
+                    </m:r>
+                  </m:e>
+                  <m:sub>
+                    <m:r>
+                      <w:rPr>
+                        <w:rFonts w:ascii="Cambria Math" w:hAnsi="Cambria Math"/>
+                      </w:rPr>
+                      <m:t>0</m:t>
+                    </m:r>
+                  </m:sub>
+                </m:sSub>
+                <m:f>
+                  <m:fPr>
+                    <m:ctrlPr>
+                      <w:rPr>
+                        <w:rFonts w:ascii="Cambria Math" w:hAnsi="Cambria Math"/>
+                        <w:i/>
+                      </w:rPr>
+                    </m:ctrlPr>
+                  </m:fPr>
+                  <m:num>
+                    <m:sSub>
+                      <m:sSubPr>
+                        <m:ctrlPr>
+                          <w:rPr>
+                            <w:rFonts w:ascii="Cambria Math" w:hAnsi="Cambria Math"/>
+                            <w:i/>
+                          </w:rPr>
+                        </m:ctrlPr>
+                      </m:sSubPr>
+                      <m:e>
+                        <m:r>
+                          <w:rPr>
+                            <w:rFonts w:ascii="Cambria Math" w:hAnsi="Cambria Math"/>
+                          </w:rPr>
+                          <m:t>v</m:t>
+                        </m:r>
+                      </m:e>
+                      <m:sub>
+                        <m:r>
+                          <w:rPr>
+                            <w:rFonts w:ascii="Cambria Math" w:hAnsi="Cambria Math"/>
+                          </w:rPr>
+                          <m:t>2</m:t>
+                        </m:r>
+                      </m:sub>
+                    </m:sSub>
+                  </m:num>
+                  <m:den>
+                    <m:sSub>
+                      <m:sSubPr>
+                        <m:ctrlPr>
+                          <w:rPr>
+                            <w:rFonts w:ascii="Cambria Math" w:hAnsi="Cambria Math"/>
+                            <w:i/>
+                          </w:rPr>
+                        </m:ctrlPr>
+                      </m:sSubPr>
+                      <m:e>
+                        <m:r>
+                          <w:rPr>
+                            <w:rFonts w:ascii="Cambria Math" w:hAnsi="Cambria Math"/>
+                          </w:rPr>
+                          <m:t>v</m:t>
+                        </m:r>
+                      </m:e>
+                      <m:sub>
+                        <m:r>
+                          <w:rPr>
+                            <w:rFonts w:ascii="Cambria Math" w:hAnsi="Cambria Math"/>
+                          </w:rPr>
+                          <m:t>1</m:t>
+                        </m:r>
+                      </m:sub>
+                    </m:sSub>
+                    <m:r>
+                      <w:rPr>
+                        <w:rFonts w:ascii="Cambria Math" w:hAnsi="Cambria Math"/>
+                      </w:rPr>
+                      <m:t>+</m:t>
+                    </m:r>
+                    <m:sSub>
+                      <m:sSubPr>
+                        <m:ctrlPr>
+                          <w:rPr>
+                            <w:rFonts w:ascii="Cambria Math" w:hAnsi="Cambria Math"/>
+                            <w:i/>
+                          </w:rPr>
+                        </m:ctrlPr>
+                      </m:sSubPr>
+                      <m:e>
+                        <m:r>
+                          <w:rPr>
+                            <w:rFonts w:ascii="Cambria Math" w:hAnsi="Cambria Math"/>
+                          </w:rPr>
+                          <m:t>v</m:t>
+                        </m:r>
+                      </m:e>
+                      <m:sub>
+                        <m:r>
+                          <w:rPr>
+                            <w:rFonts w:ascii="Cambria Math" w:hAnsi="Cambria Math"/>
+                          </w:rPr>
+                          <m:t>2</m:t>
+                        </m:r>
+                      </m:sub>
+                    </m:sSub>
+                  </m:den>
+                </m:f>
+              </m:oMath>
+            </m:oMathPara>
+          </w:p>
+        </w:tc>
+      </w:tr>
+      <w:tr>
+        <w:tc>
+          <w:tcPr>
+            <w:tcW w:w="392" w:type="dxa"/>
+          </w:tcPr>
+          <w:p/>
+        </w:tc>
+        <w:tc>
+          <w:tcPr>
+            <w:tcW w:w="2268" w:type="dxa"/>
+          </w:tcPr>
+          <w:p>
+            <w:r>
+              <w:t>T1.4</w:t>
+            </w:r>
+          </w:p>
+        </w:tc>
+        <w:tc>
+          <w:tcPr>
+            <w:tcW w:w="6196" w:type="dxa"/>
+          </w:tcPr>
+          <w:p>
+            <m:oMathPara>
+              <m:oMathParaPr>
+                <m:jc m:val="left"/>
+              </m:oMathParaPr>
+              <m:oMath>
+                <m:sSub>
+                  <m:sSubPr>
+                    <m:ctrlPr>
+                      <w:rPr>
+                        <w:rFonts w:ascii="Cambria Math" w:hAnsi="Cambria Math"/>
+                        <w:i/>
+                      </w:rPr>
+                    </m:ctrlPr>
+                  </m:sSubPr>
+                  <m:e>
+                    <m:r>
+                      <w:rPr>
+                        <w:rFonts w:ascii="Cambria Math" w:hAnsi="Cambria Math"/>
+                      </w:rPr>
+                      <m:t>R</m:t>
+                    </m:r>
+                  </m:e>
+                  <m:sub>
+                    <m:r>
+                      <w:rPr>
+                        <w:rFonts w:ascii="Cambria Math" w:hAnsi="Cambria Math"/>
+                      </w:rPr>
+                      <m:t>t=1</m:t>
+                    </m:r>
+                  </m:sub>
+                </m:sSub>
+                <m:r>
+                  <w:rPr>
+                    <w:rFonts w:ascii="Cambria Math" w:hAnsi="Cambria Math"/>
+                  </w:rPr>
+                  <m:t>=</m:t>
+                </m:r>
+                <m:r>
+                  <w:rPr>
+                    <w:rFonts w:ascii="Cambria Math" w:hAnsi="Cambria Math"/>
+                  </w:rPr>
+                  <m:t>0</m:t>
+                </m:r>
+              </m:oMath>
+            </m:oMathPara>
+          </w:p>
+        </w:tc>
+      </w:tr>
+      <w:tr>
+        <w:tc>
+          <w:tcPr>
+            <w:tcW w:w="2660" w:type="dxa"/>
+            <w:gridSpan w:val="2"/>
+          </w:tcPr>
+          <w:p>
+            <w:r>
+              <w:t>State dynamics</w:t>
+            </w:r>
+          </w:p>
+        </w:tc>
+        <w:tc>
+          <w:tcPr>
+            <w:tcW w:w="6196" w:type="dxa"/>
+          </w:tcPr>
+          <w:p/>
+        </w:tc>
+      </w:tr>
+      <w:tr>
+        <w:tc>
+          <w:tcPr>
+            <w:tcW w:w="392" w:type="dxa"/>
+          </w:tcPr>
+          <w:p/>
+        </w:tc>
+        <w:tc>
+          <w:tcPr>
+            <w:tcW w:w="2268" w:type="dxa"/>
+          </w:tcPr>
+          <w:p/>
+        </w:tc>
+        <w:tc>
+          <w:tcPr>
+            <w:tcW w:w="6196" w:type="dxa"/>
+          </w:tcPr>
+          <w:p/>
+        </w:tc>
+      </w:tr>
+      <w:tr>
+        <w:tc>
+          <w:tcPr>
+            <w:tcW w:w="392" w:type="dxa"/>
+          </w:tcPr>
+          <w:p/>
+        </w:tc>
+        <w:tc>
+          <w:tcPr>
+            <w:tcW w:w="2268" w:type="dxa"/>
+          </w:tcPr>
+          <w:p/>
+        </w:tc>
+        <w:tc>
+          <w:tcPr>
+            <w:tcW w:w="6196" w:type="dxa"/>
+          </w:tcPr>
+          <w:p/>
+        </w:tc>
+      </w:tr>
+      <w:tr>
+        <w:tc>
+          <w:tcPr>
+            <w:tcW w:w="392" w:type="dxa"/>
+          </w:tcPr>
+          <w:p/>
+        </w:tc>
+        <w:tc>
+          <w:tcPr>
+            <w:tcW w:w="2268" w:type="dxa"/>
+          </w:tcPr>
+          <w:p/>
+        </w:tc>
+        <w:tc>
+          <w:tcPr>
+            <w:tcW w:w="6196" w:type="dxa"/>
+          </w:tcPr>
+          <w:p/>
+        </w:tc>
+      </w:tr>
+      <w:tr>
+        <w:tc>
+          <w:tcPr>
+            <w:tcW w:w="392" w:type="dxa"/>
+          </w:tcPr>
+          <w:p/>
+        </w:tc>
+        <w:tc>
+          <w:tcPr>
+            <w:tcW w:w="2268" w:type="dxa"/>
+          </w:tcPr>
+          <w:p/>
+        </w:tc>
+        <w:tc>
+          <w:tcPr>
+            <w:tcW w:w="6196" w:type="dxa"/>
+          </w:tcPr>
+          <w:p/>
+        </w:tc>
+      </w:tr>
+      <w:tr>
+        <w:tc>
+          <w:tcPr>
+            <w:tcW w:w="392" w:type="dxa"/>
+          </w:tcPr>
+          <w:p/>
+        </w:tc>
+        <w:tc>
+          <w:tcPr>
+            <w:tcW w:w="2268" w:type="dxa"/>
+          </w:tcPr>
+          <w:p/>
+        </w:tc>
+        <w:tc>
+          <w:tcPr>
+            <w:tcW w:w="6196" w:type="dxa"/>
+          </w:tcPr>
+          <w:p/>
+        </w:tc>
+      </w:tr>
+      <w:tr>
+        <w:tc>
+          <w:tcPr>
+            <w:tcW w:w="392" w:type="dxa"/>
+          </w:tcPr>
+          <w:p/>
+        </w:tc>
+        <w:tc>
+          <w:tcPr>
+            <w:tcW w:w="2268" w:type="dxa"/>
+          </w:tcPr>
+          <w:p/>
+        </w:tc>
+        <w:tc>
+          <w:tcPr>
+            <w:tcW w:w="6196" w:type="dxa"/>
+          </w:tcPr>
+          <w:p/>
+        </w:tc>
+      </w:tr>
+      <w:tr>
+        <w:tc>
+          <w:tcPr>
+            <w:tcW w:w="392" w:type="dxa"/>
+          </w:tcPr>
+          <w:p/>
+        </w:tc>
+        <w:tc>
+          <w:tcPr>
+            <w:tcW w:w="2268" w:type="dxa"/>
+          </w:tcPr>
+          <w:p/>
+        </w:tc>
+        <w:tc>
+          <w:tcPr>
+            <w:tcW w:w="6196" w:type="dxa"/>
+          </w:tcPr>
+          <w:p/>
+        </w:tc>
+      </w:tr>
+      <w:tr>
+        <w:tc>
+          <w:tcPr>
+            <w:tcW w:w="392" w:type="dxa"/>
+          </w:tcPr>
+          <w:p/>
+        </w:tc>
+        <w:tc>
+          <w:tcPr>
+            <w:tcW w:w="2268" w:type="dxa"/>
+          </w:tcPr>
+          <w:p/>
+        </w:tc>
+        <w:tc>
+          <w:tcPr>
+            <w:tcW w:w="6196" w:type="dxa"/>
+          </w:tcPr>
+          <w:p/>
+        </w:tc>
+      </w:tr>
+      <w:tr>
+        <w:tc>
+          <w:tcPr>
+            <w:tcW w:w="392" w:type="dxa"/>
+          </w:tcPr>
+          <w:p/>
+        </w:tc>
+        <w:tc>
+          <w:tcPr>
+            <w:tcW w:w="2268" w:type="dxa"/>
+          </w:tcPr>
+          <w:p/>
+        </w:tc>
+        <w:tc>
+          <w:tcPr>
+            <w:tcW w:w="6196" w:type="dxa"/>
+          </w:tcPr>
+          <w:p/>
+        </w:tc>
+      </w:tr>
+      <w:tr>
+        <w:tc>
+          <w:tcPr>
+            <w:tcW w:w="392" w:type="dxa"/>
+          </w:tcPr>
+          <w:p/>
+        </w:tc>
+        <w:tc>
+          <w:tcPr>
+            <w:tcW w:w="2268" w:type="dxa"/>
+          </w:tcPr>
+          <w:p/>
+        </w:tc>
+        <w:tc>
+          <w:tcPr>
+            <w:tcW w:w="6196" w:type="dxa"/>
+          </w:tcPr>
+          <w:p/>
+        </w:tc>
+      </w:tr>
+      <w:tr>
+        <w:tc>
+          <w:tcPr>
+            <w:tcW w:w="392" w:type="dxa"/>
+          </w:tcPr>
+          <w:p/>
+        </w:tc>
+        <w:tc>
+          <w:tcPr>
+            <w:tcW w:w="2268" w:type="dxa"/>
+          </w:tcPr>
+          <w:p/>
+        </w:tc>
+        <w:tc>
+          <w:tcPr>
+            <w:tcW w:w="6196" w:type="dxa"/>
+          </w:tcPr>
+          <w:p/>
+        </w:tc>
+      </w:tr>
+      <w:tr>
+        <w:tc>
+          <w:tcPr>
+            <w:tcW w:w="392" w:type="dxa"/>
+          </w:tcPr>
+          <w:p/>
+        </w:tc>
+        <w:tc>
+          <w:tcPr>
+            <w:tcW w:w="2268" w:type="dxa"/>
+          </w:tcPr>
+          <w:p/>
+        </w:tc>
+        <w:tc>
+          <w:tcPr>
+            <w:tcW w:w="6196" w:type="dxa"/>
+          </w:tcPr>
+          <w:p/>
+        </w:tc>
+      </w:tr>
+      <w:tr>
+        <w:tc>
+          <w:tcPr>
+            <w:tcW w:w="392" w:type="dxa"/>
+          </w:tcPr>
+          <w:p>
+            <w:bookmarkStart w:id="0" w:name="_GoBack"/>
+          </w:p>
+        </w:tc>
+        <w:tc>
+          <w:tcPr>
+            <w:tcW w:w="2268" w:type="dxa"/>
+          </w:tcPr>
+          <w:p/>
+        </w:tc>
+        <w:tc>
+          <w:tcPr>
+            <w:tcW w:w="6196" w:type="dxa"/>
+          </w:tcPr>
+          <w:p/>
+        </w:tc>
+      </w:tr>
       <w:bookmarkEnd w:id="0"/>
-      <w:r>
-        <w:t>Experimental setup</w:t>
-      </w:r>
-    </w:p>
-    <w:p>
-      <w:pPr>
-        <w:pStyle w:val="Heading2"/>
-      </w:pPr>
-      <w:r>
-        <w:t>Acknowledgements</w:t>
-      </w:r>
-    </w:p>
-    <w:p>
-      <w:pPr>
-        <w:spacing w:before="60" w:after="200" w:line="360" w:lineRule="auto"/>
-      </w:pPr>
-    </w:p>
-    <w:p>
-      <w:pPr>
-        <w:pStyle w:val="Heading2"/>
-      </w:pPr>
-      <w:r>
-        <w:t>References</w:t>
+    </w:tbl>
+    <w:p>
+      <w:r>
+        <w:br w:type="page"/>
+      </w:r>
+    </w:p>
+    <w:p/>
+    <w:p/>
+    <w:p/>
+    <w:p/>
+    <w:p/>
+    <w:p/>
+    <w:p/>
+    <w:p/>
+    <w:p/>
+    <w:p/>
+    <w:p/>
+    <w:p/>
+    <w:p>
+      <w:r>
+        <w:rPr>
+          <w:noProof/>
+        </w:rPr>
+        <mc:AlternateContent>
+          <mc:Choice Requires="wps">
+            <w:drawing>
+              <wp:anchor distT="0" distB="0" distL="114300" distR="114300" simplePos="0" relativeHeight="251686912" behindDoc="0" locked="0" layoutInCell="1" allowOverlap="1" wp14:anchorId="2B0B6095" wp14:editId="042E5166">
+                <wp:simplePos x="0" y="0"/>
+                <wp:positionH relativeFrom="column">
+                  <wp:posOffset>2057400</wp:posOffset>
+                </wp:positionH>
+                <wp:positionV relativeFrom="paragraph">
+                  <wp:posOffset>1320165</wp:posOffset>
+                </wp:positionV>
+                <wp:extent cx="454025" cy="342900"/>
+                <wp:effectExtent l="0" t="0" r="0" b="12700"/>
+                <wp:wrapSquare wrapText="bothSides"/>
+                <wp:docPr id="25" name="Text Box 25"/>
+                <wp:cNvGraphicFramePr/>
+                <a:graphic xmlns:a="http://schemas.openxmlformats.org/drawingml/2006/main">
+                  <a:graphicData uri="http://schemas.microsoft.com/office/word/2010/wordprocessingShape">
+                    <wps:wsp>
+                      <wps:cNvSpPr txBox="1"/>
+                      <wps:spPr>
+                        <a:xfrm>
+                          <a:off x="0" y="0"/>
+                          <a:ext cx="454025" cy="342900"/>
+                        </a:xfrm>
+                        <a:prstGeom prst="rect">
+                          <a:avLst/>
+                        </a:prstGeom>
+                        <a:noFill/>
+                        <a:ln>
+                          <a:noFill/>
+                        </a:ln>
+                        <a:effectLst/>
+                        <a:extLst>
+                          <a:ext uri="{C572A759-6A51-4108-AA02-DFA0A04FC94B}">
+                            <ma14:wrappingTextBoxFlag xmlns:ma14="http://schemas.microsoft.com/office/mac/drawingml/2011/main"/>
+                          </a:ext>
+                        </a:extLst>
+                      </wps:spPr>
+                      <wps:style>
+                        <a:lnRef idx="0">
+                          <a:schemeClr val="accent1"/>
+                        </a:lnRef>
+                        <a:fillRef idx="0">
+                          <a:schemeClr val="accent1"/>
+                        </a:fillRef>
+                        <a:effectRef idx="0">
+                          <a:schemeClr val="accent1"/>
+                        </a:effectRef>
+                        <a:fontRef idx="minor">
+                          <a:schemeClr val="dk1"/>
+                        </a:fontRef>
+                      </wps:style>
+                      <wps:txbx>
+                        <w:txbxContent>
+                          <w:p>
+                            <w:r>
+                              <w:t>1-p</w:t>
+                            </w:r>
+                            <w:r>
+                              <w:rPr>
+                                <w:vertAlign w:val="subscript"/>
+                              </w:rPr>
+                              <w:t>v</w:t>
+                            </w:r>
+                          </w:p>
+                        </w:txbxContent>
+                      </wps:txbx>
+                      <wps:bodyPr rot="0" spcFirstLastPara="0" vertOverflow="overflow" horzOverflow="overflow" vert="horz" wrap="none" lIns="91440" tIns="45720" rIns="91440" bIns="45720" numCol="1" spcCol="0" rtlCol="0" fromWordArt="0" anchor="t" anchorCtr="0" forceAA="0" compatLnSpc="1">
+                        <a:prstTxWarp prst="textNoShape">
+                          <a:avLst/>
+                        </a:prstTxWarp>
+                        <a:noAutofit/>
+                      </wps:bodyPr>
+                    </wps:wsp>
+                  </a:graphicData>
+                </a:graphic>
+                <wp14:sizeRelV relativeFrom="margin">
+                  <wp14:pctHeight>0</wp14:pctHeight>
+                </wp14:sizeRelV>
+              </wp:anchor>
+            </w:drawing>
+          </mc:Choice>
+          <mc:Fallback>
+            <w:pict>
+              <v:shapetype id="_x0000_t202" coordsize="21600,21600" o:spt="202" path="m0,0l0,21600,21600,21600,21600,0xe">
+                <v:stroke joinstyle="miter"/>
+                <v:path gradientshapeok="t" o:connecttype="rect"/>
+              </v:shapetype>
+              <v:shape id="Text Box 25" o:spid="_x0000_s1026" type="#_x0000_t202" style="position:absolute;margin-left:162pt;margin-top:103.95pt;width:35.75pt;height:27pt;z-index:251686912;visibility:visible;mso-wrap-style:none;mso-height-percent:0;mso-wrap-distance-left:9pt;mso-wrap-distance-top:0;mso-wrap-distance-right:9pt;mso-wrap-distance-bottom:0;mso-position-horizontal:absolute;mso-position-horizontal-relative:text;mso-position-vertical:absolute;mso-position-vertical-relative:text;mso-height-percent:0;mso-height-relative:margin;v-text-anchor:top" o:gfxdata="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" filled="f" stroked="f">
+                <v:textbox>
+                  <w:txbxContent>
+                    <w:p>
+                      <w:r>
+                        <w:t>1-p</w:t>
+                      </w:r>
+                      <w:r>
+                        <w:rPr>
+                          <w:vertAlign w:val="subscript"/>
+                        </w:rPr>
+                        <w:t>v</w:t>
+                      </w:r>
+                    </w:p>
+                  </w:txbxContent>
+                </v:textbox>
+                <w10:wrap type="square"/>
+              </v:shape>
+            </w:pict>
+          </mc:Fallback>
+        </mc:AlternateContent>
+      </w:r>
+      <w:r>
+        <w:rPr>
+          <w:noProof/>
+        </w:rPr>
+        <mc:AlternateContent>
+          <mc:Choice Requires="wps">
+            <w:drawing>
+              <wp:anchor distT="0" distB="0" distL="114300" distR="114300" simplePos="0" relativeHeight="251684864" behindDoc="0" locked="0" layoutInCell="1" allowOverlap="1" wp14:anchorId="737DB140" wp14:editId="401F312E">
+                <wp:simplePos x="0" y="0"/>
+                <wp:positionH relativeFrom="column">
+                  <wp:posOffset>2971800</wp:posOffset>
+                </wp:positionH>
+                <wp:positionV relativeFrom="paragraph">
+                  <wp:posOffset>1320165</wp:posOffset>
+                </wp:positionV>
+                <wp:extent cx="319405" cy="342900"/>
+                <wp:effectExtent l="0" t="0" r="0" b="12700"/>
+                <wp:wrapSquare wrapText="bothSides"/>
+                <wp:docPr id="24" name="Text Box 24"/>
+                <wp:cNvGraphicFramePr/>
+                <a:graphic xmlns:a="http://schemas.openxmlformats.org/drawingml/2006/main">
+                  <a:graphicData uri="http://schemas.microsoft.com/office/word/2010/wordprocessingShape">
+                    <wps:wsp>
+                      <wps:cNvSpPr txBox="1"/>
+                      <wps:spPr>
+                        <a:xfrm>
+                          <a:off x="0" y="0"/>
+                          <a:ext cx="319405" cy="342900"/>
+                        </a:xfrm>
+                        <a:prstGeom prst="rect">
+                          <a:avLst/>
+                        </a:prstGeom>
+                        <a:noFill/>
+                        <a:ln>
+                          <a:noFill/>
+                        </a:ln>
+                        <a:effectLst/>
+                        <a:extLst>
+                          <a:ext uri="{C572A759-6A51-4108-AA02-DFA0A04FC94B}">
+                            <ma14:wrappingTextBoxFlag xmlns:ma14="http://schemas.microsoft.com/office/mac/drawingml/2011/main"/>
+                          </a:ext>
+                        </a:extLst>
+                      </wps:spPr>
+                      <wps:style>
+                        <a:lnRef idx="0">
+                          <a:schemeClr val="accent1"/>
+                        </a:lnRef>
+                        <a:fillRef idx="0">
+                          <a:schemeClr val="accent1"/>
+                        </a:fillRef>
+                        <a:effectRef idx="0">
+                          <a:schemeClr val="accent1"/>
+                        </a:effectRef>
+                        <a:fontRef idx="minor">
+                          <a:schemeClr val="dk1"/>
+                        </a:fontRef>
+                      </wps:style>
+                      <wps:txbx>
+                        <w:txbxContent>
+                          <w:p>
+                            <w:proofErr w:type="spellStart"/>
+                            <w:proofErr w:type="gramStart"/>
+                            <w:r>
+                              <w:t>p</w:t>
+                            </w:r>
+                            <w:r>
+                              <w:rPr>
+                                <w:vertAlign w:val="subscript"/>
+                              </w:rPr>
+                              <w:t>v</w:t>
+                            </w:r>
+                            <w:proofErr w:type="spellEnd"/>
+                            <w:proofErr w:type="gramEnd"/>
+                          </w:p>
+                        </w:txbxContent>
+                      </wps:txbx>
+                      <wps:bodyPr rot="0" spcFirstLastPara="0" vertOverflow="overflow" horzOverflow="overflow" vert="horz" wrap="none" lIns="91440" tIns="45720" rIns="91440" bIns="45720" numCol="1" spcCol="0" rtlCol="0" fromWordArt="0" anchor="t" anchorCtr="0" forceAA="0" compatLnSpc="1">
+                        <a:prstTxWarp prst="textNoShape">
+                          <a:avLst/>
+                        </a:prstTxWarp>
+                        <a:noAutofit/>
+                      </wps:bodyPr>
+                    </wps:wsp>
+                  </a:graphicData>
+                </a:graphic>
+                <wp14:sizeRelV relativeFrom="margin">
+                  <wp14:pctHeight>0</wp14:pctHeight>
+                </wp14:sizeRelV>
+              </wp:anchor>
+            </w:drawing>
+          </mc:Choice>
+          <mc:Fallback>
+            <w:pict>
+              <v:shape id="Text Box 24" o:spid="_x0000_s1027" type="#_x0000_t202" style="position:absolute;margin-left:234pt;margin-top:103.95pt;width:25.15pt;height:27pt;z-index:251684864;visibility:visible;mso-wrap-style:none;mso-height-percent:0;mso-wrap-distance-left:9pt;mso-wrap-distance-top:0;mso-wrap-distance-right:9pt;mso-wrap-distance-bottom:0;mso-position-horizontal:absolute;mso-position-horizontal-relative:text;mso-position-vertical:absolute;mso-position-vertical-relative:text;mso-height-percent:0;mso-height-relative:margin;v-text-anchor:top" o:gfxdata="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" filled="f" stroked="f">
+                <v:textbox>
+                  <w:txbxContent>
+                    <w:p>
+                      <w:proofErr w:type="spellStart"/>
+                      <w:proofErr w:type="gramStart"/>
+                      <w:r>
+                        <w:t>p</w:t>
+                      </w:r>
+                      <w:r>
+                        <w:rPr>
+                          <w:vertAlign w:val="subscript"/>
+                        </w:rPr>
+                        <w:t>v</w:t>
+                      </w:r>
+                      <w:proofErr w:type="spellEnd"/>
+                      <w:proofErr w:type="gramEnd"/>
+                    </w:p>
+                  </w:txbxContent>
+                </v:textbox>
+                <w10:wrap type="square"/>
+              </v:shape>
+            </w:pict>
+          </mc:Fallback>
+        </mc:AlternateContent>
+      </w:r>
+      <w:r>
+        <w:rPr>
+          <w:noProof/>
+        </w:rPr>
+        <mc:AlternateContent>
+          <mc:Choice Requires="wps">
+            <w:drawing>
+              <wp:anchor distT="0" distB="0" distL="114300" distR="114300" simplePos="0" relativeHeight="251680768" behindDoc="0" locked="0" layoutInCell="1" allowOverlap="1" wp14:anchorId="01EB230B" wp14:editId="0B0BD918">
+                <wp:simplePos x="0" y="0"/>
+                <wp:positionH relativeFrom="column">
+                  <wp:posOffset>2743200</wp:posOffset>
+                </wp:positionH>
+                <wp:positionV relativeFrom="paragraph">
+                  <wp:posOffset>1777365</wp:posOffset>
+                </wp:positionV>
+                <wp:extent cx="493395" cy="342900"/>
+                <wp:effectExtent l="0" t="0" r="0" b="12700"/>
+                <wp:wrapSquare wrapText="bothSides"/>
+                <wp:docPr id="22" name="Text Box 22"/>
+                <wp:cNvGraphicFramePr/>
+                <a:graphic xmlns:a="http://schemas.openxmlformats.org/drawingml/2006/main">
+                  <a:graphicData uri="http://schemas.microsoft.com/office/word/2010/wordprocessingShape">
+                    <wps:wsp>
+                      <wps:cNvSpPr txBox="1"/>
+                      <wps:spPr>
+                        <a:xfrm>
+                          <a:off x="0" y="0"/>
+                          <a:ext cx="493395" cy="342900"/>
+                        </a:xfrm>
+                        <a:prstGeom prst="rect">
+                          <a:avLst/>
+                        </a:prstGeom>
+                        <a:noFill/>
+                        <a:ln>
+                          <a:noFill/>
+                        </a:ln>
+                        <a:effectLst/>
+                        <a:extLst>
+                          <a:ext uri="{C572A759-6A51-4108-AA02-DFA0A04FC94B}">
+                            <ma14:wrappingTextBoxFlag xmlns:ma14="http://schemas.microsoft.com/office/mac/drawingml/2011/main"/>
+                          </a:ext>
+                        </a:extLst>
+                      </wps:spPr>
+                      <wps:style>
+                        <a:lnRef idx="0">
+                          <a:schemeClr val="accent1"/>
+                        </a:lnRef>
+                        <a:fillRef idx="0">
+                          <a:schemeClr val="accent1"/>
+                        </a:fillRef>
+                        <a:effectRef idx="0">
+                          <a:schemeClr val="accent1"/>
+                        </a:effectRef>
+                        <a:fontRef idx="minor">
+                          <a:schemeClr val="dk1"/>
+                        </a:fontRef>
+                      </wps:style>
+                      <wps:txbx>
+                        <w:txbxContent>
+                          <w:p>
+                            <w:proofErr w:type="spellStart"/>
+                            <w:proofErr w:type="gramStart"/>
+                            <w:r>
+                              <w:t>S</w:t>
+                            </w:r>
+                            <w:r>
+                              <w:rPr>
+                                <w:vertAlign w:val="subscript"/>
+                              </w:rPr>
+                              <w:t>r</w:t>
+                            </w:r>
+                            <w:proofErr w:type="spellEnd"/>
+                            <w:r>
+                              <w:rPr>
+                                <w:vertAlign w:val="superscript"/>
+                              </w:rPr>
+                              <w:t xml:space="preserve"> .</w:t>
+                            </w:r>
+                            <w:proofErr w:type="gramEnd"/>
+                            <w:r>
+                              <w:rPr>
+                                <w:vertAlign w:val="superscript"/>
+                              </w:rPr>
+                              <w:t xml:space="preserve"> </w:t>
+                            </w:r>
+                            <w:proofErr w:type="spellStart"/>
+                            <w:proofErr w:type="gramStart"/>
+                            <w:r>
+                              <w:t>p</w:t>
+                            </w:r>
+                            <w:r>
+                              <w:rPr>
+                                <w:vertAlign w:val="subscript"/>
+                              </w:rPr>
+                              <w:t>r</w:t>
+                            </w:r>
+                            <w:proofErr w:type="spellEnd"/>
+                            <w:proofErr w:type="gramEnd"/>
+                          </w:p>
+                        </w:txbxContent>
+                      </wps:txbx>
+                      <wps:bodyPr rot="0" spcFirstLastPara="0" vertOverflow="overflow" horzOverflow="overflow" vert="horz" wrap="none" lIns="91440" tIns="45720" rIns="91440" bIns="45720" numCol="1" spcCol="0" rtlCol="0" fromWordArt="0" anchor="t" anchorCtr="0" forceAA="0" compatLnSpc="1">
+                        <a:prstTxWarp prst="textNoShape">
+                          <a:avLst/>
+                        </a:prstTxWarp>
+                        <a:noAutofit/>
+                      </wps:bodyPr>
+                    </wps:wsp>
+                  </a:graphicData>
+                </a:graphic>
+                <wp14:sizeRelV relativeFrom="margin">
+                  <wp14:pctHeight>0</wp14:pctHeight>
+                </wp14:sizeRelV>
+              </wp:anchor>
+            </w:drawing>
+          </mc:Choice>
+          <mc:Fallback>
+            <w:pict>
+              <v:shape id="Text Box 22" o:spid="_x0000_s1028" type="#_x0000_t202" style="position:absolute;margin-left:3in;margin-top:139.95pt;width:38.85pt;height:27pt;z-index:251680768;visibility:visible;mso-wrap-style:none;mso-height-percent:0;mso-wrap-distance-left:9pt;mso-wrap-distance-top:0;mso-wrap-distance-right:9pt;mso-wrap-distance-bottom:0;mso-position-horizontal:absolute;mso-position-horizontal-relative:text;mso-position-vertical:absolute;mso-position-vertical-relative:text;mso-height-percent:0;mso-height-relative:margin;v-text-anchor:top" o:gfxdata="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" filled="f" stroked="f">
+                <v:textbox>
+                  <w:txbxContent>
+                    <w:p>
+                      <w:proofErr w:type="spellStart"/>
+                      <w:proofErr w:type="gramStart"/>
+                      <w:r>
+                        <w:t>S</w:t>
+                      </w:r>
+                      <w:r>
+                        <w:rPr>
+                          <w:vertAlign w:val="subscript"/>
+                        </w:rPr>
+                        <w:t>r</w:t>
+                      </w:r>
+                      <w:proofErr w:type="spellEnd"/>
+                      <w:r>
+                        <w:rPr>
+                          <w:vertAlign w:val="superscript"/>
+                        </w:rPr>
+                        <w:t xml:space="preserve"> .</w:t>
+                      </w:r>
+                      <w:proofErr w:type="gramEnd"/>
+                      <w:r>
+                        <w:rPr>
+                          <w:vertAlign w:val="superscript"/>
+                        </w:rPr>
+                        <w:t xml:space="preserve"> </w:t>
+                      </w:r>
+                      <w:proofErr w:type="spellStart"/>
+                      <w:proofErr w:type="gramStart"/>
+                      <w:r>
+                        <w:t>p</w:t>
+                      </w:r>
+                      <w:r>
+                        <w:rPr>
+                          <w:vertAlign w:val="subscript"/>
+                        </w:rPr>
+                        <w:t>r</w:t>
+                      </w:r>
+                      <w:proofErr w:type="spellEnd"/>
+                      <w:proofErr w:type="gramEnd"/>
+                    </w:p>
+                  </w:txbxContent>
+                </v:textbox>
+                <w10:wrap type="square"/>
+              </v:shape>
+            </w:pict>
+          </mc:Fallback>
+        </mc:AlternateContent>
+      </w:r>
+      <w:r>
+        <w:rPr>
+          <w:noProof/>
+        </w:rPr>
+        <mc:AlternateContent>
+          <mc:Choice Requires="wps">
+            <w:drawing>
+              <wp:anchor distT="0" distB="0" distL="114300" distR="114300" simplePos="0" relativeHeight="251668480" behindDoc="0" locked="0" layoutInCell="1" allowOverlap="1" wp14:anchorId="6ADF0928" wp14:editId="18E6704E">
+                <wp:simplePos x="0" y="0"/>
+                <wp:positionH relativeFrom="column">
+                  <wp:posOffset>2171700</wp:posOffset>
+                </wp:positionH>
+                <wp:positionV relativeFrom="paragraph">
+                  <wp:posOffset>1205865</wp:posOffset>
+                </wp:positionV>
+                <wp:extent cx="571500" cy="457200"/>
+                <wp:effectExtent l="50800" t="50800" r="38100" b="25400"/>
+                <wp:wrapNone/>
+                <wp:docPr id="13" name="Straight Arrow Connector 13"/>
+                <wp:cNvGraphicFramePr/>
+                <a:graphic xmlns:a="http://schemas.openxmlformats.org/drawingml/2006/main">
+                  <a:graphicData uri="http://schemas.microsoft.com/office/word/2010/wordprocessingShape">
+                    <wps:wsp>
+                      <wps:cNvCnPr/>
+                      <wps:spPr>
+                        <a:xfrm flipH="1" flipV="1">
+                          <a:off x="0" y="0"/>
+                          <a:ext cx="571500" cy="457200"/>
+                        </a:xfrm>
+                        <a:prstGeom prst="straightConnector1">
+                          <a:avLst/>
+                        </a:prstGeom>
+                        <a:ln>
+                          <a:solidFill>
+                            <a:schemeClr val="tx1"/>
+                          </a:solidFill>
+                          <a:tailEnd type="triangle"/>
+                        </a:ln>
+                        <a:effectLst/>
+                      </wps:spPr>
+                      <wps:style>
+                        <a:lnRef idx="2">
+                          <a:schemeClr val="accent1"/>
+                        </a:lnRef>
+                        <a:fillRef idx="0">
+                          <a:schemeClr val="accent1"/>
+                        </a:fillRef>
+                        <a:effectRef idx="1">
+                          <a:schemeClr val="accent1"/>
+                        </a:effectRef>
+                        <a:fontRef idx="minor">
+                          <a:schemeClr val="tx1"/>
+                        </a:fontRef>
+                      </wps:style>
+                      <wps:bodyPr/>
+                    </wps:wsp>
+                  </a:graphicData>
+                </a:graphic>
+                <wp14:sizeRelV relativeFrom="margin">
+                  <wp14:pctHeight>0</wp14:pctHeight>
+                </wp14:sizeRelV>
+              </wp:anchor>
+            </w:drawing>
+          </mc:Choice>
+          <mc:Fallback>
+            <w:pict>
+              <v:shapetype id="_x0000_t32" coordsize="21600,21600" o:spt="32" o:oned="t" path="m0,0l21600,21600e" filled="f">
+                <v:path arrowok="t" fillok="f" o:connecttype="none"/>
+                <o:lock v:ext="edit" shapetype="t"/>
+              </v:shapetype>
+              <v:shape id="Straight Arrow Connector 13" o:spid="_x0000_s1026" type="#_x0000_t32" style="position:absolute;margin-left:171pt;margin-top:94.95pt;width:45pt;height:36pt;flip:x y;z-index:251668480;visibility:visible;mso-wrap-style:square;mso-height-percent:0;mso-wrap-distance-left:9pt;mso-wrap-distance-top:0;mso-wrap-distance-right:9pt;mso-wrap-distance-bottom:0;mso-position-horizontal:absolute;mso-position-horizontal-relative:text;mso-position-vertical:absolute;mso-position-vertical-relative:text;mso-height-percent:0;mso-height-relative:margin" o:gfxdata="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" strokecolor="black [3213]" strokeweight="2pt">
+                <v:stroke endarrow="block"/>
+              </v:shape>
+            </w:pict>
+          </mc:Fallback>
+        </mc:AlternateContent>
+      </w:r>
+      <w:r>
+        <w:rPr>
+          <w:noProof/>
+        </w:rPr>
+        <mc:AlternateContent>
+          <mc:Choice Requires="wps">
+            <w:drawing>
+              <wp:anchor distT="0" distB="0" distL="114300" distR="114300" simplePos="0" relativeHeight="251667456" behindDoc="0" locked="0" layoutInCell="1" allowOverlap="1" wp14:anchorId="16E01D33" wp14:editId="5B6F1EC0">
+                <wp:simplePos x="0" y="0"/>
+                <wp:positionH relativeFrom="column">
+                  <wp:posOffset>2743200</wp:posOffset>
+                </wp:positionH>
+                <wp:positionV relativeFrom="paragraph">
+                  <wp:posOffset>1205865</wp:posOffset>
+                </wp:positionV>
+                <wp:extent cx="571500" cy="457200"/>
+                <wp:effectExtent l="0" t="50800" r="63500" b="25400"/>
+                <wp:wrapNone/>
+                <wp:docPr id="12" name="Straight Arrow Connector 12"/>
+                <wp:cNvGraphicFramePr/>
+                <a:graphic xmlns:a="http://schemas.openxmlformats.org/drawingml/2006/main">
+                  <a:graphicData uri="http://schemas.microsoft.com/office/word/2010/wordprocessingShape">
+                    <wps:wsp>
+                      <wps:cNvCnPr/>
+                      <wps:spPr>
+                        <a:xfrm flipV="1">
+                          <a:off x="0" y="0"/>
+                          <a:ext cx="571500" cy="457200"/>
+                        </a:xfrm>
+                        <a:prstGeom prst="straightConnector1">
+                          <a:avLst/>
+                        </a:prstGeom>
+                        <a:ln>
+                          <a:solidFill>
+                            <a:schemeClr val="tx1"/>
+                          </a:solidFill>
+                          <a:tailEnd type="triangle"/>
+                        </a:ln>
+                        <a:effectLst/>
+                      </wps:spPr>
+                      <wps:style>
+                        <a:lnRef idx="2">
+                          <a:schemeClr val="accent1"/>
+                        </a:lnRef>
+                        <a:fillRef idx="0">
+                          <a:schemeClr val="accent1"/>
+                        </a:fillRef>
+                        <a:effectRef idx="1">
+                          <a:schemeClr val="accent1"/>
+                        </a:effectRef>
+                        <a:fontRef idx="minor">
+                          <a:schemeClr val="tx1"/>
+                        </a:fontRef>
+                      </wps:style>
+                      <wps:bodyPr/>
+                    </wps:wsp>
+                  </a:graphicData>
+                </a:graphic>
+                <wp14:sizeRelV relativeFrom="margin">
+                  <wp14:pctHeight>0</wp14:pctHeight>
+                </wp14:sizeRelV>
+              </wp:anchor>
+            </w:drawing>
+          </mc:Choice>
+          <mc:Fallback>
+            <w:pict>
+              <v:shape id="Straight Arrow Connector 12" o:spid="_x0000_s1026" type="#_x0000_t32" style="position:absolute;margin-left:3in;margin-top:94.95pt;width:45pt;height:36pt;flip:y;z-index:251667456;visibility:visible;mso-wrap-style:square;mso-height-percent:0;mso-wrap-distance-left:9pt;mso-wrap-distance-top:0;mso-wrap-distance-right:9pt;mso-wrap-distance-bottom:0;mso-position-horizontal:absolute;mso-position-horizontal-relative:text;mso-position-vertical:absolute;mso-position-vertical-relative:text;mso-height-percent:0;mso-height-relative:margin" o:gfxdata="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" strokecolor="black [3213]" strokeweight="2pt">
+                <v:stroke endarrow="block"/>
+              </v:shape>
+            </w:pict>
+          </mc:Fallback>
+        </mc:AlternateContent>
+      </w:r>
+      <w:r>
+        <w:rPr>
+          <w:noProof/>
+        </w:rPr>
+        <mc:AlternateContent>
+          <mc:Choice Requires="wps">
+            <w:drawing>
+              <wp:anchor distT="0" distB="0" distL="114300" distR="114300" simplePos="0" relativeHeight="251666432" behindDoc="0" locked="0" layoutInCell="1" allowOverlap="1" wp14:anchorId="1C4056EF" wp14:editId="7B9711E0">
+                <wp:simplePos x="0" y="0"/>
+                <wp:positionH relativeFrom="column">
+                  <wp:posOffset>2743200</wp:posOffset>
+                </wp:positionH>
+                <wp:positionV relativeFrom="paragraph">
+                  <wp:posOffset>1663065</wp:posOffset>
+                </wp:positionV>
+                <wp:extent cx="0" cy="571500"/>
+                <wp:effectExtent l="50800" t="50800" r="76200" b="12700"/>
+                <wp:wrapNone/>
+                <wp:docPr id="11" name="Straight Arrow Connector 11"/>
+                <wp:cNvGraphicFramePr/>
+                <a:graphic xmlns:a="http://schemas.openxmlformats.org/drawingml/2006/main">
+                  <a:graphicData uri="http://schemas.microsoft.com/office/word/2010/wordprocessingShape">
+                    <wps:wsp>
+                      <wps:cNvCnPr/>
+                      <wps:spPr>
+                        <a:xfrm flipV="1">
+                          <a:off x="0" y="0"/>
+                          <a:ext cx="0" cy="571500"/>
+                        </a:xfrm>
+                        <a:prstGeom prst="straightConnector1">
+                          <a:avLst/>
+                        </a:prstGeom>
+                        <a:ln>
+                          <a:solidFill>
+                            <a:schemeClr val="tx1"/>
+                          </a:solidFill>
+                          <a:tailEnd type="triangle"/>
+                        </a:ln>
+                        <a:effectLst/>
+                      </wps:spPr>
+                      <wps:style>
+                        <a:lnRef idx="2">
+                          <a:schemeClr val="accent1"/>
+                        </a:lnRef>
+                        <a:fillRef idx="0">
+                          <a:schemeClr val="accent1"/>
+                        </a:fillRef>
+                        <a:effectRef idx="1">
+                          <a:schemeClr val="accent1"/>
+                        </a:effectRef>
+                        <a:fontRef idx="minor">
+                          <a:schemeClr val="tx1"/>
+                        </a:fontRef>
+                      </wps:style>
+                      <wps:bodyPr/>
+                    </wps:wsp>
+                  </a:graphicData>
+                </a:graphic>
+                <wp14:sizeRelV relativeFrom="margin">
+                  <wp14:pctHeight>0</wp14:pctHeight>
+                </wp14:sizeRelV>
+              </wp:anchor>
+            </w:drawing>
+          </mc:Choice>
+          <mc:Fallback>
+            <w:pict>
+              <v:shape id="Straight Arrow Connector 11" o:spid="_x0000_s1026" type="#_x0000_t32" style="position:absolute;margin-left:3in;margin-top:130.95pt;width:0;height:45pt;flip:y;z-index:251666432;visibility:visible;mso-wrap-style:square;mso-height-percent:0;mso-wrap-distance-left:9pt;mso-wrap-distance-top:0;mso-wrap-distance-right:9pt;mso-wrap-distance-bottom:0;mso-position-horizontal:absolute;mso-position-horizontal-relative:text;mso-position-vertical:absolute;mso-position-vertical-relative:text;mso-height-percent:0;mso-height-relative:margin" o:gfxdata="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" strokecolor="black [3213]" strokeweight="2pt">
+                <v:stroke endarrow="block"/>
+              </v:shape>
+            </w:pict>
+          </mc:Fallback>
+        </mc:AlternateContent>
+      </w:r>
+      <w:r>
+        <w:rPr>
+          <w:noProof/>
+        </w:rPr>
+        <mc:AlternateContent>
+          <mc:Choice Requires="wps">
+            <w:drawing>
+              <wp:anchor distT="0" distB="0" distL="114300" distR="114300" simplePos="0" relativeHeight="251682816" behindDoc="0" locked="0" layoutInCell="1" allowOverlap="1" wp14:anchorId="2A53DDEE" wp14:editId="5E040F39">
+                <wp:simplePos x="0" y="0"/>
+                <wp:positionH relativeFrom="column">
+                  <wp:posOffset>2743200</wp:posOffset>
+                </wp:positionH>
+                <wp:positionV relativeFrom="paragraph">
+                  <wp:posOffset>3034665</wp:posOffset>
+                </wp:positionV>
+                <wp:extent cx="435610" cy="342900"/>
+                <wp:effectExtent l="0" t="0" r="0" b="12700"/>
+                <wp:wrapSquare wrapText="bothSides"/>
+                <wp:docPr id="23" name="Text Box 23"/>
+                <wp:cNvGraphicFramePr/>
+                <a:graphic xmlns:a="http://schemas.openxmlformats.org/drawingml/2006/main">
+                  <a:graphicData uri="http://schemas.microsoft.com/office/word/2010/wordprocessingShape">
+                    <wps:wsp>
+                      <wps:cNvSpPr txBox="1"/>
+                      <wps:spPr>
+                        <a:xfrm>
+                          <a:off x="0" y="0"/>
+                          <a:ext cx="435610" cy="342900"/>
+                        </a:xfrm>
+                        <a:prstGeom prst="rect">
+                          <a:avLst/>
+                        </a:prstGeom>
+                        <a:noFill/>
+                        <a:ln>
+                          <a:noFill/>
+                        </a:ln>
+                        <a:effectLst/>
+                        <a:extLst>
+                          <a:ext uri="{C572A759-6A51-4108-AA02-DFA0A04FC94B}">
+                            <ma14:wrappingTextBoxFlag xmlns:ma14="http://schemas.microsoft.com/office/mac/drawingml/2011/main"/>
+                          </a:ext>
+                        </a:extLst>
+                      </wps:spPr>
+                      <wps:style>
+                        <a:lnRef idx="0">
+                          <a:schemeClr val="accent1"/>
+                        </a:lnRef>
+                        <a:fillRef idx="0">
+                          <a:schemeClr val="accent1"/>
+                        </a:fillRef>
+                        <a:effectRef idx="0">
+                          <a:schemeClr val="accent1"/>
+                        </a:effectRef>
+                        <a:fontRef idx="minor">
+                          <a:schemeClr val="dk1"/>
+                        </a:fontRef>
+                      </wps:style>
+                      <wps:txbx>
+                        <w:txbxContent>
+                          <w:p>
+                            <w:r>
+                              <w:t>1-S</w:t>
+                            </w:r>
+                            <w:r>
+                              <w:rPr>
+                                <w:vertAlign w:val="subscript"/>
+                              </w:rPr>
+                              <w:t>r</w:t>
+                            </w:r>
+                          </w:p>
+                        </w:txbxContent>
+                      </wps:txbx>
+                      <wps:bodyPr rot="0" spcFirstLastPara="0" vertOverflow="overflow" horzOverflow="overflow" vert="horz" wrap="none" lIns="91440" tIns="45720" rIns="91440" bIns="45720" numCol="1" spcCol="0" rtlCol="0" fromWordArt="0" anchor="t" anchorCtr="0" forceAA="0" compatLnSpc="1">
+                        <a:prstTxWarp prst="textNoShape">
+                          <a:avLst/>
+                        </a:prstTxWarp>
+                        <a:noAutofit/>
+                      </wps:bodyPr>
+                    </wps:wsp>
+                  </a:graphicData>
+                </a:graphic>
+                <wp14:sizeRelV relativeFrom="margin">
+                  <wp14:pctHeight>0</wp14:pctHeight>
+                </wp14:sizeRelV>
+              </wp:anchor>
+            </w:drawing>
+          </mc:Choice>
+          <mc:Fallback>
+            <w:pict>
+              <v:shape id="Text Box 23" o:spid="_x0000_s1029" type="#_x0000_t202" style="position:absolute;margin-left:3in;margin-top:238.95pt;width:34.3pt;height:27pt;z-index:251682816;visibility:visible;mso-wrap-style:none;mso-height-percent:0;mso-wrap-distance-left:9pt;mso-wrap-distance-top:0;mso-wrap-distance-right:9pt;mso-wrap-distance-bottom:0;mso-position-horizontal:absolute;mso-position-horizontal-relative:text;mso-position-vertical:absolute;mso-position-vertical-relative:text;mso-height-percent:0;mso-height-relative:margin;v-text-anchor:top" o:gfxdata="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" filled="f" stroked="f">
+                <v:textbox>
+                  <w:txbxContent>
+                    <w:p>
+                      <w:r>
+                        <w:t>1-S</w:t>
+                      </w:r>
+                      <w:r>
+                        <w:rPr>
+                          <w:vertAlign w:val="subscript"/>
+                        </w:rPr>
+                        <w:t>r</w:t>
+                      </w:r>
+                    </w:p>
+                  </w:txbxContent>
+                </v:textbox>
+                <w10:wrap type="square"/>
+              </v:shape>
+            </w:pict>
+          </mc:Fallback>
+        </mc:AlternateContent>
+      </w:r>
+      <w:r>
+        <w:rPr>
+          <w:noProof/>
+        </w:rPr>
+        <mc:AlternateContent>
+          <mc:Choice Requires="wps">
+            <w:drawing>
+              <wp:anchor distT="0" distB="0" distL="114300" distR="114300" simplePos="0" relativeHeight="251678720" behindDoc="0" locked="0" layoutInCell="1" allowOverlap="1" wp14:anchorId="1BAB7305" wp14:editId="5CC8DC44">
+                <wp:simplePos x="0" y="0"/>
+                <wp:positionH relativeFrom="column">
+                  <wp:posOffset>4457700</wp:posOffset>
+                </wp:positionH>
+                <wp:positionV relativeFrom="paragraph">
+                  <wp:posOffset>1434465</wp:posOffset>
+                </wp:positionV>
+                <wp:extent cx="574675" cy="342900"/>
+                <wp:effectExtent l="0" t="0" r="0" b="12700"/>
+                <wp:wrapSquare wrapText="bothSides"/>
+                <wp:docPr id="21" name="Text Box 21"/>
+                <wp:cNvGraphicFramePr/>
+                <a:graphic xmlns:a="http://schemas.openxmlformats.org/drawingml/2006/main">
+                  <a:graphicData uri="http://schemas.microsoft.com/office/word/2010/wordprocessingShape">
+                    <wps:wsp>
+                      <wps:cNvSpPr txBox="1"/>
+                      <wps:spPr>
+                        <a:xfrm>
+                          <a:off x="0" y="0"/>
+                          <a:ext cx="574675" cy="342900"/>
+                        </a:xfrm>
+                        <a:prstGeom prst="rect">
+                          <a:avLst/>
+                        </a:prstGeom>
+                        <a:noFill/>
+                        <a:ln>
+                          <a:noFill/>
+                        </a:ln>
+                        <a:effectLst/>
+                        <a:extLst>
+                          <a:ext uri="{C572A759-6A51-4108-AA02-DFA0A04FC94B}">
+                            <ma14:wrappingTextBoxFlag xmlns:ma14="http://schemas.microsoft.com/office/mac/drawingml/2011/main"/>
+                          </a:ext>
+                        </a:extLst>
+                      </wps:spPr>
+                      <wps:style>
+                        <a:lnRef idx="0">
+                          <a:schemeClr val="accent1"/>
+                        </a:lnRef>
+                        <a:fillRef idx="0">
+                          <a:schemeClr val="accent1"/>
+                        </a:fillRef>
+                        <a:effectRef idx="0">
+                          <a:schemeClr val="accent1"/>
+                        </a:effectRef>
+                        <a:fontRef idx="minor">
+                          <a:schemeClr val="dk1"/>
+                        </a:fontRef>
+                      </wps:style>
+                      <wps:txbx>
+                        <w:txbxContent>
+                          <w:p>
+                            <w:r>
+                              <w:t>1-e</w:t>
+                            </w:r>
+                            <w:r>
+                              <w:rPr>
+                                <w:vertAlign w:val="superscript"/>
+                              </w:rPr>
+                              <w:t>-qE</w:t>
+                            </w:r>
+                            <w:r>
+                              <w:rPr>
+                                <w:vertAlign w:val="subscript"/>
+                              </w:rPr>
+                              <w:t>t</w:t>
+                            </w:r>
+                          </w:p>
+                        </w:txbxContent>
+                      </wps:txbx>
+                      <wps:bodyPr rot="0" spcFirstLastPara="0" vertOverflow="overflow" horzOverflow="overflow" vert="horz" wrap="none" lIns="91440" tIns="45720" rIns="91440" bIns="45720" numCol="1" spcCol="0" rtlCol="0" fromWordArt="0" anchor="t" anchorCtr="0" forceAA="0" compatLnSpc="1">
+                        <a:prstTxWarp prst="textNoShape">
+                          <a:avLst/>
+                        </a:prstTxWarp>
+                        <a:noAutofit/>
+                      </wps:bodyPr>
+                    </wps:wsp>
+                  </a:graphicData>
+                </a:graphic>
+                <wp14:sizeRelV relativeFrom="margin">
+                  <wp14:pctHeight>0</wp14:pctHeight>
+                </wp14:sizeRelV>
+              </wp:anchor>
+            </w:drawing>
+          </mc:Choice>
+          <mc:Fallback>
+            <w:pict>
+              <v:shape id="Text Box 21" o:spid="_x0000_s1030" type="#_x0000_t202" style="position:absolute;margin-left:351pt;margin-top:112.95pt;width:45.25pt;height:27pt;z-index:251678720;visibility:visible;mso-wrap-style:none;mso-height-percent:0;mso-wrap-distance-left:9pt;mso-wrap-distance-top:0;mso-wrap-distance-right:9pt;mso-wrap-distance-bottom:0;mso-position-horizontal:absolute;mso-position-horizontal-relative:text;mso-position-vertical:absolute;mso-position-vertical-relative:text;mso-height-percent:0;mso-height-relative:margin;v-text-anchor:top" o:gfxdata="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" filled="f" stroked="f">
+                <v:textbox>
+                  <w:txbxContent>
+                    <w:p>
+                      <w:r>
+                        <w:t>1-e</w:t>
+                      </w:r>
+                      <w:r>
+                        <w:rPr>
+                          <w:vertAlign w:val="superscript"/>
+                        </w:rPr>
+                        <w:t>-qE</w:t>
+                      </w:r>
+                      <w:r>
+                        <w:rPr>
+                          <w:vertAlign w:val="subscript"/>
+                        </w:rPr>
+                        <w:t>t</w:t>
+                      </w:r>
+                    </w:p>
+                  </w:txbxContent>
+                </v:textbox>
+                <w10:wrap type="square"/>
+              </v:shape>
+            </w:pict>
+          </mc:Fallback>
+        </mc:AlternateContent>
+      </w:r>
+      <w:r>
+        <w:rPr>
+          <w:noProof/>
+        </w:rPr>
+        <mc:AlternateContent>
+          <mc:Choice Requires="wps">
+            <w:drawing>
+              <wp:anchor distT="0" distB="0" distL="114300" distR="114300" simplePos="0" relativeHeight="251672576" behindDoc="0" locked="0" layoutInCell="1" allowOverlap="1" wp14:anchorId="06E2826B" wp14:editId="197ABAE6">
+                <wp:simplePos x="0" y="0"/>
+                <wp:positionH relativeFrom="column">
+                  <wp:posOffset>2743200</wp:posOffset>
+                </wp:positionH>
+                <wp:positionV relativeFrom="paragraph">
+                  <wp:posOffset>2920365</wp:posOffset>
+                </wp:positionV>
+                <wp:extent cx="0" cy="571500"/>
+                <wp:effectExtent l="50800" t="0" r="76200" b="63500"/>
+                <wp:wrapNone/>
+                <wp:docPr id="16" name="Straight Arrow Connector 16"/>
+                <wp:cNvGraphicFramePr/>
+                <a:graphic xmlns:a="http://schemas.openxmlformats.org/drawingml/2006/main">
+                  <a:graphicData uri="http://schemas.microsoft.com/office/word/2010/wordprocessingShape">
+                    <wps:wsp>
+                      <wps:cNvCnPr/>
+                      <wps:spPr>
+                        <a:xfrm>
+                          <a:off x="0" y="0"/>
+                          <a:ext cx="0" cy="571500"/>
+                        </a:xfrm>
+                        <a:prstGeom prst="straightConnector1">
+                          <a:avLst/>
+                        </a:prstGeom>
+                        <a:ln>
+                          <a:solidFill>
+                            <a:schemeClr val="tx1"/>
+                          </a:solidFill>
+                          <a:tailEnd type="triangle"/>
+                        </a:ln>
+                        <a:effectLst/>
+                      </wps:spPr>
+                      <wps:style>
+                        <a:lnRef idx="2">
+                          <a:schemeClr val="accent1"/>
+                        </a:lnRef>
+                        <a:fillRef idx="0">
+                          <a:schemeClr val="accent1"/>
+                        </a:fillRef>
+                        <a:effectRef idx="1">
+                          <a:schemeClr val="accent1"/>
+                        </a:effectRef>
+                        <a:fontRef idx="minor">
+                          <a:schemeClr val="tx1"/>
+                        </a:fontRef>
+                      </wps:style>
+                      <wps:bodyPr/>
+                    </wps:wsp>
+                  </a:graphicData>
+                </a:graphic>
+              </wp:anchor>
+            </w:drawing>
+          </mc:Choice>
+          <mc:Fallback>
+            <w:pict>
+              <v:shape id="Straight Arrow Connector 16" o:spid="_x0000_s1026" type="#_x0000_t32" style="position:absolute;margin-left:3in;margin-top:229.95pt;width:0;height:45pt;z-index:251672576;visibility:visible;mso-wrap-style:square;mso-wrap-distance-left:9pt;mso-wrap-distance-top:0;mso-wrap-distance-right:9pt;mso-wrap-distance-bottom:0;mso-position-horizontal:absolute;mso-position-horizontal-relative:text;mso-position-vertical:absolute;mso-position-vertical-relative:text" o:gfxdata="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" strokecolor="black [3213]" strokeweight="2pt">
+                <v:stroke endarrow="block"/>
+              </v:shape>
+            </w:pict>
+          </mc:Fallback>
+        </mc:AlternateContent>
+      </w:r>
+      <w:r>
+        <w:rPr>
+          <w:noProof/>
+        </w:rPr>
+        <mc:AlternateContent>
+          <mc:Choice Requires="wps">
+            <w:drawing>
+              <wp:anchor distT="0" distB="0" distL="114300" distR="114300" simplePos="0" relativeHeight="251670528" behindDoc="0" locked="0" layoutInCell="1" allowOverlap="1" wp14:anchorId="73A9902B" wp14:editId="04AE714E">
+                <wp:simplePos x="0" y="0"/>
+                <wp:positionH relativeFrom="column">
+                  <wp:posOffset>3200400</wp:posOffset>
+                </wp:positionH>
+                <wp:positionV relativeFrom="paragraph">
+                  <wp:posOffset>2577465</wp:posOffset>
+                </wp:positionV>
+                <wp:extent cx="571500" cy="0"/>
+                <wp:effectExtent l="25400" t="76200" r="0" b="101600"/>
+                <wp:wrapNone/>
+                <wp:docPr id="15" name="Straight Arrow Connector 15"/>
+                <wp:cNvGraphicFramePr/>
+                <a:graphic xmlns:a="http://schemas.openxmlformats.org/drawingml/2006/main">
+                  <a:graphicData uri="http://schemas.microsoft.com/office/word/2010/wordprocessingShape">
+                    <wps:wsp>
+                      <wps:cNvCnPr/>
+                      <wps:spPr>
+                        <a:xfrm flipH="1">
+                          <a:off x="0" y="0"/>
+                          <a:ext cx="571500" cy="0"/>
+                        </a:xfrm>
+                        <a:prstGeom prst="straightConnector1">
+                          <a:avLst/>
+                        </a:prstGeom>
+                        <a:ln>
+                          <a:solidFill>
+                            <a:schemeClr val="tx1"/>
+                          </a:solidFill>
+                          <a:tailEnd type="triangle"/>
+                        </a:ln>
+                        <a:effectLst/>
+                      </wps:spPr>
+                      <wps:style>
+                        <a:lnRef idx="2">
+                          <a:schemeClr val="accent1"/>
+                        </a:lnRef>
+                        <a:fillRef idx="0">
+                          <a:schemeClr val="accent1"/>
+                        </a:fillRef>
+                        <a:effectRef idx="1">
+                          <a:schemeClr val="accent1"/>
+                        </a:effectRef>
+                        <a:fontRef idx="minor">
+                          <a:schemeClr val="tx1"/>
+                        </a:fontRef>
+                      </wps:style>
+                      <wps:bodyPr/>
+                    </wps:wsp>
+                  </a:graphicData>
+                </a:graphic>
+                <wp14:sizeRelH relativeFrom="margin">
+                  <wp14:pctWidth>0</wp14:pctWidth>
+                </wp14:sizeRelH>
+              </wp:anchor>
+            </w:drawing>
+          </mc:Choice>
+          <mc:Fallback>
+            <w:pict>
+              <v:shape id="Straight Arrow Connector 15" o:spid="_x0000_s1026" type="#_x0000_t32" style="position:absolute;margin-left:252pt;margin-top:202.95pt;width:45pt;height:0;flip:x;z-index:251670528;visibility:visible;mso-wrap-style:square;mso-width-percent:0;mso-wrap-distance-left:9pt;mso-wrap-distance-top:0;mso-wrap-distance-right:9pt;mso-wrap-distance-bottom:0;mso-position-horizontal:absolute;mso-position-horizontal-relative:text;mso-position-vertical:absolute;mso-position-vertical-relative:text;mso-width-percent:0;mso-width-relative:margin" o:gfxdata="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" strokecolor="black [3213]" strokeweight="2pt">
+                <v:stroke endarrow="block"/>
+              </v:shape>
+            </w:pict>
+          </mc:Fallback>
+        </mc:AlternateContent>
+      </w:r>
+      <w:r>
+        <w:rPr>
+          <w:noProof/>
+        </w:rPr>
+        <mc:AlternateContent>
+          <mc:Choice Requires="wps">
+            <w:drawing>
+              <wp:anchor distT="0" distB="0" distL="114300" distR="114300" simplePos="0" relativeHeight="251669504" behindDoc="0" locked="0" layoutInCell="1" allowOverlap="1" wp14:anchorId="675DBEBD" wp14:editId="23AED1AC">
+                <wp:simplePos x="0" y="0"/>
+                <wp:positionH relativeFrom="column">
+                  <wp:posOffset>4404360</wp:posOffset>
+                </wp:positionH>
+                <wp:positionV relativeFrom="paragraph">
+                  <wp:posOffset>1205865</wp:posOffset>
+                </wp:positionV>
+                <wp:extent cx="0" cy="1028700"/>
+                <wp:effectExtent l="50800" t="0" r="76200" b="63500"/>
+                <wp:wrapNone/>
+                <wp:docPr id="14" name="Straight Arrow Connector 14"/>
+                <wp:cNvGraphicFramePr/>
+                <a:graphic xmlns:a="http://schemas.openxmlformats.org/drawingml/2006/main">
+                  <a:graphicData uri="http://schemas.microsoft.com/office/word/2010/wordprocessingShape">
+                    <wps:wsp>
+                      <wps:cNvCnPr/>
+                      <wps:spPr>
+                        <a:xfrm>
+                          <a:off x="0" y="0"/>
+                          <a:ext cx="0" cy="1028700"/>
+                        </a:xfrm>
+                        <a:prstGeom prst="straightConnector1">
+                          <a:avLst/>
+                        </a:prstGeom>
+                        <a:ln>
+                          <a:solidFill>
+                            <a:schemeClr val="tx1"/>
+                          </a:solidFill>
+                          <a:tailEnd type="triangle"/>
+                        </a:ln>
+                        <a:effectLst/>
+                      </wps:spPr>
+                      <wps:style>
+                        <a:lnRef idx="2">
+                          <a:schemeClr val="accent1"/>
+                        </a:lnRef>
+                        <a:fillRef idx="0">
+                          <a:schemeClr val="accent1"/>
+                        </a:fillRef>
+                        <a:effectRef idx="1">
+                          <a:schemeClr val="accent1"/>
+                        </a:effectRef>
+                        <a:fontRef idx="minor">
+                          <a:schemeClr val="tx1"/>
+                        </a:fontRef>
+                      </wps:style>
+                      <wps:bodyPr/>
+                    </wps:wsp>
+                  </a:graphicData>
+                </a:graphic>
+              </wp:anchor>
+            </w:drawing>
+          </mc:Choice>
+          <mc:Fallback>
+            <w:pict>
+              <v:shape id="Straight Arrow Connector 14" o:spid="_x0000_s1026" type="#_x0000_t32" style="position:absolute;margin-left:346.8pt;margin-top:94.95pt;width:0;height:81pt;z-index:251669504;visibility:visible;mso-wrap-style:square;mso-wrap-distance-left:9pt;mso-wrap-distance-top:0;mso-wrap-distance-right:9pt;mso-wrap-distance-bottom:0;mso-position-horizontal:absolute;mso-position-horizontal-relative:text;mso-position-vertical:absolute;mso-position-vertical-relative:text" o:gfxdata="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" strokecolor="black [3213]" strokeweight="2pt">
+                <v:stroke endarrow="block"/>
+              </v:shape>
+            </w:pict>
+          </mc:Fallback>
+        </mc:AlternateContent>
+      </w:r>
+      <w:r>
+        <w:rPr>
+          <w:noProof/>
+        </w:rPr>
+        <mc:AlternateContent>
+          <mc:Choice Requires="wps">
+            <w:drawing>
+              <wp:anchor distT="0" distB="0" distL="114300" distR="114300" simplePos="0" relativeHeight="251673600" behindDoc="0" locked="0" layoutInCell="1" allowOverlap="1" wp14:anchorId="31D750F3" wp14:editId="40691EA6">
+                <wp:simplePos x="0" y="0"/>
+                <wp:positionH relativeFrom="column">
+                  <wp:posOffset>3708400</wp:posOffset>
+                </wp:positionH>
+                <wp:positionV relativeFrom="paragraph">
+                  <wp:posOffset>2234565</wp:posOffset>
+                </wp:positionV>
+                <wp:extent cx="1371600" cy="685800"/>
+                <wp:effectExtent l="0" t="0" r="25400" b="25400"/>
+                <wp:wrapThrough wrapText="bothSides">
+                  <wp:wrapPolygon edited="0">
+                    <wp:start x="0" y="0"/>
+                    <wp:lineTo x="0" y="21600"/>
+                    <wp:lineTo x="21600" y="21600"/>
+                    <wp:lineTo x="21600" y="0"/>
+                    <wp:lineTo x="0" y="0"/>
+                  </wp:wrapPolygon>
+                </wp:wrapThrough>
+                <wp:docPr id="3" name="Rectangle 3"/>
+                <wp:cNvGraphicFramePr/>
+                <a:graphic xmlns:a="http://schemas.openxmlformats.org/drawingml/2006/main">
+                  <a:graphicData uri="http://schemas.microsoft.com/office/word/2010/wordprocessingShape">
+                    <wps:wsp>
+                      <wps:cNvSpPr/>
+                      <wps:spPr>
+                        <a:xfrm>
+                          <a:off x="0" y="0"/>
+                          <a:ext cx="1371600" cy="685800"/>
+                        </a:xfrm>
+                        <a:prstGeom prst="rect">
+                          <a:avLst/>
+                        </a:prstGeom>
+                        <a:solidFill>
+                          <a:schemeClr val="bg1"/>
+                        </a:solidFill>
+                        <a:ln w="25400">
+                          <a:solidFill>
+                            <a:schemeClr val="tx1"/>
+                          </a:solidFill>
+                        </a:ln>
+                        <a:effectLst/>
+                      </wps:spPr>
+                      <wps:style>
+                        <a:lnRef idx="1">
+                          <a:schemeClr val="accent1"/>
+                        </a:lnRef>
+                        <a:fillRef idx="3">
+                          <a:schemeClr val="accent1"/>
+                        </a:fillRef>
+                        <a:effectRef idx="2">
+                          <a:schemeClr val="accent1"/>
+                        </a:effectRef>
+                        <a:fontRef idx="minor">
+                          <a:schemeClr val="lt1"/>
+                        </a:fontRef>
+                      </wps:style>
+                      <wps:txbx>
+                        <w:txbxContent>
+                          <w:p>
+                            <w:pPr>
+                              <w:jc w:val="center"/>
+                              <w:rPr>
+                                <w:color w:val="000000" w:themeColor="text1"/>
+                              </w:rPr>
+                            </w:pPr>
+                            <w:r>
+                              <w:rPr>
+                                <w:color w:val="000000" w:themeColor="text1"/>
+                              </w:rPr>
+                              <w:t>Catch</w:t>
+                            </w:r>
+                          </w:p>
+                        </w:txbxContent>
+                      </wps:txbx>
+                      <wps:bodyPr rot="0" spcFirstLastPara="0" vertOverflow="overflow" horzOverflow="overflow" vert="horz" wrap="square" lIns="91440" tIns="45720" rIns="91440" bIns="45720" numCol="1" spcCol="0" rtlCol="0" fromWordArt="0" anchor="ctr" anchorCtr="0" forceAA="0" compatLnSpc="1">
+                        <a:prstTxWarp prst="textNoShape">
+                          <a:avLst/>
+                        </a:prstTxWarp>
+                        <a:noAutofit/>
+                      </wps:bodyPr>
+                    </wps:wsp>
+                  </a:graphicData>
+                </a:graphic>
+              </wp:anchor>
+            </w:drawing>
+          </mc:Choice>
+          <mc:Fallback>
+            <w:pict>
+              <v:rect id="Rectangle 3" o:spid="_x0000_s1031" style="position:absolute;margin-left:292pt;margin-top:175.95pt;width:108pt;height:54pt;z-index:251673600;visibility:visible;mso-wrap-style:square;mso-wrap-distance-left:9pt;mso-wrap-distance-top:0;mso-wrap-distance-right:9pt;mso-wrap-distance-bottom:0;mso-position-horizontal:absolute;mso-position-horizontal-relative:text;mso-position-vertical:absolute;mso-position-vertical-relative:text;v-text-anchor:middle" o:gfxdata="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" fillcolor="white [3212]" strokecolor="black [3213]" strokeweight="2pt">
+                <v:textbox>
+                  <w:txbxContent>
+                    <w:p>
+                      <w:pPr>
+                        <w:jc w:val="center"/>
+                        <w:rPr>
+                          <w:color w:val="000000" w:themeColor="text1"/>
+                        </w:rPr>
+                      </w:pPr>
+                      <w:r>
+                        <w:rPr>
+                          <w:color w:val="000000" w:themeColor="text1"/>
+                        </w:rPr>
+                        <w:t>Catch</w:t>
+                      </w:r>
+                    </w:p>
+                  </w:txbxContent>
+                </v:textbox>
+                <w10:wrap type="through"/>
+              </v:rect>
+            </w:pict>
+          </mc:Fallback>
+        </mc:AlternateContent>
+      </w:r>
+      <w:r>
+        <w:rPr>
+          <w:noProof/>
+        </w:rPr>
+        <mc:AlternateContent>
+          <mc:Choice Requires="wps">
+            <w:drawing>
+              <wp:anchor distT="0" distB="0" distL="114300" distR="114300" simplePos="0" relativeHeight="251663360" behindDoc="0" locked="0" layoutInCell="1" allowOverlap="1" wp14:anchorId="6272CF58" wp14:editId="1BC99E0C">
+                <wp:simplePos x="0" y="0"/>
+                <wp:positionH relativeFrom="column">
+                  <wp:posOffset>2286000</wp:posOffset>
+                </wp:positionH>
+                <wp:positionV relativeFrom="paragraph">
+                  <wp:posOffset>2234565</wp:posOffset>
+                </wp:positionV>
+                <wp:extent cx="914400" cy="685800"/>
+                <wp:effectExtent l="0" t="0" r="25400" b="25400"/>
+                <wp:wrapThrough wrapText="bothSides">
+                  <wp:wrapPolygon edited="0">
+                    <wp:start x="0" y="0"/>
+                    <wp:lineTo x="0" y="21600"/>
+                    <wp:lineTo x="21600" y="21600"/>
+                    <wp:lineTo x="21600" y="0"/>
+                    <wp:lineTo x="0" y="0"/>
+                  </wp:wrapPolygon>
+                </wp:wrapThrough>
+                <wp:docPr id="4" name="Rectangle 4"/>
+                <wp:cNvGraphicFramePr/>
+                <a:graphic xmlns:a="http://schemas.openxmlformats.org/drawingml/2006/main">
+                  <a:graphicData uri="http://schemas.microsoft.com/office/word/2010/wordprocessingShape">
+                    <wps:wsp>
+                      <wps:cNvSpPr/>
+                      <wps:spPr>
+                        <a:xfrm>
+                          <a:off x="0" y="0"/>
+                          <a:ext cx="914400" cy="685800"/>
+                        </a:xfrm>
+                        <a:prstGeom prst="rect">
+                          <a:avLst/>
+                        </a:prstGeom>
+                        <a:solidFill>
+                          <a:schemeClr val="bg1"/>
+                        </a:solidFill>
+                        <a:ln w="25400">
+                          <a:solidFill>
+                            <a:schemeClr val="tx1"/>
+                          </a:solidFill>
+                        </a:ln>
+                        <a:effectLst/>
+                      </wps:spPr>
+                      <wps:style>
+                        <a:lnRef idx="1">
+                          <a:schemeClr val="accent1"/>
+                        </a:lnRef>
+                        <a:fillRef idx="3">
+                          <a:schemeClr val="accent1"/>
+                        </a:fillRef>
+                        <a:effectRef idx="2">
+                          <a:schemeClr val="accent1"/>
+                        </a:effectRef>
+                        <a:fontRef idx="minor">
+                          <a:schemeClr val="lt1"/>
+                        </a:fontRef>
+                      </wps:style>
+                      <wps:txbx>
+                        <w:txbxContent>
+                          <w:p>
+                            <w:pPr>
+                              <w:jc w:val="center"/>
+                              <w:rPr>
+                                <w:color w:val="000000" w:themeColor="text1"/>
+                              </w:rPr>
+                            </w:pPr>
+                            <w:r>
+                              <w:rPr>
+                                <w:color w:val="000000" w:themeColor="text1"/>
+                              </w:rPr>
+                              <w:t>Refractory fish</w:t>
+                            </w:r>
+                            <w:r>
+                              <w:rPr>
+                                <w:color w:val="000000" w:themeColor="text1"/>
+                              </w:rPr>
+                              <w:t xml:space="preserve"> </w:t>
+                            </w:r>
+                          </w:p>
+                          <w:p>
+                            <w:pPr>
+                              <w:jc w:val="center"/>
+                              <w:rPr>
+                                <w:color w:val="000000" w:themeColor="text1"/>
+                              </w:rPr>
+                            </w:pPr>
+                            <w:r>
+                              <w:rPr>
+                                <w:color w:val="000000" w:themeColor="text1"/>
+                              </w:rPr>
+                              <w:t>(R)</w:t>
+                            </w:r>
+                          </w:p>
+                        </w:txbxContent>
+                      </wps:txbx>
+                      <wps:bodyPr rot="0" spcFirstLastPara="0" vertOverflow="overflow" horzOverflow="overflow" vert="horz" wrap="square" lIns="91440" tIns="45720" rIns="91440" bIns="45720" numCol="1" spcCol="0" rtlCol="0" fromWordArt="0" anchor="ctr" anchorCtr="0" forceAA="0" compatLnSpc="1">
+                        <a:prstTxWarp prst="textNoShape">
+                          <a:avLst/>
+                        </a:prstTxWarp>
+                        <a:noAutofit/>
+                      </wps:bodyPr>
+                    </wps:wsp>
+                  </a:graphicData>
+                </a:graphic>
+              </wp:anchor>
+            </w:drawing>
+          </mc:Choice>
+          <mc:Fallback>
+            <w:pict>
+              <v:rect id="Rectangle 4" o:spid="_x0000_s1032" style="position:absolute;margin-left:180pt;margin-top:175.95pt;width:1in;height:54pt;z-index:251663360;visibility:visible;mso-wrap-style:square;mso-wrap-distance-left:9pt;mso-wrap-distance-top:0;mso-wrap-distance-right:9pt;mso-wrap-distance-bottom:0;mso-position-horizontal:absolute;mso-position-horizontal-relative:text;mso-position-vertical:absolute;mso-position-vertical-relative:text;v-text-anchor:middle" o:gfxdata="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" fillcolor="white [3212]" strokecolor="black [3213]" strokeweight="2pt">
+                <v:textbox>
+                  <w:txbxContent>
+                    <w:p>
+                      <w:pPr>
+                        <w:jc w:val="center"/>
+                        <w:rPr>
+                          <w:color w:val="000000" w:themeColor="text1"/>
+                        </w:rPr>
+                      </w:pPr>
+                      <w:r>
+                        <w:rPr>
+                          <w:color w:val="000000" w:themeColor="text1"/>
+                        </w:rPr>
+                        <w:t>Refractory fish</w:t>
+                      </w:r>
+                      <w:r>
+                        <w:rPr>
+                          <w:color w:val="000000" w:themeColor="text1"/>
+                        </w:rPr>
+                        <w:t xml:space="preserve"> </w:t>
+                      </w:r>
+                    </w:p>
+                    <w:p>
+                      <w:pPr>
+                        <w:jc w:val="center"/>
+                        <w:rPr>
+                          <w:color w:val="000000" w:themeColor="text1"/>
+                        </w:rPr>
+                      </w:pPr>
+                      <w:r>
+                        <w:rPr>
+                          <w:color w:val="000000" w:themeColor="text1"/>
+                        </w:rPr>
+                        <w:t>(R)</w:t>
+                      </w:r>
+                    </w:p>
+                  </w:txbxContent>
+                </v:textbox>
+                <w10:wrap type="through"/>
+              </v:rect>
+            </w:pict>
+          </mc:Fallback>
+        </mc:AlternateContent>
+      </w:r>
+      <w:r>
+        <w:rPr>
+          <w:noProof/>
+        </w:rPr>
+        <mc:AlternateContent>
+          <mc:Choice Requires="wps">
+            <w:drawing>
+              <wp:anchor distT="0" distB="0" distL="114300" distR="114300" simplePos="0" relativeHeight="251661312" behindDoc="0" locked="0" layoutInCell="1" allowOverlap="1" wp14:anchorId="3A6C7B3A" wp14:editId="5595F49C">
+                <wp:simplePos x="0" y="0"/>
+                <wp:positionH relativeFrom="column">
+                  <wp:posOffset>3314700</wp:posOffset>
+                </wp:positionH>
+                <wp:positionV relativeFrom="paragraph">
+                  <wp:posOffset>291465</wp:posOffset>
+                </wp:positionV>
+                <wp:extent cx="2171700" cy="914400"/>
+                <wp:effectExtent l="0" t="0" r="38100" b="25400"/>
+                <wp:wrapThrough wrapText="bothSides">
+                  <wp:wrapPolygon edited="0">
+                    <wp:start x="0" y="0"/>
+                    <wp:lineTo x="0" y="21600"/>
+                    <wp:lineTo x="21726" y="21600"/>
+                    <wp:lineTo x="21726" y="0"/>
+                    <wp:lineTo x="0" y="0"/>
+                  </wp:wrapPolygon>
+                </wp:wrapThrough>
+                <wp:docPr id="2" name="Rectangle 2"/>
+                <wp:cNvGraphicFramePr/>
+                <a:graphic xmlns:a="http://schemas.openxmlformats.org/drawingml/2006/main">
+                  <a:graphicData uri="http://schemas.microsoft.com/office/word/2010/wordprocessingShape">
+                    <wps:wsp>
+                      <wps:cNvSpPr/>
+                      <wps:spPr>
+                        <a:xfrm>
+                          <a:off x="0" y="0"/>
+                          <a:ext cx="2171700" cy="914400"/>
+                        </a:xfrm>
+                        <a:prstGeom prst="rect">
+                          <a:avLst/>
+                        </a:prstGeom>
+                        <a:solidFill>
+                          <a:schemeClr val="bg1"/>
+                        </a:solidFill>
+                        <a:ln w="25400">
+                          <a:solidFill>
+                            <a:schemeClr val="tx1"/>
+                          </a:solidFill>
+                        </a:ln>
+                        <a:effectLst/>
+                      </wps:spPr>
+                      <wps:style>
+                        <a:lnRef idx="1">
+                          <a:schemeClr val="accent1"/>
+                        </a:lnRef>
+                        <a:fillRef idx="3">
+                          <a:schemeClr val="accent1"/>
+                        </a:fillRef>
+                        <a:effectRef idx="2">
+                          <a:schemeClr val="accent1"/>
+                        </a:effectRef>
+                        <a:fontRef idx="minor">
+                          <a:schemeClr val="lt1"/>
+                        </a:fontRef>
+                      </wps:style>
+                      <wps:txbx>
+                        <w:txbxContent>
+                          <w:p>
+                            <w:pPr>
+                              <w:jc w:val="center"/>
+                              <w:rPr>
+                                <w:color w:val="000000" w:themeColor="text1"/>
+                              </w:rPr>
+                            </w:pPr>
+                            <w:r>
+                              <w:rPr>
+                                <w:color w:val="000000" w:themeColor="text1"/>
+                              </w:rPr>
+                              <w:t>Stock available to anglers</w:t>
+                            </w:r>
+                          </w:p>
+                          <w:p>
+                            <w:pPr>
+                              <w:jc w:val="center"/>
+                              <w:rPr>
+                                <w:color w:val="000000" w:themeColor="text1"/>
+                              </w:rPr>
+                            </w:pPr>
+                          </w:p>
+                          <w:p>
+                            <w:pPr>
+                              <w:jc w:val="center"/>
+                              <w:rPr>
+                                <w:color w:val="000000" w:themeColor="text1"/>
+                              </w:rPr>
+                            </w:pPr>
+                            <w:r>
+                              <w:rPr>
+                                <w:color w:val="000000" w:themeColor="text1"/>
+                              </w:rPr>
+                              <w:t>V</w:t>
+                            </w:r>
+                          </w:p>
+                        </w:txbxContent>
+                      </wps:txbx>
+                      <wps:bodyPr rot="0" spcFirstLastPara="0" vertOverflow="overflow" horzOverflow="overflow" vert="horz" wrap="square" lIns="91440" tIns="45720" rIns="91440" bIns="45720" numCol="1" spcCol="0" rtlCol="0" fromWordArt="0" anchor="ctr" anchorCtr="0" forceAA="0" compatLnSpc="1">
+                        <a:prstTxWarp prst="textNoShape">
+                          <a:avLst/>
+                        </a:prstTxWarp>
+                        <a:noAutofit/>
+                      </wps:bodyPr>
+                    </wps:wsp>
+                  </a:graphicData>
+                </a:graphic>
+              </wp:anchor>
+            </w:drawing>
+          </mc:Choice>
+          <mc:Fallback>
+            <w:pict>
+              <v:rect id="Rectangle 2" o:spid="_x0000_s1033" style="position:absolute;margin-left:261pt;margin-top:22.95pt;width:171pt;height:1in;z-index:251661312;visibility:visible;mso-wrap-style:square;mso-wrap-distance-left:9pt;mso-wrap-distance-top:0;mso-wrap-distance-right:9pt;mso-wrap-distance-bottom:0;mso-position-horizontal:absolute;mso-position-horizontal-relative:text;mso-position-vertical:absolute;mso-position-vertical-relative:text;v-text-anchor:middle" o:gfxdata="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" fillcolor="white [3212]" strokecolor="black [3213]" strokeweight="2pt">
+                <v:textbox>
+                  <w:txbxContent>
+                    <w:p>
+                      <w:pPr>
+                        <w:jc w:val="center"/>
+                        <w:rPr>
+                          <w:color w:val="000000" w:themeColor="text1"/>
+                        </w:rPr>
+                      </w:pPr>
+                      <w:r>
+                        <w:rPr>
+                          <w:color w:val="000000" w:themeColor="text1"/>
+                        </w:rPr>
+                        <w:t>Stock available to anglers</w:t>
+                      </w:r>
+                    </w:p>
+                    <w:p>
+                      <w:pPr>
+                        <w:jc w:val="center"/>
+                        <w:rPr>
+                          <w:color w:val="000000" w:themeColor="text1"/>
+                        </w:rPr>
+                      </w:pPr>
+                    </w:p>
+                    <w:p>
+                      <w:pPr>
+                        <w:jc w:val="center"/>
+                        <w:rPr>
+                          <w:color w:val="000000" w:themeColor="text1"/>
+                        </w:rPr>
+                      </w:pPr>
+                      <w:r>
+                        <w:rPr>
+                          <w:color w:val="000000" w:themeColor="text1"/>
+                        </w:rPr>
+                        <w:t>V</w:t>
+                      </w:r>
+                    </w:p>
+                  </w:txbxContent>
+                </v:textbox>
+                <w10:wrap type="through"/>
+              </v:rect>
+            </w:pict>
+          </mc:Fallback>
+        </mc:AlternateContent>
+      </w:r>
+      <w:r>
+        <w:rPr>
+          <w:noProof/>
+        </w:rPr>
+        <mc:AlternateContent>
+          <mc:Choice Requires="wps">
+            <w:drawing>
+              <wp:anchor distT="0" distB="0" distL="114300" distR="114300" simplePos="0" relativeHeight="251659264" behindDoc="0" locked="0" layoutInCell="1" allowOverlap="1" wp14:anchorId="3FD5A21B" wp14:editId="78BE5CFB">
+                <wp:simplePos x="0" y="0"/>
+                <wp:positionH relativeFrom="column">
+                  <wp:posOffset>0</wp:posOffset>
+                </wp:positionH>
+                <wp:positionV relativeFrom="paragraph">
+                  <wp:posOffset>291465</wp:posOffset>
+                </wp:positionV>
+                <wp:extent cx="2171700" cy="914400"/>
+                <wp:effectExtent l="0" t="0" r="38100" b="25400"/>
+                <wp:wrapThrough wrapText="bothSides">
+                  <wp:wrapPolygon edited="0">
+                    <wp:start x="0" y="0"/>
+                    <wp:lineTo x="0" y="21600"/>
+                    <wp:lineTo x="21726" y="21600"/>
+                    <wp:lineTo x="21726" y="0"/>
+                    <wp:lineTo x="0" y="0"/>
+                  </wp:wrapPolygon>
+                </wp:wrapThrough>
+                <wp:docPr id="1" name="Rectangle 1"/>
+                <wp:cNvGraphicFramePr/>
+                <a:graphic xmlns:a="http://schemas.openxmlformats.org/drawingml/2006/main">
+                  <a:graphicData uri="http://schemas.microsoft.com/office/word/2010/wordprocessingShape">
+                    <wps:wsp>
+                      <wps:cNvSpPr/>
+                      <wps:spPr>
+                        <a:xfrm>
+                          <a:off x="0" y="0"/>
+                          <a:ext cx="2171700" cy="914400"/>
+                        </a:xfrm>
+                        <a:prstGeom prst="rect">
+                          <a:avLst/>
+                        </a:prstGeom>
+                        <a:solidFill>
+                          <a:schemeClr val="bg1"/>
+                        </a:solidFill>
+                        <a:ln w="25400">
+                          <a:solidFill>
+                            <a:schemeClr val="tx1"/>
+                          </a:solidFill>
+                        </a:ln>
+                        <a:effectLst/>
+                      </wps:spPr>
+                      <wps:style>
+                        <a:lnRef idx="1">
+                          <a:schemeClr val="accent1"/>
+                        </a:lnRef>
+                        <a:fillRef idx="3">
+                          <a:schemeClr val="accent1"/>
+                        </a:fillRef>
+                        <a:effectRef idx="2">
+                          <a:schemeClr val="accent1"/>
+                        </a:effectRef>
+                        <a:fontRef idx="minor">
+                          <a:schemeClr val="lt1"/>
+                        </a:fontRef>
+                      </wps:style>
+                      <wps:txbx>
+                        <w:txbxContent>
+                          <w:p>
+                            <w:pPr>
+                              <w:jc w:val="center"/>
+                              <w:rPr>
+                                <w:color w:val="000000" w:themeColor="text1"/>
+                              </w:rPr>
+                            </w:pPr>
+                            <w:r>
+                              <w:rPr>
+                                <w:color w:val="000000" w:themeColor="text1"/>
+                              </w:rPr>
+                              <w:t>Stock not available to anglers</w:t>
+                            </w:r>
+                          </w:p>
+                          <w:p>
+                            <w:pPr>
+                              <w:jc w:val="center"/>
+                              <w:rPr>
+                                <w:color w:val="000000" w:themeColor="text1"/>
+                              </w:rPr>
+                            </w:pPr>
+                          </w:p>
+                          <w:p>
+                            <w:pPr>
+                              <w:jc w:val="center"/>
+                              <w:rPr>
+                                <w:color w:val="000000" w:themeColor="text1"/>
+                              </w:rPr>
+                            </w:pPr>
+                            <w:r>
+                              <w:rPr>
+                                <w:color w:val="000000" w:themeColor="text1"/>
+                              </w:rPr>
+                              <w:t>I</w:t>
+                            </w:r>
+                          </w:p>
+                        </w:txbxContent>
+                      </wps:txbx>
+                      <wps:bodyPr rot="0" spcFirstLastPara="0" vertOverflow="overflow" horzOverflow="overflow" vert="horz" wrap="square" lIns="91440" tIns="45720" rIns="91440" bIns="45720" numCol="1" spcCol="0" rtlCol="0" fromWordArt="0" anchor="ctr" anchorCtr="0" forceAA="0" compatLnSpc="1">
+                        <a:prstTxWarp prst="textNoShape">
+                          <a:avLst/>
+                        </a:prstTxWarp>
+                        <a:noAutofit/>
+                      </wps:bodyPr>
+                    </wps:wsp>
+                  </a:graphicData>
+                </a:graphic>
+              </wp:anchor>
+            </w:drawing>
+          </mc:Choice>
+          <mc:Fallback>
+            <w:pict>
+              <v:rect id="Rectangle 1" o:spid="_x0000_s1034" style="position:absolute;margin-left:0;margin-top:22.95pt;width:171pt;height:1in;z-index:251659264;visibility:visible;mso-wrap-style:square;mso-wrap-distance-left:9pt;mso-wrap-distance-top:0;mso-wrap-distance-right:9pt;mso-wrap-distance-bottom:0;mso-position-horizontal:absolute;mso-position-horizontal-relative:text;mso-position-vertical:absolute;mso-position-vertical-relative:text;v-text-anchor:middle" o:gfxdata="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" fillcolor="white [3212]" strokecolor="black [3213]" strokeweight="2pt">
+                <v:textbox>
+                  <w:txbxContent>
+                    <w:p>
+                      <w:pPr>
+                        <w:jc w:val="center"/>
+                        <w:rPr>
+                          <w:color w:val="000000" w:themeColor="text1"/>
+                        </w:rPr>
+                      </w:pPr>
+                      <w:r>
+                        <w:rPr>
+                          <w:color w:val="000000" w:themeColor="text1"/>
+                        </w:rPr>
+                        <w:t>Stock not available to anglers</w:t>
+                      </w:r>
+                    </w:p>
+                    <w:p>
+                      <w:pPr>
+                        <w:jc w:val="center"/>
+                        <w:rPr>
+                          <w:color w:val="000000" w:themeColor="text1"/>
+                        </w:rPr>
+                      </w:pPr>
+                    </w:p>
+                    <w:p>
+                      <w:pPr>
+                        <w:jc w:val="center"/>
+                        <w:rPr>
+                          <w:color w:val="000000" w:themeColor="text1"/>
+                        </w:rPr>
+                      </w:pPr>
+                      <w:r>
+                        <w:rPr>
+                          <w:color w:val="000000" w:themeColor="text1"/>
+                        </w:rPr>
+                        <w:t>I</w:t>
+                      </w:r>
+                    </w:p>
+                  </w:txbxContent>
+                </v:textbox>
+                <w10:wrap type="through"/>
+              </v:rect>
+            </w:pict>
+          </mc:Fallback>
+        </mc:AlternateContent>
+      </w:r>
+    </w:p>
+    <w:p/>
+    <w:p>
+      <w:r>
+        <w:rPr>
+          <w:noProof/>
+        </w:rPr>
+        <mc:AlternateContent>
+          <mc:Choice Requires="wps">
+            <w:drawing>
+              <wp:anchor distT="0" distB="0" distL="114300" distR="114300" simplePos="0" relativeHeight="251674624" behindDoc="0" locked="0" layoutInCell="1" allowOverlap="1" wp14:anchorId="7F91BA33" wp14:editId="3F35AC28">
+                <wp:simplePos x="0" y="0"/>
+                <wp:positionH relativeFrom="column">
+                  <wp:posOffset>330835</wp:posOffset>
+                </wp:positionH>
+                <wp:positionV relativeFrom="paragraph">
+                  <wp:posOffset>13335</wp:posOffset>
+                </wp:positionV>
+                <wp:extent cx="316230" cy="342900"/>
+                <wp:effectExtent l="0" t="0" r="0" b="12700"/>
+                <wp:wrapSquare wrapText="bothSides"/>
+                <wp:docPr id="19" name="Text Box 19"/>
+                <wp:cNvGraphicFramePr/>
+                <a:graphic xmlns:a="http://schemas.openxmlformats.org/drawingml/2006/main">
+                  <a:graphicData uri="http://schemas.microsoft.com/office/word/2010/wordprocessingShape">
+                    <wps:wsp>
+                      <wps:cNvSpPr txBox="1"/>
+                      <wps:spPr>
+                        <a:xfrm>
+                          <a:off x="0" y="0"/>
+                          <a:ext cx="316230" cy="342900"/>
+                        </a:xfrm>
+                        <a:prstGeom prst="rect">
+                          <a:avLst/>
+                        </a:prstGeom>
+                        <a:noFill/>
+                        <a:ln>
+                          <a:noFill/>
+                        </a:ln>
+                        <a:effectLst/>
+                        <a:extLst>
+                          <a:ext uri="{C572A759-6A51-4108-AA02-DFA0A04FC94B}">
+                            <ma14:wrappingTextBoxFlag xmlns:ma14="http://schemas.microsoft.com/office/mac/drawingml/2011/main"/>
+                          </a:ext>
+                        </a:extLst>
+                      </wps:spPr>
+                      <wps:style>
+                        <a:lnRef idx="0">
+                          <a:schemeClr val="accent1"/>
+                        </a:lnRef>
+                        <a:fillRef idx="0">
+                          <a:schemeClr val="accent1"/>
+                        </a:fillRef>
+                        <a:effectRef idx="0">
+                          <a:schemeClr val="accent1"/>
+                        </a:effectRef>
+                        <a:fontRef idx="minor">
+                          <a:schemeClr val="dk1"/>
+                        </a:fontRef>
+                      </wps:style>
+                      <wps:txbx>
+                        <w:txbxContent>
+                          <w:p>
+                            <w:proofErr w:type="gramStart"/>
+                            <w:r>
+                              <w:t>v</w:t>
+                            </w:r>
+                            <w:r>
+                              <w:rPr>
+                                <w:vertAlign w:val="subscript"/>
+                              </w:rPr>
+                              <w:t>1</w:t>
+                            </w:r>
+                            <w:proofErr w:type="gramEnd"/>
+                          </w:p>
+                        </w:txbxContent>
+                      </wps:txbx>
+                      <wps:bodyPr rot="0" spcFirstLastPara="0" vertOverflow="overflow" horzOverflow="overflow" vert="horz" wrap="none" lIns="91440" tIns="45720" rIns="91440" bIns="45720" numCol="1" spcCol="0" rtlCol="0" fromWordArt="0" anchor="t" anchorCtr="0" forceAA="0" compatLnSpc="1">
+                        <a:prstTxWarp prst="textNoShape">
+                          <a:avLst/>
+                        </a:prstTxWarp>
+                        <a:noAutofit/>
+                      </wps:bodyPr>
+                    </wps:wsp>
+                  </a:graphicData>
+                </a:graphic>
+                <wp14:sizeRelV relativeFrom="margin">
+                  <wp14:pctHeight>0</wp14:pctHeight>
+                </wp14:sizeRelV>
+              </wp:anchor>
+            </w:drawing>
+          </mc:Choice>
+          <mc:Fallback>
+            <w:pict>
+              <v:shape id="Text Box 19" o:spid="_x0000_s1035" type="#_x0000_t202" style="position:absolute;margin-left:26.05pt;margin-top:1.05pt;width:24.9pt;height:27pt;z-index:251674624;visibility:visible;mso-wrap-style:none;mso-height-percent:0;mso-wrap-distance-left:9pt;mso-wrap-distance-top:0;mso-wrap-distance-right:9pt;mso-wrap-distance-bottom:0;mso-position-horizontal:absolute;mso-position-horizontal-relative:text;mso-position-vertical:absolute;mso-position-vertical-relative:text;mso-height-percent:0;mso-height-relative:margin;v-text-anchor:top" o:gfxdata="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" filled="f" stroked="f">
+                <v:textbox>
+                  <w:txbxContent>
+                    <w:p>
+                      <w:proofErr w:type="gramStart"/>
+                      <w:r>
+                        <w:t>v</w:t>
+                      </w:r>
+                      <w:r>
+                        <w:rPr>
+                          <w:vertAlign w:val="subscript"/>
+                        </w:rPr>
+                        <w:t>1</w:t>
+                      </w:r>
+                      <w:proofErr w:type="gramEnd"/>
+                    </w:p>
+                  </w:txbxContent>
+                </v:textbox>
+                <w10:wrap type="square"/>
+              </v:shape>
+            </w:pict>
+          </mc:Fallback>
+        </mc:AlternateContent>
+      </w:r>
+    </w:p>
+    <w:p/>
+    <w:p>
+      <w:r>
+        <w:rPr>
+          <w:noProof/>
+        </w:rPr>
+        <mc:AlternateContent>
+          <mc:Choice Requires="wps">
+            <w:drawing>
+              <wp:anchor distT="0" distB="0" distL="114300" distR="114300" simplePos="0" relativeHeight="251676672" behindDoc="0" locked="0" layoutInCell="1" allowOverlap="1" wp14:anchorId="3866D3A6" wp14:editId="10CE47EB">
+                <wp:simplePos x="0" y="0"/>
+                <wp:positionH relativeFrom="column">
+                  <wp:posOffset>330835</wp:posOffset>
+                </wp:positionH>
+                <wp:positionV relativeFrom="paragraph">
+                  <wp:posOffset>113030</wp:posOffset>
+                </wp:positionV>
+                <wp:extent cx="316230" cy="342900"/>
+                <wp:effectExtent l="0" t="0" r="0" b="12700"/>
+                <wp:wrapSquare wrapText="bothSides"/>
+                <wp:docPr id="20" name="Text Box 20"/>
+                <wp:cNvGraphicFramePr/>
+                <a:graphic xmlns:a="http://schemas.openxmlformats.org/drawingml/2006/main">
+                  <a:graphicData uri="http://schemas.microsoft.com/office/word/2010/wordprocessingShape">
+                    <wps:wsp>
+                      <wps:cNvSpPr txBox="1"/>
+                      <wps:spPr>
+                        <a:xfrm>
+                          <a:off x="0" y="0"/>
+                          <a:ext cx="316230" cy="342900"/>
+                        </a:xfrm>
+                        <a:prstGeom prst="rect">
+                          <a:avLst/>
+                        </a:prstGeom>
+                        <a:noFill/>
+                        <a:ln>
+                          <a:noFill/>
+                        </a:ln>
+                        <a:effectLst/>
+                        <a:extLst>
+                          <a:ext uri="{C572A759-6A51-4108-AA02-DFA0A04FC94B}">
+                            <ma14:wrappingTextBoxFlag xmlns:ma14="http://schemas.microsoft.com/office/mac/drawingml/2011/main"/>
+                          </a:ext>
+                        </a:extLst>
+                      </wps:spPr>
+                      <wps:style>
+                        <a:lnRef idx="0">
+                          <a:schemeClr val="accent1"/>
+                        </a:lnRef>
+                        <a:fillRef idx="0">
+                          <a:schemeClr val="accent1"/>
+                        </a:fillRef>
+                        <a:effectRef idx="0">
+                          <a:schemeClr val="accent1"/>
+                        </a:effectRef>
+                        <a:fontRef idx="minor">
+                          <a:schemeClr val="dk1"/>
+                        </a:fontRef>
+                      </wps:style>
+                      <wps:txbx>
+                        <w:txbxContent>
+                          <w:p>
+                            <w:proofErr w:type="gramStart"/>
+                            <w:r>
+                              <w:t>v</w:t>
+                            </w:r>
+                            <w:r>
+                              <w:rPr>
+                                <w:vertAlign w:val="subscript"/>
+                              </w:rPr>
+                              <w:t>2</w:t>
+                            </w:r>
+                            <w:proofErr w:type="gramEnd"/>
+                          </w:p>
+                        </w:txbxContent>
+                      </wps:txbx>
+                      <wps:bodyPr rot="0" spcFirstLastPara="0" vertOverflow="overflow" horzOverflow="overflow" vert="horz" wrap="none" lIns="91440" tIns="45720" rIns="91440" bIns="45720" numCol="1" spcCol="0" rtlCol="0" fromWordArt="0" anchor="t" anchorCtr="0" forceAA="0" compatLnSpc="1">
+                        <a:prstTxWarp prst="textNoShape">
+                          <a:avLst/>
+                        </a:prstTxWarp>
+                        <a:noAutofit/>
+                      </wps:bodyPr>
+                    </wps:wsp>
+                  </a:graphicData>
+                </a:graphic>
+                <wp14:sizeRelV relativeFrom="margin">
+                  <wp14:pctHeight>0</wp14:pctHeight>
+                </wp14:sizeRelV>
+              </wp:anchor>
+            </w:drawing>
+          </mc:Choice>
+          <mc:Fallback>
+            <w:pict>
+              <v:shape id="Text Box 20" o:spid="_x0000_s1036" type="#_x0000_t202" style="position:absolute;margin-left:26.05pt;margin-top:8.9pt;width:24.9pt;height:27pt;z-index:251676672;visibility:visible;mso-wrap-style:none;mso-height-percent:0;mso-wrap-distance-left:9pt;mso-wrap-distance-top:0;mso-wrap-distance-right:9pt;mso-wrap-distance-bottom:0;mso-position-horizontal:absolute;mso-position-horizontal-relative:text;mso-position-vertical:absolute;mso-position-vertical-relative:text;mso-height-percent:0;mso-height-relative:margin;v-text-anchor:top" o:gfxdata="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" filled="f" stroked="f">
+                <v:textbox>
+                  <w:txbxContent>
+                    <w:p>
+                      <w:proofErr w:type="gramStart"/>
+                      <w:r>
+                        <w:t>v</w:t>
+                      </w:r>
+                      <w:r>
+                        <w:rPr>
+                          <w:vertAlign w:val="subscript"/>
+                        </w:rPr>
+                        <w:t>2</w:t>
+                      </w:r>
+                      <w:proofErr w:type="gramEnd"/>
+                    </w:p>
+                  </w:txbxContent>
+                </v:textbox>
+                <w10:wrap type="square"/>
+              </v:shape>
+            </w:pict>
+          </mc:Fallback>
+        </mc:AlternateContent>
+      </w:r>
+      <w:r>
+        <w:rPr>
+          <w:noProof/>
+        </w:rPr>
+        <mc:AlternateContent>
+          <mc:Choice Requires="wps">
+            <w:drawing>
+              <wp:anchor distT="0" distB="0" distL="114300" distR="114300" simplePos="0" relativeHeight="251665408" behindDoc="0" locked="0" layoutInCell="1" allowOverlap="1" wp14:anchorId="2C9631B3" wp14:editId="02FA53BB">
+                <wp:simplePos x="0" y="0"/>
+                <wp:positionH relativeFrom="column">
+                  <wp:posOffset>-126365</wp:posOffset>
+                </wp:positionH>
+                <wp:positionV relativeFrom="paragraph">
+                  <wp:posOffset>113030</wp:posOffset>
+                </wp:positionV>
+                <wp:extent cx="1143000" cy="0"/>
+                <wp:effectExtent l="25400" t="76200" r="0" b="101600"/>
+                <wp:wrapNone/>
+                <wp:docPr id="6" name="Straight Arrow Connector 6"/>
+                <wp:cNvGraphicFramePr/>
+                <a:graphic xmlns:a="http://schemas.openxmlformats.org/drawingml/2006/main">
+                  <a:graphicData uri="http://schemas.microsoft.com/office/word/2010/wordprocessingShape">
+                    <wps:wsp>
+                      <wps:cNvCnPr/>
+                      <wps:spPr>
+                        <a:xfrm flipH="1">
+                          <a:off x="0" y="0"/>
+                          <a:ext cx="1143000" cy="0"/>
+                        </a:xfrm>
+                        <a:prstGeom prst="straightConnector1">
+                          <a:avLst/>
+                        </a:prstGeom>
+                        <a:ln>
+                          <a:solidFill>
+                            <a:schemeClr val="tx1"/>
+                          </a:solidFill>
+                          <a:tailEnd type="triangle"/>
+                        </a:ln>
+                        <a:effectLst/>
+                      </wps:spPr>
+                      <wps:style>
+                        <a:lnRef idx="2">
+                          <a:schemeClr val="accent1"/>
+                        </a:lnRef>
+                        <a:fillRef idx="0">
+                          <a:schemeClr val="accent1"/>
+                        </a:fillRef>
+                        <a:effectRef idx="1">
+                          <a:schemeClr val="accent1"/>
+                        </a:effectRef>
+                        <a:fontRef idx="minor">
+                          <a:schemeClr val="tx1"/>
+                        </a:fontRef>
+                      </wps:style>
+                      <wps:bodyPr/>
+                    </wps:wsp>
+                  </a:graphicData>
+                </a:graphic>
+                <wp14:sizeRelH relativeFrom="margin">
+                  <wp14:pctWidth>0</wp14:pctWidth>
+                </wp14:sizeRelH>
+              </wp:anchor>
+            </w:drawing>
+          </mc:Choice>
+          <mc:Fallback>
+            <w:pict>
+              <v:shape id="Straight Arrow Connector 6" o:spid="_x0000_s1026" type="#_x0000_t32" style="position:absolute;margin-left:-9.9pt;margin-top:8.9pt;width:90pt;height:0;flip:x;z-index:251665408;visibility:visible;mso-wrap-style:square;mso-width-percent:0;mso-wrap-distance-left:9pt;mso-wrap-distance-top:0;mso-wrap-distance-right:9pt;mso-wrap-distance-bottom:0;mso-position-horizontal:absolute;mso-position-horizontal-relative:text;mso-position-vertical:absolute;mso-position-vertical-relative:text;mso-width-percent:0;mso-width-relative:margin" o:gfxdata="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" strokecolor="black [3213]" strokeweight="2pt">
+                <v:stroke endarrow="block"/>
+              </v:shape>
+            </w:pict>
+          </mc:Fallback>
+        </mc:AlternateContent>
+      </w:r>
+      <w:r>
+        <w:rPr>
+          <w:noProof/>
+        </w:rPr>
+        <mc:AlternateContent>
+          <mc:Choice Requires="wps">
+            <w:drawing>
+              <wp:anchor distT="0" distB="0" distL="114300" distR="114300" simplePos="0" relativeHeight="251664384" behindDoc="0" locked="0" layoutInCell="1" allowOverlap="1" wp14:anchorId="24596C46" wp14:editId="33A603F3">
+                <wp:simplePos x="0" y="0"/>
+                <wp:positionH relativeFrom="column">
+                  <wp:posOffset>-126365</wp:posOffset>
+                </wp:positionH>
+                <wp:positionV relativeFrom="paragraph">
+                  <wp:posOffset>-1270</wp:posOffset>
+                </wp:positionV>
+                <wp:extent cx="1143000" cy="0"/>
+                <wp:effectExtent l="0" t="76200" r="50800" b="101600"/>
+                <wp:wrapNone/>
+                <wp:docPr id="5" name="Straight Arrow Connector 5"/>
+                <wp:cNvGraphicFramePr/>
+                <a:graphic xmlns:a="http://schemas.openxmlformats.org/drawingml/2006/main">
+                  <a:graphicData uri="http://schemas.microsoft.com/office/word/2010/wordprocessingShape">
+                    <wps:wsp>
+                      <wps:cNvCnPr/>
+                      <wps:spPr>
+                        <a:xfrm>
+                          <a:off x="0" y="0"/>
+                          <a:ext cx="1143000" cy="0"/>
+                        </a:xfrm>
+                        <a:prstGeom prst="straightConnector1">
+                          <a:avLst/>
+                        </a:prstGeom>
+                        <a:ln>
+                          <a:solidFill>
+                            <a:schemeClr val="tx1"/>
+                          </a:solidFill>
+                          <a:tailEnd type="triangle"/>
+                        </a:ln>
+                        <a:effectLst/>
+                      </wps:spPr>
+                      <wps:style>
+                        <a:lnRef idx="2">
+                          <a:schemeClr val="accent1"/>
+                        </a:lnRef>
+                        <a:fillRef idx="0">
+                          <a:schemeClr val="accent1"/>
+                        </a:fillRef>
+                        <a:effectRef idx="1">
+                          <a:schemeClr val="accent1"/>
+                        </a:effectRef>
+                        <a:fontRef idx="minor">
+                          <a:schemeClr val="tx1"/>
+                        </a:fontRef>
+                      </wps:style>
+                      <wps:bodyPr/>
+                    </wps:wsp>
+                  </a:graphicData>
+                </a:graphic>
+                <wp14:sizeRelH relativeFrom="margin">
+                  <wp14:pctWidth>0</wp14:pctWidth>
+                </wp14:sizeRelH>
+              </wp:anchor>
+            </w:drawing>
+          </mc:Choice>
+          <mc:Fallback>
+            <w:pict>
+              <v:shape id="Straight Arrow Connector 5" o:spid="_x0000_s1026" type="#_x0000_t32" style="position:absolute;margin-left:-9.9pt;margin-top:-.05pt;width:90pt;height:0;z-index:251664384;visibility:visible;mso-wrap-style:square;mso-width-percent:0;mso-wrap-distance-left:9pt;mso-wrap-distance-top:0;mso-wrap-distance-right:9pt;mso-wrap-distance-bottom:0;mso-position-horizontal:absolute;mso-position-horizontal-relative:text;mso-position-vertical:absolute;mso-position-vertical-relative:text;mso-width-percent:0;mso-width-relative:margin" o:gfxdata="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" strokecolor="black [3213]" strokeweight="2pt">
+                <v:stroke endarrow="block"/>
+              </v:shape>
+            </w:pict>
+          </mc:Fallback>
+        </mc:AlternateContent>
+      </w:r>
+    </w:p>
+    <w:p/>
+    <w:p/>
+    <w:p/>
+    <w:p/>
+    <w:p/>
+    <w:p/>
+    <w:p/>
+    <w:p/>
+    <w:p/>
+    <w:p/>
+    <w:p/>
+    <w:p/>
+    <w:p/>
+    <w:p/>
+    <w:p/>
+    <w:p/>
+    <w:p>
+      <w:pPr>
+        <w:tabs>
+          <w:tab w:val="left" w:pos="5552"/>
+        </w:tabs>
+      </w:pPr>
+    </w:p>
+    <w:p>
+      <w:pPr>
+        <w:tabs>
+          <w:tab w:val="left" w:pos="5552"/>
+        </w:tabs>
+      </w:pPr>
+    </w:p>
+    <w:p>
+      <w:pPr>
+        <w:tabs>
+          <w:tab w:val="left" w:pos="5552"/>
+        </w:tabs>
+      </w:pPr>
+    </w:p>
+    <w:p>
+      <w:pPr>
+        <w:tabs>
+          <w:tab w:val="left" w:pos="5552"/>
+        </w:tabs>
+      </w:pPr>
+    </w:p>
+    <w:p>
+      <w:pPr>
+        <w:tabs>
+          <w:tab w:val="left" w:pos="5552"/>
+        </w:tabs>
+      </w:pPr>
+      <w:r>
+        <w:t>Figure 1: Schematic representation of the recreational fishery with three states: vulnerable to fishing (</w:t>
+      </w:r>
+      <w:r>
+        <w:rPr>
+          <w:i/>
+        </w:rPr>
+        <w:t>V</w:t>
+      </w:r>
+      <w:r>
+        <w:t>), invulnerable to fishing (</w:t>
+      </w:r>
+      <w:r>
+        <w:rPr>
+          <w:i/>
+        </w:rPr>
+        <w:t>I</w:t>
+      </w:r>
+      <w:r>
+        <w:t>) and refractory (</w:t>
+      </w:r>
+      <w:r>
+        <w:rPr>
+          <w:i/>
+        </w:rPr>
+        <w:t>R</w:t>
+      </w:r>
+      <w:r>
+        <w:t xml:space="preserve">). Exchange rates between vulnerable and invulnerable states are represented by </w:t>
+      </w:r>
+      <w:r>
+        <w:rPr>
+          <w:i/>
+        </w:rPr>
+        <w:t>v</w:t>
+      </w:r>
+      <w:r>
+        <w:rPr>
+          <w:vertAlign w:val="subscript"/>
+        </w:rPr>
+        <w:t>1</w:t>
+      </w:r>
+      <w:r>
+        <w:t xml:space="preserve"> and </w:t>
+      </w:r>
+      <w:r>
+        <w:rPr>
+          <w:i/>
+        </w:rPr>
+        <w:t>v</w:t>
+      </w:r>
+      <w:r>
+        <w:rPr>
+          <w:vertAlign w:val="subscript"/>
+        </w:rPr>
+        <w:t>2</w:t>
+      </w:r>
+      <w:r>
+        <w:t xml:space="preserve">. Catch on day </w:t>
+      </w:r>
+      <w:r>
+        <w:rPr>
+          <w:i/>
+        </w:rPr>
+        <w:t>t</w:t>
+      </w:r>
+      <w:r>
+        <w:t xml:space="preserve"> is proportional to effort on that day. All captured fish are released into the refractory state, from which they may die due to release mortality (1-</w:t>
+      </w:r>
+      <w:r>
+        <w:rPr>
+          <w:i/>
+        </w:rPr>
+        <w:t>S</w:t>
+      </w:r>
+      <w:r>
+        <w:rPr>
+          <w:i/>
+          <w:vertAlign w:val="subscript"/>
+        </w:rPr>
+        <w:t>r</w:t>
+      </w:r>
+      <w:r>
+        <w:t xml:space="preserve">) or survive and leave that state at a rate of pr. Fish leaving the refractory state may return to the vulnerable state at a rate of </w:t>
+      </w:r>
+      <w:proofErr w:type="spellStart"/>
+      <w:r>
+        <w:rPr>
+          <w:i/>
+        </w:rPr>
+        <w:t>p</w:t>
+      </w:r>
+      <w:r>
+        <w:rPr>
+          <w:i/>
+          <w:vertAlign w:val="subscript"/>
+        </w:rPr>
+        <w:t>v</w:t>
+      </w:r>
+      <w:proofErr w:type="spellEnd"/>
+      <w:r>
+        <w:t xml:space="preserve"> or the invulnerable pool at a rate of 1-</w:t>
+      </w:r>
+      <w:r>
+        <w:rPr>
+          <w:i/>
+        </w:rPr>
+        <w:t>p</w:t>
+      </w:r>
+      <w:r>
+        <w:rPr>
+          <w:i/>
+          <w:vertAlign w:val="subscript"/>
+        </w:rPr>
+        <w:t>v</w:t>
+      </w:r>
+      <w:r>
+        <w:t>.</w:t>
       </w:r>
     </w:p>
     <w:sectPr>
@@ -1003,6 +4506,28 @@
       <w:szCs w:val="26"/>
     </w:rPr>
   </w:style>
+  <w:style w:type="paragraph" w:styleId="Heading3">
+    <w:name w:val="heading 3"/>
+    <w:basedOn w:val="Normal"/>
+    <w:next w:val="Normal"/>
+    <w:link w:val="Heading3Char"/>
+    <w:uiPriority w:val="9"/>
+    <w:unhideWhenUsed/>
+    <w:qFormat/>
+    <w:rsid w:val="00357D2A"/>
+    <w:pPr>
+      <w:keepNext/>
+      <w:keepLines/>
+      <w:spacing w:before="200"/>
+      <w:outlineLvl w:val="2"/>
+    </w:pPr>
+    <w:rPr>
+      <w:rFonts w:asciiTheme="majorHAnsi" w:eastAsiaTheme="majorEastAsia" w:hAnsiTheme="majorHAnsi" w:cstheme="majorBidi"/>
+      <w:b/>
+      <w:bCs/>
+      <w:color w:val="4F81BD" w:themeColor="accent1"/>
+    </w:rPr>
+  </w:style>
   <w:style w:type="character" w:default="1" w:styleId="DefaultParagraphFont">
     <w:name w:val="Default Paragraph Font"/>
     <w:uiPriority w:val="1"/>
@@ -1058,6 +4583,79 @@
       <w:color w:val="4F81BD" w:themeColor="accent1"/>
       <w:sz w:val="26"/>
       <w:szCs w:val="26"/>
+    </w:rPr>
+  </w:style>
+  <w:style w:type="character" w:customStyle="1" w:styleId="Heading3Char">
+    <w:name w:val="Heading 3 Char"/>
+    <w:basedOn w:val="DefaultParagraphFont"/>
+    <w:link w:val="Heading3"/>
+    <w:uiPriority w:val="9"/>
+    <w:rsid w:val="00357D2A"/>
+    <w:rPr>
+      <w:rFonts w:asciiTheme="majorHAnsi" w:eastAsiaTheme="majorEastAsia" w:hAnsiTheme="majorHAnsi" w:cstheme="majorBidi"/>
+      <w:b/>
+      <w:bCs/>
+      <w:color w:val="4F81BD" w:themeColor="accent1"/>
+    </w:rPr>
+  </w:style>
+  <w:style w:type="table" w:styleId="TableGrid">
+    <w:name w:val="Table Grid"/>
+    <w:basedOn w:val="TableNormal"/>
+    <w:uiPriority w:val="59"/>
+    <w:rsid w:val="00A43EE2"/>
+    <w:tblPr>
+      <w:tblInd w:w="0" w:type="dxa"/>
+      <w:tblBorders>
+        <w:top w:val="single" w:sz="4" w:space="0" w:color="auto"/>
+        <w:left w:val="single" w:sz="4" w:space="0" w:color="auto"/>
+        <w:bottom w:val="single" w:sz="4" w:space="0" w:color="auto"/>
+        <w:right w:val="single" w:sz="4" w:space="0" w:color="auto"/>
+        <w:insideH w:val="single" w:sz="4" w:space="0" w:color="auto"/>
+        <w:insideV w:val="single" w:sz="4" w:space="0" w:color="auto"/>
+      </w:tblBorders>
+      <w:tblCellMar>
+        <w:top w:w="0" w:type="dxa"/>
+        <w:left w:w="108" w:type="dxa"/>
+        <w:bottom w:w="0" w:type="dxa"/>
+        <w:right w:w="108" w:type="dxa"/>
+      </w:tblCellMar>
+    </w:tblPr>
+  </w:style>
+  <w:style w:type="character" w:styleId="PlaceholderText">
+    <w:name w:val="Placeholder Text"/>
+    <w:basedOn w:val="DefaultParagraphFont"/>
+    <w:uiPriority w:val="99"/>
+    <w:semiHidden/>
+    <w:rsid w:val="00A43EE2"/>
+    <w:rPr>
+      <w:color w:val="808080"/>
+    </w:rPr>
+  </w:style>
+  <w:style w:type="paragraph" w:styleId="BalloonText">
+    <w:name w:val="Balloon Text"/>
+    <w:basedOn w:val="Normal"/>
+    <w:link w:val="BalloonTextChar"/>
+    <w:uiPriority w:val="99"/>
+    <w:semiHidden/>
+    <w:unhideWhenUsed/>
+    <w:rsid w:val="00A43EE2"/>
+    <w:rPr>
+      <w:rFonts w:ascii="Lucida Grande" w:hAnsi="Lucida Grande" w:cs="Lucida Grande"/>
+      <w:sz w:val="18"/>
+      <w:szCs w:val="18"/>
+    </w:rPr>
+  </w:style>
+  <w:style w:type="character" w:customStyle="1" w:styleId="BalloonTextChar">
+    <w:name w:val="Balloon Text Char"/>
+    <w:basedOn w:val="DefaultParagraphFont"/>
+    <w:link w:val="BalloonText"/>
+    <w:uiPriority w:val="99"/>
+    <w:semiHidden/>
+    <w:rsid w:val="00A43EE2"/>
+    <w:rPr>
+      <w:rFonts w:ascii="Lucida Grande" w:hAnsi="Lucida Grande" w:cs="Lucida Grande"/>
+      <w:sz w:val="18"/>
+      <w:szCs w:val="18"/>
     </w:rPr>
   </w:style>
 </w:styles>
@@ -1266,6 +4864,28 @@
       <w:szCs w:val="26"/>
     </w:rPr>
   </w:style>
+  <w:style w:type="paragraph" w:styleId="Heading3">
+    <w:name w:val="heading 3"/>
+    <w:basedOn w:val="Normal"/>
+    <w:next w:val="Normal"/>
+    <w:link w:val="Heading3Char"/>
+    <w:uiPriority w:val="9"/>
+    <w:unhideWhenUsed/>
+    <w:qFormat/>
+    <w:rsid w:val="00357D2A"/>
+    <w:pPr>
+      <w:keepNext/>
+      <w:keepLines/>
+      <w:spacing w:before="200"/>
+      <w:outlineLvl w:val="2"/>
+    </w:pPr>
+    <w:rPr>
+      <w:rFonts w:asciiTheme="majorHAnsi" w:eastAsiaTheme="majorEastAsia" w:hAnsiTheme="majorHAnsi" w:cstheme="majorBidi"/>
+      <w:b/>
+      <w:bCs/>
+      <w:color w:val="4F81BD" w:themeColor="accent1"/>
+    </w:rPr>
+  </w:style>
   <w:style w:type="character" w:default="1" w:styleId="DefaultParagraphFont">
     <w:name w:val="Default Paragraph Font"/>
     <w:uiPriority w:val="1"/>
@@ -1321,6 +4941,79 @@
       <w:color w:val="4F81BD" w:themeColor="accent1"/>
       <w:sz w:val="26"/>
       <w:szCs w:val="26"/>
+    </w:rPr>
+  </w:style>
+  <w:style w:type="character" w:customStyle="1" w:styleId="Heading3Char">
+    <w:name w:val="Heading 3 Char"/>
+    <w:basedOn w:val="DefaultParagraphFont"/>
+    <w:link w:val="Heading3"/>
+    <w:uiPriority w:val="9"/>
+    <w:rsid w:val="00357D2A"/>
+    <w:rPr>
+      <w:rFonts w:asciiTheme="majorHAnsi" w:eastAsiaTheme="majorEastAsia" w:hAnsiTheme="majorHAnsi" w:cstheme="majorBidi"/>
+      <w:b/>
+      <w:bCs/>
+      <w:color w:val="4F81BD" w:themeColor="accent1"/>
+    </w:rPr>
+  </w:style>
+  <w:style w:type="table" w:styleId="TableGrid">
+    <w:name w:val="Table Grid"/>
+    <w:basedOn w:val="TableNormal"/>
+    <w:uiPriority w:val="59"/>
+    <w:rsid w:val="00A43EE2"/>
+    <w:tblPr>
+      <w:tblInd w:w="0" w:type="dxa"/>
+      <w:tblBorders>
+        <w:top w:val="single" w:sz="4" w:space="0" w:color="auto"/>
+        <w:left w:val="single" w:sz="4" w:space="0" w:color="auto"/>
+        <w:bottom w:val="single" w:sz="4" w:space="0" w:color="auto"/>
+        <w:right w:val="single" w:sz="4" w:space="0" w:color="auto"/>
+        <w:insideH w:val="single" w:sz="4" w:space="0" w:color="auto"/>
+        <w:insideV w:val="single" w:sz="4" w:space="0" w:color="auto"/>
+      </w:tblBorders>
+      <w:tblCellMar>
+        <w:top w:w="0" w:type="dxa"/>
+        <w:left w:w="108" w:type="dxa"/>
+        <w:bottom w:w="0" w:type="dxa"/>
+        <w:right w:w="108" w:type="dxa"/>
+      </w:tblCellMar>
+    </w:tblPr>
+  </w:style>
+  <w:style w:type="character" w:styleId="PlaceholderText">
+    <w:name w:val="Placeholder Text"/>
+    <w:basedOn w:val="DefaultParagraphFont"/>
+    <w:uiPriority w:val="99"/>
+    <w:semiHidden/>
+    <w:rsid w:val="00A43EE2"/>
+    <w:rPr>
+      <w:color w:val="808080"/>
+    </w:rPr>
+  </w:style>
+  <w:style w:type="paragraph" w:styleId="BalloonText">
+    <w:name w:val="Balloon Text"/>
+    <w:basedOn w:val="Normal"/>
+    <w:link w:val="BalloonTextChar"/>
+    <w:uiPriority w:val="99"/>
+    <w:semiHidden/>
+    <w:unhideWhenUsed/>
+    <w:rsid w:val="00A43EE2"/>
+    <w:rPr>
+      <w:rFonts w:ascii="Lucida Grande" w:hAnsi="Lucida Grande" w:cs="Lucida Grande"/>
+      <w:sz w:val="18"/>
+      <w:szCs w:val="18"/>
+    </w:rPr>
+  </w:style>
+  <w:style w:type="character" w:customStyle="1" w:styleId="BalloonTextChar">
+    <w:name w:val="Balloon Text Char"/>
+    <w:basedOn w:val="DefaultParagraphFont"/>
+    <w:link w:val="BalloonText"/>
+    <w:uiPriority w:val="99"/>
+    <w:semiHidden/>
+    <w:rsid w:val="00A43EE2"/>
+    <w:rPr>
+      <w:rFonts w:ascii="Lucida Grande" w:hAnsi="Lucida Grande" w:cs="Lucida Grande"/>
+      <w:sz w:val="18"/>
+      <w:szCs w:val="18"/>
     </w:rPr>
   </w:style>
 </w:styles>
@@ -1651,7 +5344,7 @@
 </file>
 
 <file path=customXml/itemProps1.xml><?xml version="1.0" encoding="utf-8"?>
-<ds:datastoreItem xmlns:ds="http://schemas.openxmlformats.org/officeDocument/2006/customXml" ds:itemID="{68745D33-B9E1-A44E-85FA-6694EBCE4CB4}">
+<ds:datastoreItem xmlns:ds="http://schemas.openxmlformats.org/officeDocument/2006/customXml" ds:itemID="{96B2ADC3-DE82-D049-AD16-EAA7AFEF95EE}">
   <ds:schemaRefs>
     <ds:schemaRef ds:uri="http://schemas.openxmlformats.org/officeDocument/2006/bibliography"/>
   </ds:schemaRefs>

</xml_diff>

<commit_message>
updated manuscript and theta values
</commit_message>
<xml_diff>
--- a/VulnPoolFisheries.V1.docx
+++ b/VulnPoolFisheries.V1.docx
@@ -24,7 +24,13 @@
         <w:jc w:val="center"/>
       </w:pPr>
       <w:r>
-        <w:t>Ed Camp</w:t>
+        <w:t xml:space="preserve">Ed </w:t>
+      </w:r>
+      <w:r>
+        <w:t xml:space="preserve">V. </w:t>
+      </w:r>
+      <w:r>
+        <w:t>Camp</w:t>
       </w:r>
       <w:r>
         <w:rPr>
@@ -33,13 +39,37 @@
         <w:t>1</w:t>
       </w:r>
       <w:r>
-        <w:t xml:space="preserve"> and Brett van Poorten</w:t>
+        <w:t xml:space="preserve">, </w:t>
+      </w:r>
+      <w:r>
+        <w:t xml:space="preserve">Brett </w:t>
+      </w:r>
+      <w:r>
+        <w:t xml:space="preserve">T. </w:t>
+      </w:r>
+      <w:r>
+        <w:t>van Poorten</w:t>
       </w:r>
       <w:r>
         <w:rPr>
           <w:vertAlign w:val="superscript"/>
         </w:rPr>
         <w:t>2</w:t>
+      </w:r>
+      <w:r>
+        <w:rPr>
+          <w:vertAlign w:val="superscript"/>
+        </w:rPr>
+        <w:t>,3</w:t>
+      </w:r>
+      <w:r>
+        <w:t xml:space="preserve"> and Carl J Walters</w:t>
+      </w:r>
+      <w:r>
+        <w:rPr>
+          <w:vertAlign w:val="superscript"/>
+        </w:rPr>
+        <w:t>3</w:t>
       </w:r>
     </w:p>
     <w:p>
@@ -162,7 +192,21 @@
         <w:t>2</w:t>
       </w:r>
       <w:r>
-        <w:t>British Columbia Ministry of Environment, 2202 Main Mall, Vancouver, British Columbia, Canada</w:t>
+        <w:t>British Columbia Ministry of Environment, Vancouver, British Columbia, Canada</w:t>
+      </w:r>
+    </w:p>
+    <w:p>
+      <w:pPr>
+        <w:jc w:val="center"/>
+      </w:pPr>
+      <w:r>
+        <w:rPr>
+          <w:vertAlign w:val="superscript"/>
+        </w:rPr>
+        <w:t>3</w:t>
+      </w:r>
+      <w:r>
+        <w:t>Fisheries Centre, University of British Columbia, Vancouver, British Columbia, Canada</w:t>
       </w:r>
     </w:p>
     <w:p>
@@ -210,89 +254,67 @@
         <w:adjustRightInd w:val="0"/>
         <w:spacing w:before="60" w:after="200" w:line="360" w:lineRule="auto"/>
         <w:rPr>
-          <w:rFonts w:ascii="Helvetica" w:hAnsi="Helvetica" w:cs="Helvetica"/>
-          <w:sz w:val="26"/>
-          <w:szCs w:val="26"/>
+          <w:rFonts w:ascii="Cambria" w:hAnsi="Cambria" w:cs="Helvetica"/>
         </w:rPr>
       </w:pPr>
       <w:r>
         <w:rPr>
-          <w:rFonts w:ascii="Helvetica" w:hAnsi="Helvetica" w:cs="Helvetica"/>
-          <w:sz w:val="26"/>
-          <w:szCs w:val="26"/>
+          <w:rFonts w:ascii="Cambria" w:hAnsi="Cambria" w:cs="Helvetica"/>
         </w:rPr>
         <w:t xml:space="preserve">Catch rates are often cited as the primary </w:t>
       </w:r>
       <w:r>
         <w:rPr>
-          <w:rFonts w:ascii="Helvetica" w:hAnsi="Helvetica" w:cs="Helvetica"/>
-          <w:sz w:val="26"/>
-          <w:szCs w:val="26"/>
+          <w:rFonts w:ascii="Cambria" w:hAnsi="Cambria" w:cs="Helvetica"/>
         </w:rPr>
         <w:t>determinant of satisfaction</w:t>
       </w:r>
       <w:r>
         <w:rPr>
-          <w:rFonts w:ascii="Helvetica" w:hAnsi="Helvetica" w:cs="Helvetica"/>
-          <w:sz w:val="26"/>
-          <w:szCs w:val="26"/>
+          <w:rFonts w:ascii="Cambria" w:hAnsi="Cambria" w:cs="Helvetica"/>
         </w:rPr>
         <w:t xml:space="preserve"> drawing anglers to fishing</w:t>
       </w:r>
       <w:r>
         <w:rPr>
-          <w:rFonts w:ascii="Helvetica" w:hAnsi="Helvetica" w:cs="Helvetica"/>
-          <w:sz w:val="26"/>
-          <w:szCs w:val="26"/>
+          <w:rFonts w:ascii="Cambria" w:hAnsi="Cambria" w:cs="Helvetica"/>
         </w:rPr>
         <w:t xml:space="preserve"> </w:t>
       </w:r>
       <w:r>
         <w:rPr>
-          <w:rFonts w:ascii="Helvetica" w:hAnsi="Helvetica" w:cs="Helvetica"/>
-          <w:sz w:val="26"/>
-          <w:szCs w:val="26"/>
+          <w:rFonts w:ascii="Cambria" w:hAnsi="Cambria" w:cs="Helvetica"/>
         </w:rPr>
         <w:fldChar w:fldCharType="begin" w:fldLock="1"/>
       </w:r>
       <w:r>
         <w:rPr>
-          <w:rFonts w:ascii="Helvetica" w:hAnsi="Helvetica" w:cs="Helvetica"/>
-          <w:sz w:val="26"/>
-          <w:szCs w:val="26"/>
+          <w:rFonts w:ascii="Cambria" w:hAnsi="Cambria" w:cs="Helvetica"/>
         </w:rPr>
         <w:instrText>ADDIN CSL_CITATION { "citationItems" : [ { "id" : "ITEM-1", "itemData" : { "DOI" : "10.1577/M04-220.1", "ISSN" : "0275-5947", "author" : [ { "dropping-particle" : "", "family" : "Arlinghaus", "given" : "Robert", "non-dropping-particle" : "", "parse-names" : false, "suffix" : "" } ], "container-title" : "North American Journal of Fisheries Management", "id" : "ITEM-1", "issue" : "3", "issued" : { "date-parts" : [ [ "2006", "8" ] ] }, "page" : "592-605", "title" : "On the apparently striking disconnect between motivation and satisfaction in recreational fishing: the case of catch orientation of German anglers", "type" : "article-journal", "volume" : "26" }, "uris" : [ "http://www.mendeley.com/documents/?uuid=99e497bb-f4fd-41fd-b2dc-4e2b34aa6227" ] } ], "mendeley" : { "previouslyFormattedCitation" : "(Arlinghaus 2006)" }, "properties" : { "noteIndex" : 0 }, "schema" : "https://github.com/citation-style-language/schema/raw/master/csl-citation.json" }</w:instrText>
       </w:r>
       <w:r>
         <w:rPr>
-          <w:rFonts w:ascii="Helvetica" w:hAnsi="Helvetica" w:cs="Helvetica"/>
-          <w:sz w:val="26"/>
-          <w:szCs w:val="26"/>
+          <w:rFonts w:ascii="Cambria" w:hAnsi="Cambria" w:cs="Helvetica"/>
         </w:rPr>
         <w:fldChar w:fldCharType="separate"/>
       </w:r>
       <w:r>
         <w:rPr>
-          <w:rFonts w:ascii="Helvetica" w:hAnsi="Helvetica" w:cs="Helvetica"/>
+          <w:rFonts w:ascii="Cambria" w:hAnsi="Cambria" w:cs="Helvetica"/>
           <w:noProof/>
-          <w:sz w:val="26"/>
-          <w:szCs w:val="26"/>
         </w:rPr>
         <w:t>(Arlinghaus 2006)</w:t>
       </w:r>
       <w:r>
         <w:rPr>
-          <w:rFonts w:ascii="Helvetica" w:hAnsi="Helvetica" w:cs="Helvetica"/>
-          <w:sz w:val="26"/>
-          <w:szCs w:val="26"/>
+          <w:rFonts w:ascii="Cambria" w:hAnsi="Cambria" w:cs="Helvetica"/>
         </w:rPr>
         <w:fldChar w:fldCharType="end"/>
       </w:r>
       <w:r>
         <w:rPr>
-          <w:rFonts w:ascii="Helvetica" w:hAnsi="Helvetica" w:cs="Helvetica"/>
-          <w:sz w:val="26"/>
-          <w:szCs w:val="26"/>
+          <w:rFonts w:ascii="Cambria" w:hAnsi="Cambria" w:cs="Helvetica"/>
         </w:rPr>
         <w:t xml:space="preserve">. Consequently, catch rates are also a key rate that managers attempt to maximize. The actual rates in which fish are caught are dependent on a number of factors, including fish behavior, angler behavior, angler skill and abiotic factors such as weather and temperature. Obviously, only some of these factors can be indirectly controlled of managers. </w:t>
       </w:r>
@@ -305,96 +327,72 @@
         <w:adjustRightInd w:val="0"/>
         <w:spacing w:before="60" w:after="200" w:line="360" w:lineRule="auto"/>
         <w:rPr>
-          <w:rFonts w:ascii="Helvetica" w:hAnsi="Helvetica" w:cs="Helvetica"/>
-          <w:sz w:val="26"/>
-          <w:szCs w:val="26"/>
+          <w:rFonts w:ascii="Cambria" w:hAnsi="Cambria" w:cs="Helvetica"/>
         </w:rPr>
       </w:pPr>
       <w:r>
         <w:rPr>
-          <w:rFonts w:ascii="Helvetica" w:hAnsi="Helvetica" w:cs="Helvetica"/>
-          <w:sz w:val="26"/>
-          <w:szCs w:val="26"/>
+          <w:rFonts w:ascii="Cambria" w:hAnsi="Cambria" w:cs="Helvetica"/>
         </w:rPr>
         <w:t xml:space="preserve">Managers may try to manipulate aggregate catch and catch rates through a combination of fishing regulations aimed at </w:t>
       </w:r>
       <w:r>
         <w:rPr>
-          <w:rFonts w:ascii="Helvetica" w:hAnsi="Helvetica" w:cs="Helvetica"/>
-          <w:sz w:val="26"/>
-          <w:szCs w:val="26"/>
+          <w:rFonts w:ascii="Cambria" w:hAnsi="Cambria" w:cs="Helvetica"/>
         </w:rPr>
         <w:t>altering</w:t>
       </w:r>
       <w:r>
         <w:rPr>
-          <w:rFonts w:ascii="Helvetica" w:hAnsi="Helvetica" w:cs="Helvetica"/>
-          <w:sz w:val="26"/>
-          <w:szCs w:val="26"/>
+          <w:rFonts w:ascii="Cambria" w:hAnsi="Cambria" w:cs="Helvetica"/>
         </w:rPr>
         <w:t xml:space="preserve"> angler behavior, effectiveness or likelihood of harvesting captured fish. Regulations are typically classed as either input controls</w:t>
       </w:r>
       <w:r>
         <w:rPr>
-          <w:rFonts w:ascii="Helvetica" w:hAnsi="Helvetica" w:cs="Helvetica"/>
-          <w:sz w:val="26"/>
-          <w:szCs w:val="26"/>
+          <w:rFonts w:ascii="Cambria" w:hAnsi="Cambria" w:cs="Helvetica"/>
         </w:rPr>
         <w:t xml:space="preserve">, which limit where, when, and how many anglers are permitted to fish (e.g. time, area closures and limited entry harvest, respectively), or output controls, which limit the number and types of that can be harvested and the effectiveness in which they can be captured (e.g. </w:t>
       </w:r>
       <w:r>
         <w:rPr>
-          <w:rFonts w:ascii="Helvetica" w:hAnsi="Helvetica" w:cs="Helvetica"/>
-          <w:sz w:val="26"/>
-          <w:szCs w:val="26"/>
+          <w:rFonts w:ascii="Cambria" w:hAnsi="Cambria" w:cs="Helvetica"/>
         </w:rPr>
         <w:t>bag limits, size limits</w:t>
       </w:r>
       <w:r>
         <w:rPr>
-          <w:rFonts w:ascii="Helvetica" w:hAnsi="Helvetica" w:cs="Helvetica"/>
-          <w:sz w:val="26"/>
-          <w:szCs w:val="26"/>
+          <w:rFonts w:ascii="Cambria" w:hAnsi="Cambria" w:cs="Helvetica"/>
         </w:rPr>
         <w:t xml:space="preserve"> and </w:t>
       </w:r>
       <w:r>
         <w:rPr>
-          <w:rFonts w:ascii="Helvetica" w:hAnsi="Helvetica" w:cs="Helvetica"/>
-          <w:sz w:val="26"/>
-          <w:szCs w:val="26"/>
+          <w:rFonts w:ascii="Cambria" w:hAnsi="Cambria" w:cs="Helvetica"/>
         </w:rPr>
         <w:t>gear restrictions</w:t>
       </w:r>
       <w:r>
         <w:rPr>
-          <w:rFonts w:ascii="Helvetica" w:hAnsi="Helvetica" w:cs="Helvetica"/>
-          <w:sz w:val="26"/>
-          <w:szCs w:val="26"/>
+          <w:rFonts w:ascii="Cambria" w:hAnsi="Cambria" w:cs="Helvetica"/>
         </w:rPr>
         <w:t>, respectively</w:t>
       </w:r>
       <w:r>
         <w:rPr>
-          <w:rFonts w:ascii="Helvetica" w:hAnsi="Helvetica" w:cs="Helvetica"/>
-          <w:sz w:val="26"/>
-          <w:szCs w:val="26"/>
+          <w:rFonts w:ascii="Cambria" w:hAnsi="Cambria" w:cs="Helvetica"/>
         </w:rPr>
         <w:t>). Each of these regulation types has a set of specific uses for both achieving particular fishery objectives and for conservation</w:t>
       </w:r>
       <w:r>
         <w:rPr>
-          <w:rFonts w:ascii="Helvetica" w:hAnsi="Helvetica" w:cs="Helvetica"/>
-          <w:sz w:val="26"/>
-          <w:szCs w:val="26"/>
+          <w:rFonts w:ascii="Cambria" w:hAnsi="Cambria" w:cs="Helvetica"/>
         </w:rPr>
         <w:t>.</w:t>
       </w:r>
       <w:r>
         <w:rPr>
-          <w:rFonts w:ascii="Helvetica" w:hAnsi="Helvetica" w:cs="Helvetica"/>
-          <w:sz w:val="26"/>
-          <w:szCs w:val="26"/>
+          <w:rFonts w:ascii="Cambria" w:hAnsi="Cambria" w:cs="Helvetica"/>
         </w:rPr>
         <w:t> </w:t>
       </w:r>
@@ -407,82 +405,48 @@
         <w:adjustRightInd w:val="0"/>
         <w:spacing w:before="60" w:after="200" w:line="360" w:lineRule="auto"/>
         <w:rPr>
-          <w:rFonts w:ascii="Helvetica" w:hAnsi="Helvetica" w:cs="Helvetica"/>
-          <w:sz w:val="26"/>
-          <w:szCs w:val="26"/>
+          <w:rFonts w:ascii="Cambria" w:hAnsi="Cambria" w:cs="Helvetica"/>
         </w:rPr>
       </w:pPr>
       <w:r>
         <w:rPr>
-          <w:rFonts w:ascii="Helvetica" w:hAnsi="Helvetica" w:cs="Helvetica"/>
-          <w:sz w:val="26"/>
-          <w:szCs w:val="26"/>
+          <w:rFonts w:ascii="Cambria" w:hAnsi="Cambria" w:cs="Helvetica"/>
         </w:rPr>
         <w:t>C</w:t>
       </w:r>
       <w:r>
         <w:rPr>
-          <w:rFonts w:ascii="Helvetica" w:hAnsi="Helvetica" w:cs="Helvetica"/>
-          <w:sz w:val="26"/>
-          <w:szCs w:val="26"/>
+          <w:rFonts w:ascii="Cambria" w:hAnsi="Cambria" w:cs="Helvetica"/>
         </w:rPr>
         <w:t xml:space="preserve">atch and release </w:t>
       </w:r>
       <w:r>
         <w:rPr>
-          <w:rFonts w:ascii="Helvetica" w:hAnsi="Helvetica" w:cs="Helvetica"/>
-          <w:sz w:val="26"/>
-          <w:szCs w:val="26"/>
+          <w:rFonts w:ascii="Cambria" w:hAnsi="Cambria" w:cs="Helvetica"/>
         </w:rPr>
         <w:t xml:space="preserve">regulations are </w:t>
       </w:r>
       <w:r>
         <w:rPr>
-          <w:rFonts w:ascii="Helvetica" w:hAnsi="Helvetica" w:cs="Helvetica"/>
-          <w:sz w:val="26"/>
-          <w:szCs w:val="26"/>
+          <w:rFonts w:ascii="Cambria" w:hAnsi="Cambria" w:cs="Helvetica"/>
         </w:rPr>
         <w:t xml:space="preserve">often used as a way of maintaining fishing opportunities in situations where harvest might lead to collapse or other conservation concern. </w:t>
       </w:r>
       <w:r>
         <w:rPr>
-          <w:rFonts w:ascii="Helvetica" w:hAnsi="Helvetica" w:cs="Helvetica"/>
-          <w:sz w:val="26"/>
-          <w:szCs w:val="26"/>
+          <w:rFonts w:ascii="Cambria" w:hAnsi="Cambria" w:cs="Helvetica"/>
         </w:rPr>
         <w:t>Catch and release has gained prominence as a management tactic, with many anglers voluntarily releasing their catch</w:t>
       </w:r>
       <w:r>
         <w:rPr>
-          <w:rFonts w:ascii="Helvetica" w:hAnsi="Helvetica" w:cs="Helvetica"/>
-          <w:sz w:val="26"/>
-          <w:szCs w:val="26"/>
-        </w:rPr>
-        <w:t xml:space="preserve">. While releasing all captured fish helps reduce mortality and ensuring plenty of fish remaining to be captured repeatedly, there may be unintended consequences to catch and release. One such consequence is the frequent refrain that catch rates are lower later in the season. While this may be due to </w:t>
-      </w:r>
-      <w:proofErr w:type="spellStart"/>
-      <w:r>
-        <w:rPr>
-          <w:rFonts w:ascii="Helvetica" w:hAnsi="Helvetica" w:cs="Helvetica"/>
-          <w:sz w:val="26"/>
-          <w:szCs w:val="26"/>
-        </w:rPr>
-        <w:t>behavioural</w:t>
-      </w:r>
-      <w:proofErr w:type="spellEnd"/>
-      <w:r>
-        <w:rPr>
-          <w:rFonts w:ascii="Helvetica" w:hAnsi="Helvetica" w:cs="Helvetica"/>
-          <w:sz w:val="26"/>
-          <w:szCs w:val="26"/>
-        </w:rPr>
-        <w:t xml:space="preserve"> changes in fish as water temperature warms, this may also be due to fish being temporarily unreactive to fishing gear. This may be due to fish learning to avoid fishing gear or fish temporarily changing behavior as they recover from the experience or both. </w:t>
-      </w:r>
-      <w:r>
-        <w:rPr>
-          <w:rFonts w:ascii="Helvetica" w:hAnsi="Helvetica" w:cs="Helvetica"/>
-          <w:sz w:val="26"/>
-          <w:szCs w:val="26"/>
+          <w:rFonts w:ascii="Cambria" w:hAnsi="Cambria" w:cs="Helvetica"/>
+        </w:rPr>
+        <w:t xml:space="preserve">. While releasing all captured fish helps reduce mortality and ensuring plenty of fish remaining to be captured repeatedly, there may be unintended consequences to catch and release. One such consequence is the frequent refrain that catch rates are lower later in the season. While this may be due to behavioural changes in fish as water temperature warms, this may also be due to fish being temporarily unreactive to fishing gear. This may be due to fish learning to avoid fishing gear or fish temporarily changing behavior as they recover from the experience or both. </w:t>
+      </w:r>
+      <w:r>
+        <w:rPr>
+          <w:rFonts w:ascii="Cambria" w:hAnsi="Cambria" w:cs="Helvetica"/>
         </w:rPr>
         <w:t xml:space="preserve">Catch and release regulations are typically only used in conjunction with temporary closures that protect particularly vulnerable times in the species life cycle, such as staging, spawning or nest guarding. </w:t>
       </w:r>
@@ -495,16 +459,12 @@
         <w:adjustRightInd w:val="0"/>
         <w:spacing w:before="60" w:after="200" w:line="360" w:lineRule="auto"/>
         <w:rPr>
-          <w:rFonts w:ascii="Helvetica" w:hAnsi="Helvetica" w:cs="Helvetica"/>
-          <w:sz w:val="26"/>
-          <w:szCs w:val="26"/>
+          <w:rFonts w:ascii="Cambria" w:hAnsi="Cambria" w:cs="Helvetica"/>
         </w:rPr>
       </w:pPr>
       <w:r>
         <w:rPr>
-          <w:rFonts w:ascii="Helvetica" w:hAnsi="Helvetica" w:cs="Helvetica"/>
-          <w:sz w:val="26"/>
-          <w:szCs w:val="26"/>
+          <w:rFonts w:ascii="Cambria" w:hAnsi="Cambria" w:cs="Helvetica"/>
         </w:rPr>
         <w:t>Fishing effort is often highest immediately after opening a fishery. This reflects a utility for above average catch rates.</w:t>
       </w:r>
@@ -517,82 +477,48 @@
         <w:adjustRightInd w:val="0"/>
         <w:spacing w:before="60" w:after="200" w:line="360" w:lineRule="auto"/>
         <w:rPr>
-          <w:rFonts w:ascii="Helvetica" w:hAnsi="Helvetica" w:cs="Helvetica"/>
-          <w:sz w:val="26"/>
-          <w:szCs w:val="26"/>
+          <w:rFonts w:ascii="Cambria" w:hAnsi="Cambria" w:cs="Helvetica"/>
         </w:rPr>
       </w:pPr>
       <w:r>
         <w:rPr>
-          <w:rFonts w:ascii="Helvetica" w:hAnsi="Helvetica" w:cs="Helvetica"/>
-          <w:sz w:val="26"/>
-          <w:szCs w:val="26"/>
-        </w:rPr>
-        <w:t xml:space="preserve">If fishing utility is highest immediately following the opening of a fishery, and there is </w:t>
-      </w:r>
-      <w:proofErr w:type="gramStart"/>
-      <w:r>
-        <w:rPr>
-          <w:rFonts w:ascii="Helvetica" w:hAnsi="Helvetica" w:cs="Helvetica"/>
-          <w:sz w:val="26"/>
-          <w:szCs w:val="26"/>
-        </w:rPr>
-        <w:t>a</w:t>
-      </w:r>
-      <w:proofErr w:type="gramEnd"/>
-      <w:r>
-        <w:rPr>
-          <w:rFonts w:ascii="Helvetica" w:hAnsi="Helvetica" w:cs="Helvetica"/>
-          <w:sz w:val="26"/>
-          <w:szCs w:val="26"/>
+          <w:rFonts w:ascii="Cambria" w:hAnsi="Cambria" w:cs="Helvetica"/>
+        </w:rPr>
+        <w:t xml:space="preserve">If fishing utility is highest immediately following the opening of a fishery, and there is a </w:t>
+      </w:r>
+      <w:r>
+        <w:rPr>
+          <w:rFonts w:ascii="Cambria" w:hAnsi="Cambria" w:cs="Helvetica"/>
+        </w:rPr>
+        <w:t>exchange between vulnerability states, it may be beneficial to implement catch and release regulations with infrequent fishery openings across a landscape of discrete (small lake) fisheries. Doing so would theoretically attract fishing effort</w:t>
+      </w:r>
+      <w:r>
+        <w:rPr>
+          <w:rFonts w:ascii="Cambria" w:hAnsi="Cambria" w:cs="Helvetica"/>
         </w:rPr>
         <w:t xml:space="preserve"> </w:t>
       </w:r>
       <w:r>
         <w:rPr>
-          <w:rFonts w:ascii="Helvetica" w:hAnsi="Helvetica" w:cs="Helvetica"/>
-          <w:sz w:val="26"/>
-          <w:szCs w:val="26"/>
-        </w:rPr>
-        <w:t>exchange between vulnerability states, it may be beneficial to implement catch and release regulations with infrequent fishery openings across a landscape of discrete (small lake) fisheries. Doing so would theoretically attract fishing effort</w:t>
-      </w:r>
-      <w:r>
-        <w:rPr>
-          <w:rFonts w:ascii="Helvetica" w:hAnsi="Helvetica" w:cs="Helvetica"/>
-          <w:sz w:val="26"/>
-          <w:szCs w:val="26"/>
-        </w:rPr>
-        <w:t xml:space="preserve"> </w:t>
-      </w:r>
-      <w:r>
-        <w:rPr>
-          <w:rFonts w:ascii="Helvetica" w:hAnsi="Helvetica" w:cs="Helvetica"/>
-          <w:sz w:val="26"/>
-          <w:szCs w:val="26"/>
+          <w:rFonts w:ascii="Cambria" w:hAnsi="Cambria" w:cs="Helvetica"/>
         </w:rPr>
         <w:t>and maintain high catch rates</w:t>
       </w:r>
       <w:r>
         <w:rPr>
-          <w:rFonts w:ascii="Helvetica" w:hAnsi="Helvetica" w:cs="Helvetica"/>
-          <w:sz w:val="26"/>
-          <w:szCs w:val="26"/>
+          <w:rFonts w:ascii="Cambria" w:hAnsi="Cambria" w:cs="Helvetica"/>
         </w:rPr>
         <w:t xml:space="preserve"> on opening days while still provide sustainable fishing due to the lack of harvest</w:t>
       </w:r>
       <w:r>
         <w:rPr>
-          <w:rFonts w:ascii="Helvetica" w:hAnsi="Helvetica" w:cs="Helvetica"/>
-          <w:sz w:val="26"/>
-          <w:szCs w:val="26"/>
+          <w:rFonts w:ascii="Cambria" w:hAnsi="Cambria" w:cs="Helvetica"/>
         </w:rPr>
         <w:t xml:space="preserve">. </w:t>
       </w:r>
       <w:r>
         <w:rPr>
-          <w:rFonts w:ascii="Helvetica" w:hAnsi="Helvetica" w:cs="Helvetica"/>
-          <w:sz w:val="26"/>
-          <w:szCs w:val="26"/>
+          <w:rFonts w:ascii="Cambria" w:hAnsi="Cambria" w:cs="Helvetica"/>
         </w:rPr>
         <w:t xml:space="preserve">When implementing this strategy across multiple lakes, it may attract more effort than if all lakes were constantly open, while maintaining a higher mean catch rate across the season. </w:t>
       </w:r>
@@ -605,16 +531,12 @@
         <w:adjustRightInd w:val="0"/>
         <w:spacing w:before="60" w:after="200" w:line="360" w:lineRule="auto"/>
         <w:rPr>
-          <w:rFonts w:ascii="Helvetica" w:hAnsi="Helvetica" w:cs="Helvetica"/>
-          <w:sz w:val="26"/>
-          <w:szCs w:val="26"/>
+          <w:rFonts w:ascii="Cambria" w:hAnsi="Cambria" w:cs="Helvetica"/>
         </w:rPr>
       </w:pPr>
       <w:r>
         <w:rPr>
-          <w:rFonts w:ascii="Helvetica" w:hAnsi="Helvetica" w:cs="Helvetica"/>
-          <w:sz w:val="26"/>
-          <w:szCs w:val="26"/>
+          <w:rFonts w:ascii="Cambria" w:hAnsi="Cambria" w:cs="Helvetica"/>
         </w:rPr>
         <w:t>We propose using a series of short openings across a landscape of similar lakes managed as catch and release as a means of improving aggregate catch rates while not limiting access to fishing opportunities. Effectiveness of this management tactic will be evaluated through simulation and assumptions evaluated. Finally, we will discuss how to experimentally measure exchange rates, and how to set up the spatial opening tactic on a landscape fishery</w:t>
       </w:r>
@@ -648,23 +570,7 @@
         <w:t xml:space="preserve">The model assumes there are three primary states with respect to vulnerability to being captured: vulnerable, invulnerable and refractory. Vulnerable fish are in areas of the system where they are available to anglers and </w:t>
       </w:r>
       <w:r>
-        <w:t xml:space="preserve">in a </w:t>
-      </w:r>
-      <w:proofErr w:type="spellStart"/>
-      <w:r>
-        <w:t>behavioural</w:t>
-      </w:r>
-      <w:proofErr w:type="spellEnd"/>
-      <w:r>
-        <w:t xml:space="preserve"> state where they will react to fishing gear. Invulnerable fish are not available to anglers because they are in an area of the system or a </w:t>
-      </w:r>
-      <w:proofErr w:type="spellStart"/>
-      <w:r>
-        <w:t>behavioural</w:t>
-      </w:r>
-      <w:proofErr w:type="spellEnd"/>
-      <w:r>
-        <w:t xml:space="preserve"> state where they will not be captured by anglers. Vulnerable fish that have been captured and released are in the refractory state, where they are unwilling to react to fishing gear even if they are otherwise available to be captured. These fish will eventually mo</w:t>
+        <w:t>in a behavioural state where they will react to fishing gear. Invulnerable fish are not available to anglers because they are in an area of the system or a behavioural state where they will not be captured by anglers. Vulnerable fish that have been captured and released are in the refractory state, where they are unwilling to react to fishing gear even if they are otherwise available to be captured. These fish will eventually mo</w:t>
       </w:r>
       <w:r>
         <w:t xml:space="preserve">ve into one of the other states. </w:t>
@@ -675,7 +581,38 @@
         <w:spacing w:line="360" w:lineRule="auto"/>
       </w:pPr>
       <w:r>
-        <w:t xml:space="preserve">The single lake model is described in Table 1; parameters and variables are described in Table 2. </w:t>
+        <w:t xml:space="preserve">The single lake model is described in Table 1; parameters and variables are </w:t>
+      </w:r>
+      <w:r>
+        <w:t xml:space="preserve">given in T1.1 and </w:t>
+      </w:r>
+      <w:r>
+        <w:t xml:space="preserve">described in Table 2. </w:t>
+      </w:r>
+      <w:r>
+        <w:t xml:space="preserve">At the start of the year, the population is assumed to be in equilibrium, with no fish in the refractory state and fish in the vulnerable and invulnerable states dictated by the vulnerability exchange rates (Eq. T1.2-T1.4).  </w:t>
+      </w:r>
+      <w:r>
+        <w:t>Effort on any day is a logistic function dependent on expected catch per unit effort and scaled to the maximum effort. Realized effort will be the zero if the lake is closed to fishing on a particular day (</w:t>
+      </w:r>
+      <w:r>
+        <w:rPr>
+          <w:i/>
+        </w:rPr>
+        <w:t>O</w:t>
+      </w:r>
+      <w:r>
+        <w:rPr>
+          <w:i/>
+          <w:vertAlign w:val="subscript"/>
+        </w:rPr>
+        <w:t>t</w:t>
+      </w:r>
+      <w:r>
+        <w:t xml:space="preserve">=0; T1.5). Abundance in each vulnerability state is updated daily </w:t>
+      </w:r>
+      <w:r>
+        <w:t>by accounting for catches (T1.6), discard and natural mortality, exchange rates between states and appropriate allocation of recovered to vulnerable and invulnerable states (T1.7-T1.9).</w:t>
       </w:r>
     </w:p>
     <w:p>
@@ -683,29 +620,39 @@
         <w:spacing w:before="60" w:after="200" w:line="360" w:lineRule="auto"/>
       </w:pPr>
       <w:r>
-        <w:t>-</w:t>
-      </w:r>
-      <w:proofErr w:type="gramStart"/>
-      <w:r>
-        <w:t>single</w:t>
-      </w:r>
-      <w:proofErr w:type="gramEnd"/>
-      <w:r>
-        <w:t xml:space="preserve"> lake</w:t>
-      </w:r>
+        <w:t xml:space="preserve">The landscape model takes the model described above and accounts for multiple lakes at different distances to the angler population center (sensu </w:t>
+      </w:r>
+      <w:r>
+        <w:fldChar w:fldCharType="begin" w:fldLock="1"/>
+      </w:r>
+      <w:r>
+        <w:instrText>ADDIN CSL_CITATION { "citationItems" : [ { "id" : "ITEM-1", "itemData" : { "DOI" : "10.1139/F2011-163", "author" : [ { "dropping-particle" : "", "family" : "Post", "given" : "John R", "non-dropping-particle" : "", "parse-names" : false, "suffix" : "" }, { "dropping-particle" : "", "family" : "Parkinson", "given" : "Eric A", "non-dropping-particle" : "", "parse-names" : false, "suffix" : "" } ], "container-title" : "Canadian Journal of Fisheries and Aquatic Sciences", "id" : "ITEM-1", "issued" : { "date-parts" : [ [ "2012" ] ] }, "page" : "321-329", "title" : "Temporal and spatial patterns of angler effort across lake districts and policy options to sustain recreational fisheries", "type" : "article-journal", "volume" : "69" }, "uris" : [ "http://www.mendeley.com/documents/?uuid=cde60f6c-4606-4c0f-b91f-8de35568663d" ] } ], "mendeley" : { "previouslyFormattedCitation" : "(Post and Parkinson 2012)" }, "properties" : { "noteIndex" : 0 }, "schema" : "https://github.com/citation-style-language/schema/raw/master/csl-citation.json" }</w:instrText>
+      </w:r>
+      <w:r>
+        <w:fldChar w:fldCharType="separate"/>
+      </w:r>
+      <w:r>
+        <w:rPr>
+          <w:noProof/>
+        </w:rPr>
+        <w:t>Post and Parkinson 2012)</w:t>
+      </w:r>
+      <w:r>
+        <w:fldChar w:fldCharType="end"/>
+      </w:r>
+      <w:r>
+        <w:t xml:space="preserve">. </w:t>
+      </w:r>
+      <w:bookmarkStart w:id="0" w:name="_GoBack"/>
+      <w:bookmarkEnd w:id="0"/>
     </w:p>
     <w:p>
       <w:pPr>
         <w:spacing w:before="60" w:after="200" w:line="360" w:lineRule="auto"/>
       </w:pPr>
       <w:r>
-        <w:t>-</w:t>
-      </w:r>
-      <w:proofErr w:type="gramStart"/>
-      <w:r>
-        <w:t>landscape</w:t>
-      </w:r>
-      <w:proofErr w:type="gramEnd"/>
+        <w:t>-landscape</w:t>
+      </w:r>
     </w:p>
     <w:p>
       <w:pPr>
@@ -720,13 +667,8 @@
         <w:spacing w:before="60" w:after="200" w:line="360" w:lineRule="auto"/>
       </w:pPr>
       <w:r>
-        <w:t>-</w:t>
-      </w:r>
-      <w:proofErr w:type="gramStart"/>
-      <w:r>
-        <w:t>elasticity</w:t>
-      </w:r>
-      <w:proofErr w:type="gramEnd"/>
+        <w:t>-elasticity</w:t>
+      </w:r>
       <w:r>
         <w:t xml:space="preserve"> (sensitivity)</w:t>
       </w:r>
@@ -738,13 +680,8 @@
       <w:r>
         <w:t>-</w:t>
       </w:r>
-      <w:proofErr w:type="gramStart"/>
-      <w:r>
-        <w:t>optimal</w:t>
-      </w:r>
-      <w:proofErr w:type="gramEnd"/>
-      <w:r>
-        <w:t xml:space="preserve"> openings (one lake)</w:t>
+      <w:r>
+        <w:t>optimal openings (one lake)</w:t>
       </w:r>
     </w:p>
     <w:p>
@@ -752,15 +689,7 @@
         <w:spacing w:before="60" w:after="200" w:line="360" w:lineRule="auto"/>
       </w:pPr>
       <w:r>
-        <w:t>-</w:t>
-      </w:r>
-      <w:proofErr w:type="gramStart"/>
-      <w:r>
-        <w:t>system</w:t>
-      </w:r>
-      <w:proofErr w:type="gramEnd"/>
-      <w:r>
-        <w:t xml:space="preserve"> performance (one lake, multiple lakes)</w:t>
+        <w:t>-system performance (one lake, multiple lakes)</w:t>
       </w:r>
     </w:p>
     <w:p>
@@ -768,15 +697,7 @@
         <w:spacing w:before="60" w:after="200" w:line="360" w:lineRule="auto"/>
       </w:pPr>
       <w:r>
-        <w:t>-</w:t>
-      </w:r>
-      <w:proofErr w:type="gramStart"/>
-      <w:r>
-        <w:t>seasonal</w:t>
-      </w:r>
-      <w:proofErr w:type="gramEnd"/>
-      <w:r>
-        <w:t>/weather effects</w:t>
+        <w:t>-seasonal/weather effects</w:t>
       </w:r>
     </w:p>
     <w:p>
@@ -856,7 +777,7 @@
     <w:tbl>
       <w:tblPr>
         <w:tblStyle w:val="TableGrid"/>
-        <w:tblW w:w="0" w:type="auto"/>
+        <w:tblW w:w="8755" w:type="dxa"/>
         <w:tblBorders>
           <w:left w:val="none" w:sz="0" w:space="0" w:color="auto"/>
           <w:right w:val="none" w:sz="0" w:space="0" w:color="auto"/>
@@ -867,13 +788,13 @@
       </w:tblPr>
       <w:tblGrid>
         <w:gridCol w:w="392"/>
-        <w:gridCol w:w="2268"/>
-        <w:gridCol w:w="6196"/>
+        <w:gridCol w:w="1559"/>
+        <w:gridCol w:w="6804"/>
       </w:tblGrid>
       <w:tr>
         <w:tc>
           <w:tcPr>
-            <w:tcW w:w="2660" w:type="dxa"/>
+            <w:tcW w:w="1951" w:type="dxa"/>
             <w:gridSpan w:val="2"/>
             <w:vAlign w:val="center"/>
           </w:tcPr>
@@ -885,7 +806,7 @@
         </w:tc>
         <w:tc>
           <w:tcPr>
-            <w:tcW w:w="6196" w:type="dxa"/>
+            <w:tcW w:w="6804" w:type="dxa"/>
           </w:tcPr>
           <w:p/>
         </w:tc>
@@ -900,7 +821,7 @@
         </w:tc>
         <w:tc>
           <w:tcPr>
-            <w:tcW w:w="2268" w:type="dxa"/>
+            <w:tcW w:w="1559" w:type="dxa"/>
             <w:vAlign w:val="center"/>
           </w:tcPr>
           <w:p>
@@ -911,7 +832,7 @@
         </w:tc>
         <w:tc>
           <w:tcPr>
-            <w:tcW w:w="6196" w:type="dxa"/>
+            <w:tcW w:w="6804" w:type="dxa"/>
           </w:tcPr>
           <w:p>
             <m:oMathPara>
@@ -1374,7 +1295,7 @@
       <w:tr>
         <w:tc>
           <w:tcPr>
-            <w:tcW w:w="2660" w:type="dxa"/>
+            <w:tcW w:w="1951" w:type="dxa"/>
             <w:gridSpan w:val="2"/>
             <w:vAlign w:val="center"/>
           </w:tcPr>
@@ -1386,7 +1307,7 @@
         </w:tc>
         <w:tc>
           <w:tcPr>
-            <w:tcW w:w="6196" w:type="dxa"/>
+            <w:tcW w:w="6804" w:type="dxa"/>
           </w:tcPr>
           <w:p/>
         </w:tc>
@@ -1401,7 +1322,7 @@
         </w:tc>
         <w:tc>
           <w:tcPr>
-            <w:tcW w:w="2268" w:type="dxa"/>
+            <w:tcW w:w="1559" w:type="dxa"/>
             <w:vAlign w:val="center"/>
           </w:tcPr>
           <w:p>
@@ -1412,7 +1333,7 @@
         </w:tc>
         <w:tc>
           <w:tcPr>
-            <w:tcW w:w="6196" w:type="dxa"/>
+            <w:tcW w:w="6804" w:type="dxa"/>
             <w:vAlign w:val="center"/>
           </w:tcPr>
           <w:p>
@@ -1592,7 +1513,7 @@
         </w:tc>
         <w:tc>
           <w:tcPr>
-            <w:tcW w:w="2268" w:type="dxa"/>
+            <w:tcW w:w="1559" w:type="dxa"/>
             <w:vAlign w:val="center"/>
           </w:tcPr>
           <w:p>
@@ -1603,7 +1524,7 @@
         </w:tc>
         <w:tc>
           <w:tcPr>
-            <w:tcW w:w="6196" w:type="dxa"/>
+            <w:tcW w:w="6804" w:type="dxa"/>
           </w:tcPr>
           <w:p>
             <m:oMathPara>
@@ -1782,7 +1703,7 @@
         </w:tc>
         <w:tc>
           <w:tcPr>
-            <w:tcW w:w="2268" w:type="dxa"/>
+            <w:tcW w:w="1559" w:type="dxa"/>
             <w:vAlign w:val="center"/>
           </w:tcPr>
           <w:p>
@@ -1793,7 +1714,7 @@
         </w:tc>
         <w:tc>
           <w:tcPr>
-            <w:tcW w:w="6196" w:type="dxa"/>
+            <w:tcW w:w="6804" w:type="dxa"/>
           </w:tcPr>
           <w:p>
             <m:oMathPara>
@@ -1847,7 +1768,7 @@
       <w:tr>
         <w:tc>
           <w:tcPr>
-            <w:tcW w:w="2660" w:type="dxa"/>
+            <w:tcW w:w="1951" w:type="dxa"/>
             <w:gridSpan w:val="2"/>
             <w:vAlign w:val="center"/>
           </w:tcPr>
@@ -1859,7 +1780,7 @@
         </w:tc>
         <w:tc>
           <w:tcPr>
-            <w:tcW w:w="6196" w:type="dxa"/>
+            <w:tcW w:w="6804" w:type="dxa"/>
           </w:tcPr>
           <w:p/>
         </w:tc>
@@ -1874,7 +1795,7 @@
         </w:tc>
         <w:tc>
           <w:tcPr>
-            <w:tcW w:w="2268" w:type="dxa"/>
+            <w:tcW w:w="1559" w:type="dxa"/>
             <w:vAlign w:val="center"/>
           </w:tcPr>
           <w:p>
@@ -1885,7 +1806,7 @@
         </w:tc>
         <w:tc>
           <w:tcPr>
-            <w:tcW w:w="6196" w:type="dxa"/>
+            <w:tcW w:w="6804" w:type="dxa"/>
           </w:tcPr>
           <w:p>
             <m:oMathPara>
@@ -1984,6 +1905,12 @@
                             <w:rFonts w:ascii="Cambria Math" w:hAnsi="Cambria Math"/>
                           </w:rPr>
                           <m:t>max</m:t>
+                        </m:r>
+                        <m:r>
+                          <w:rPr>
+                            <w:rFonts w:ascii="Cambria Math" w:hAnsi="Cambria Math"/>
+                          </w:rPr>
+                          <m:t>,t</m:t>
                         </m:r>
                       </m:sub>
                     </m:sSub>
@@ -2155,7 +2082,7 @@
         </w:tc>
         <w:tc>
           <w:tcPr>
-            <w:tcW w:w="2268" w:type="dxa"/>
+            <w:tcW w:w="1559" w:type="dxa"/>
             <w:vAlign w:val="center"/>
           </w:tcPr>
           <w:p>
@@ -2166,7 +2093,7 @@
         </w:tc>
         <w:tc>
           <w:tcPr>
-            <w:tcW w:w="6196" w:type="dxa"/>
+            <w:tcW w:w="6804" w:type="dxa"/>
           </w:tcPr>
           <w:p>
             <m:oMathPara>
@@ -2317,7 +2244,7 @@
         </w:tc>
         <w:tc>
           <w:tcPr>
-            <w:tcW w:w="2268" w:type="dxa"/>
+            <w:tcW w:w="1559" w:type="dxa"/>
             <w:vAlign w:val="center"/>
           </w:tcPr>
           <w:p>
@@ -2328,7 +2255,7 @@
         </w:tc>
         <w:tc>
           <w:tcPr>
-            <w:tcW w:w="6196" w:type="dxa"/>
+            <w:tcW w:w="6804" w:type="dxa"/>
           </w:tcPr>
           <w:p>
             <m:oMathPara>
@@ -2764,7 +2691,7 @@
         </w:tc>
         <w:tc>
           <w:tcPr>
-            <w:tcW w:w="2268" w:type="dxa"/>
+            <w:tcW w:w="1559" w:type="dxa"/>
             <w:vAlign w:val="center"/>
           </w:tcPr>
           <w:p>
@@ -2775,7 +2702,7 @@
         </w:tc>
         <w:tc>
           <w:tcPr>
-            <w:tcW w:w="6196" w:type="dxa"/>
+            <w:tcW w:w="6804" w:type="dxa"/>
           </w:tcPr>
           <w:p>
             <w:pPr>
@@ -3188,7 +3115,7 @@
         </w:tc>
         <w:tc>
           <w:tcPr>
-            <w:tcW w:w="2268" w:type="dxa"/>
+            <w:tcW w:w="1559" w:type="dxa"/>
             <w:vAlign w:val="center"/>
           </w:tcPr>
           <w:p>
@@ -3199,7 +3126,7 @@
         </w:tc>
         <w:tc>
           <w:tcPr>
-            <w:tcW w:w="6196" w:type="dxa"/>
+            <w:tcW w:w="6804" w:type="dxa"/>
           </w:tcPr>
           <w:p>
             <m:oMathPara>
@@ -3439,62 +3366,73 @@
         <w:t xml:space="preserve"> </w:t>
       </w:r>
       <w:r>
-        <w:t xml:space="preserve">Notation for the </w:t>
-      </w:r>
-      <w:r>
-        <w:t>recreational fishing model.</w:t>
+        <w:t>Notation for the recreational fishing model.</w:t>
       </w:r>
     </w:p>
     <w:tbl>
       <w:tblPr>
         <w:tblStyle w:val="TableGrid"/>
-        <w:tblW w:w="0" w:type="auto"/>
+        <w:tblW w:w="8897" w:type="dxa"/>
+        <w:tblBorders>
+          <w:left w:val="none" w:sz="0" w:space="0" w:color="auto"/>
+          <w:right w:val="none" w:sz="0" w:space="0" w:color="auto"/>
+          <w:insideH w:val="none" w:sz="0" w:space="0" w:color="auto"/>
+          <w:insideV w:val="none" w:sz="0" w:space="0" w:color="auto"/>
+        </w:tblBorders>
         <w:tblLook w:val="04A0" w:firstRow="1" w:lastRow="0" w:firstColumn="1" w:lastColumn="0" w:noHBand="0" w:noVBand="1"/>
       </w:tblPr>
       <w:tblGrid>
-        <w:gridCol w:w="2952"/>
-        <w:gridCol w:w="2952"/>
-        <w:gridCol w:w="2952"/>
+        <w:gridCol w:w="1451"/>
+        <w:gridCol w:w="1247"/>
+        <w:gridCol w:w="6199"/>
       </w:tblGrid>
       <w:tr>
         <w:tc>
           <w:tcPr>
-            <w:tcW w:w="2952" w:type="dxa"/>
-          </w:tcPr>
-          <w:p>
-            <w:bookmarkStart w:id="0" w:name="_GoBack"/>
-            <w:bookmarkEnd w:id="0"/>
-          </w:p>
-        </w:tc>
-        <w:tc>
-          <w:tcPr>
-            <w:tcW w:w="2952" w:type="dxa"/>
-          </w:tcPr>
-          <w:p/>
-        </w:tc>
-        <w:tc>
-          <w:tcPr>
-            <w:tcW w:w="2952" w:type="dxa"/>
-          </w:tcPr>
-          <w:p/>
+            <w:tcW w:w="1451" w:type="dxa"/>
+          </w:tcPr>
+          <w:p>
+            <w:r>
+              <w:t>Symbol</w:t>
+            </w:r>
+          </w:p>
+        </w:tc>
+        <w:tc>
+          <w:tcPr>
+            <w:tcW w:w="1247" w:type="dxa"/>
+          </w:tcPr>
+          <w:p>
+            <w:r>
+              <w:t>Value</w:t>
+            </w:r>
+          </w:p>
+        </w:tc>
+        <w:tc>
+          <w:tcPr>
+            <w:tcW w:w="6199" w:type="dxa"/>
+          </w:tcPr>
+          <w:p>
+            <w:r>
+              <w:t>Description</w:t>
+            </w:r>
+          </w:p>
         </w:tc>
       </w:tr>
       <w:tr>
         <w:tc>
           <w:tcPr>
-            <w:tcW w:w="2952" w:type="dxa"/>
-          </w:tcPr>
-          <w:p/>
-        </w:tc>
-        <w:tc>
-          <w:tcPr>
-            <w:tcW w:w="2952" w:type="dxa"/>
-          </w:tcPr>
-          <w:p/>
-        </w:tc>
-        <w:tc>
-          <w:tcPr>
-            <w:tcW w:w="2952" w:type="dxa"/>
+            <w:tcW w:w="2698" w:type="dxa"/>
+            <w:gridSpan w:val="2"/>
+          </w:tcPr>
+          <w:p>
+            <w:r>
+              <w:t>Indices</w:t>
+            </w:r>
+          </w:p>
+        </w:tc>
+        <w:tc>
+          <w:tcPr>
+            <w:tcW w:w="6199" w:type="dxa"/>
           </w:tcPr>
           <w:p/>
         </w:tc>
@@ -3502,59 +3440,119 @@
       <w:tr>
         <w:tc>
           <w:tcPr>
-            <w:tcW w:w="2952" w:type="dxa"/>
-          </w:tcPr>
-          <w:p/>
-        </w:tc>
-        <w:tc>
-          <w:tcPr>
-            <w:tcW w:w="2952" w:type="dxa"/>
-          </w:tcPr>
-          <w:p/>
-        </w:tc>
-        <w:tc>
-          <w:tcPr>
-            <w:tcW w:w="2952" w:type="dxa"/>
-          </w:tcPr>
-          <w:p/>
+            <w:tcW w:w="1451" w:type="dxa"/>
+          </w:tcPr>
+          <w:p>
+            <w:pPr>
+              <w:rPr>
+                <w:i/>
+              </w:rPr>
+            </w:pPr>
+            <w:r>
+              <w:rPr>
+                <w:i/>
+              </w:rPr>
+              <w:t>t</w:t>
+            </w:r>
+          </w:p>
+        </w:tc>
+        <w:tc>
+          <w:tcPr>
+            <w:tcW w:w="1247" w:type="dxa"/>
+          </w:tcPr>
+          <w:p>
+            <w:r>
+              <w:t>{1,2,…</w:t>
+            </w:r>
+            <w:r>
+              <w:rPr>
+                <w:i/>
+              </w:rPr>
+              <w:t>T</w:t>
+            </w:r>
+            <w:r>
+              <w:t>}</w:t>
+            </w:r>
+          </w:p>
+        </w:tc>
+        <w:tc>
+          <w:tcPr>
+            <w:tcW w:w="6199" w:type="dxa"/>
+          </w:tcPr>
+          <w:p>
+            <w:r>
+              <w:t>Daily time step (T=36</w:t>
+            </w:r>
+            <w:r>
+              <w:t>)</w:t>
+            </w:r>
+          </w:p>
         </w:tc>
       </w:tr>
       <w:tr>
         <w:tc>
           <w:tcPr>
-            <w:tcW w:w="2952" w:type="dxa"/>
-          </w:tcPr>
-          <w:p/>
-        </w:tc>
-        <w:tc>
-          <w:tcPr>
-            <w:tcW w:w="2952" w:type="dxa"/>
-          </w:tcPr>
-          <w:p/>
-        </w:tc>
-        <w:tc>
-          <w:tcPr>
-            <w:tcW w:w="2952" w:type="dxa"/>
-          </w:tcPr>
-          <w:p/>
+            <w:tcW w:w="1451" w:type="dxa"/>
+          </w:tcPr>
+          <w:p>
+            <w:pPr>
+              <w:rPr>
+                <w:i/>
+              </w:rPr>
+            </w:pPr>
+            <w:r>
+              <w:rPr>
+                <w:i/>
+              </w:rPr>
+              <w:t>l</w:t>
+            </w:r>
+          </w:p>
+        </w:tc>
+        <w:tc>
+          <w:tcPr>
+            <w:tcW w:w="1247" w:type="dxa"/>
+          </w:tcPr>
+          <w:p>
+            <w:r>
+              <w:t>{1,2,…</w:t>
+            </w:r>
+            <w:r>
+              <w:rPr>
+                <w:i/>
+              </w:rPr>
+              <w:t>L</w:t>
+            </w:r>
+            <w:r>
+              <w:t>}</w:t>
+            </w:r>
+          </w:p>
+        </w:tc>
+        <w:tc>
+          <w:tcPr>
+            <w:tcW w:w="6199" w:type="dxa"/>
+          </w:tcPr>
+          <w:p>
+            <w:r>
+              <w:t>Lakes (L=12)</w:t>
+            </w:r>
+          </w:p>
         </w:tc>
       </w:tr>
       <w:tr>
         <w:tc>
           <w:tcPr>
-            <w:tcW w:w="2952" w:type="dxa"/>
-          </w:tcPr>
-          <w:p/>
-        </w:tc>
-        <w:tc>
-          <w:tcPr>
-            <w:tcW w:w="2952" w:type="dxa"/>
-          </w:tcPr>
-          <w:p/>
-        </w:tc>
-        <w:tc>
-          <w:tcPr>
-            <w:tcW w:w="2952" w:type="dxa"/>
+            <w:tcW w:w="2698" w:type="dxa"/>
+            <w:gridSpan w:val="2"/>
+          </w:tcPr>
+          <w:p>
+            <w:r>
+              <w:t>Model parameters</w:t>
+            </w:r>
+          </w:p>
+        </w:tc>
+        <w:tc>
+          <w:tcPr>
+            <w:tcW w:w="6199" w:type="dxa"/>
           </w:tcPr>
           <w:p/>
         </w:tc>
@@ -3562,61 +3560,1022 @@
       <w:tr>
         <w:tc>
           <w:tcPr>
-            <w:tcW w:w="2952" w:type="dxa"/>
-          </w:tcPr>
-          <w:p/>
-        </w:tc>
-        <w:tc>
-          <w:tcPr>
-            <w:tcW w:w="2952" w:type="dxa"/>
-          </w:tcPr>
-          <w:p/>
-        </w:tc>
-        <w:tc>
-          <w:tcPr>
-            <w:tcW w:w="2952" w:type="dxa"/>
-          </w:tcPr>
-          <w:p/>
+            <w:tcW w:w="1451" w:type="dxa"/>
+          </w:tcPr>
+          <w:p>
+            <w:pPr>
+              <w:rPr>
+                <w:i/>
+              </w:rPr>
+            </w:pPr>
+            <w:r>
+              <w:rPr>
+                <w:i/>
+              </w:rPr>
+              <w:t>N</w:t>
+            </w:r>
+            <w:r>
+              <w:rPr>
+                <w:vertAlign w:val="subscript"/>
+              </w:rPr>
+              <w:t>0</w:t>
+            </w:r>
+          </w:p>
+        </w:tc>
+        <w:tc>
+          <w:tcPr>
+            <w:tcW w:w="1247" w:type="dxa"/>
+          </w:tcPr>
+          <w:p>
+            <w:r>
+              <w:t>1000</w:t>
+            </w:r>
+          </w:p>
+        </w:tc>
+        <w:tc>
+          <w:tcPr>
+            <w:tcW w:w="6199" w:type="dxa"/>
+          </w:tcPr>
+          <w:p>
+            <w:r>
+              <w:t>Initial abundance of catchable fish</w:t>
+            </w:r>
+          </w:p>
         </w:tc>
       </w:tr>
       <w:tr>
         <w:tc>
           <w:tcPr>
-            <w:tcW w:w="2952" w:type="dxa"/>
-          </w:tcPr>
-          <w:p/>
-        </w:tc>
-        <w:tc>
-          <w:tcPr>
-            <w:tcW w:w="2952" w:type="dxa"/>
-          </w:tcPr>
-          <w:p/>
-        </w:tc>
-        <w:tc>
-          <w:tcPr>
-            <w:tcW w:w="2952" w:type="dxa"/>
-          </w:tcPr>
-          <w:p/>
+            <w:tcW w:w="1451" w:type="dxa"/>
+          </w:tcPr>
+          <w:p>
+            <w:pPr>
+              <w:rPr>
+                <w:i/>
+              </w:rPr>
+            </w:pPr>
+            <w:r>
+              <w:rPr>
+                <w:i/>
+              </w:rPr>
+              <w:t>q</w:t>
+            </w:r>
+          </w:p>
+        </w:tc>
+        <w:tc>
+          <w:tcPr>
+            <w:tcW w:w="1247" w:type="dxa"/>
+          </w:tcPr>
+          <w:p>
+            <w:r>
+              <w:t>0.05</w:t>
+            </w:r>
+          </w:p>
+        </w:tc>
+        <w:tc>
+          <w:tcPr>
+            <w:tcW w:w="6199" w:type="dxa"/>
+          </w:tcPr>
+          <w:p>
+            <w:r>
+              <w:t>Catchability coefficient for recreational fishing gear</w:t>
+            </w:r>
+          </w:p>
         </w:tc>
       </w:tr>
       <w:tr>
         <w:tc>
           <w:tcPr>
-            <w:tcW w:w="2952" w:type="dxa"/>
+            <w:tcW w:w="1451" w:type="dxa"/>
+          </w:tcPr>
+          <w:p>
+            <w:r>
+              <w:rPr>
+                <w:i/>
+              </w:rPr>
+              <w:t>v</w:t>
+            </w:r>
+            <w:r>
+              <w:rPr>
+                <w:vertAlign w:val="subscript"/>
+              </w:rPr>
+              <w:t>1</w:t>
+            </w:r>
+          </w:p>
+        </w:tc>
+        <w:tc>
+          <w:tcPr>
+            <w:tcW w:w="1247" w:type="dxa"/>
+          </w:tcPr>
+          <w:p>
+            <w:r>
+              <w:t>2</w:t>
+            </w:r>
+            <w:r>
+              <w:rPr>
+                <w:rFonts w:ascii="Symbol" w:hAnsi="Symbol"/>
+              </w:rPr>
+              <w:t></w:t>
+            </w:r>
+            <w:r>
+              <w:rPr>
+                <w:i/>
+              </w:rPr>
+              <w:t>t</w:t>
+            </w:r>
+          </w:p>
+        </w:tc>
+        <w:tc>
+          <w:tcPr>
+            <w:tcW w:w="6199" w:type="dxa"/>
+          </w:tcPr>
+          <w:p>
+            <w:r>
+              <w:t>Vulnerable exchange rate into the vulnerable subpopualtion</w:t>
+            </w:r>
+          </w:p>
+        </w:tc>
+      </w:tr>
+      <w:tr>
+        <w:tc>
+          <w:tcPr>
+            <w:tcW w:w="1451" w:type="dxa"/>
+          </w:tcPr>
+          <w:p>
+            <w:r>
+              <w:rPr>
+                <w:i/>
+              </w:rPr>
+              <w:t>v</w:t>
+            </w:r>
+            <w:r>
+              <w:rPr>
+                <w:vertAlign w:val="subscript"/>
+              </w:rPr>
+              <w:t>2</w:t>
+            </w:r>
+          </w:p>
+        </w:tc>
+        <w:tc>
+          <w:tcPr>
+            <w:tcW w:w="1247" w:type="dxa"/>
+          </w:tcPr>
+          <w:p>
+            <w:r>
+              <w:t>3</w:t>
+            </w:r>
+            <w:r>
+              <w:rPr>
+                <w:rFonts w:ascii="Symbol" w:hAnsi="Symbol"/>
+              </w:rPr>
+              <w:t></w:t>
+            </w:r>
+            <w:r>
+              <w:rPr>
+                <w:i/>
+              </w:rPr>
+              <w:t>t</w:t>
+            </w:r>
+          </w:p>
+        </w:tc>
+        <w:tc>
+          <w:tcPr>
+            <w:tcW w:w="6199" w:type="dxa"/>
+          </w:tcPr>
+          <w:p>
+            <w:r>
+              <w:t>Vulnerable exchange rate out of the vulnerable subpopulation</w:t>
+            </w:r>
+          </w:p>
+        </w:tc>
+      </w:tr>
+      <w:tr>
+        <w:tc>
+          <w:tcPr>
+            <w:tcW w:w="1451" w:type="dxa"/>
+          </w:tcPr>
+          <w:p>
+            <w:pPr>
+              <w:rPr>
+                <w:i/>
+              </w:rPr>
+            </w:pPr>
+            <w:r>
+              <w:rPr>
+                <w:i/>
+              </w:rPr>
+              <w:t>S</w:t>
+            </w:r>
+            <w:r>
+              <w:rPr>
+                <w:i/>
+                <w:vertAlign w:val="subscript"/>
+              </w:rPr>
+              <w:t>r</w:t>
+            </w:r>
+          </w:p>
+        </w:tc>
+        <w:tc>
+          <w:tcPr>
+            <w:tcW w:w="1247" w:type="dxa"/>
+          </w:tcPr>
+          <w:p>
+            <w:r>
+              <w:t>0.9</w:t>
+            </w:r>
+          </w:p>
+        </w:tc>
+        <w:tc>
+          <w:tcPr>
+            <w:tcW w:w="6199" w:type="dxa"/>
+          </w:tcPr>
+          <w:p>
+            <w:r>
+              <w:t>Survival following catch and release</w:t>
+            </w:r>
+          </w:p>
+        </w:tc>
+      </w:tr>
+      <w:tr>
+        <w:tc>
+          <w:tcPr>
+            <w:tcW w:w="1451" w:type="dxa"/>
+          </w:tcPr>
+          <w:p>
+            <w:pPr>
+              <w:rPr>
+                <w:i/>
+              </w:rPr>
+            </w:pPr>
+            <w:r>
+              <w:rPr>
+                <w:i/>
+              </w:rPr>
+              <w:t>v</w:t>
+            </w:r>
+            <w:r>
+              <w:rPr>
+                <w:i/>
+                <w:vertAlign w:val="subscript"/>
+              </w:rPr>
+              <w:t>r</w:t>
+            </w:r>
+          </w:p>
+        </w:tc>
+        <w:tc>
+          <w:tcPr>
+            <w:tcW w:w="1247" w:type="dxa"/>
+          </w:tcPr>
+          <w:p>
+            <w:r>
+              <w:t>0.2</w:t>
+            </w:r>
+          </w:p>
+        </w:tc>
+        <w:tc>
+          <w:tcPr>
+            <w:tcW w:w="6199" w:type="dxa"/>
+          </w:tcPr>
+          <w:p>
+            <w:r>
+              <w:t>Vulnerable exchange rate out of the refractory subpopulation</w:t>
+            </w:r>
+          </w:p>
+        </w:tc>
+      </w:tr>
+      <w:tr>
+        <w:tc>
+          <w:tcPr>
+            <w:tcW w:w="1451" w:type="dxa"/>
+          </w:tcPr>
+          <w:p>
+            <w:pPr>
+              <w:rPr>
+                <w:i/>
+              </w:rPr>
+            </w:pPr>
+            <w:r>
+              <w:rPr>
+                <w:i/>
+              </w:rPr>
+              <w:t>p</w:t>
+            </w:r>
+            <w:r>
+              <w:rPr>
+                <w:i/>
+                <w:vertAlign w:val="subscript"/>
+              </w:rPr>
+              <w:t>v</w:t>
+            </w:r>
+          </w:p>
+        </w:tc>
+        <w:tc>
+          <w:tcPr>
+            <w:tcW w:w="1247" w:type="dxa"/>
+          </w:tcPr>
+          <w:p>
+            <w:r>
+              <w:t>0.5</w:t>
+            </w:r>
+          </w:p>
+        </w:tc>
+        <w:tc>
+          <w:tcPr>
+            <w:tcW w:w="6199" w:type="dxa"/>
+          </w:tcPr>
+          <w:p>
+            <w:r>
+              <w:t>Proportion of fish leaving the refractory state that become vulnerable to the fishery</w:t>
+            </w:r>
+          </w:p>
+        </w:tc>
+      </w:tr>
+      <w:tr>
+        <w:tc>
+          <w:tcPr>
+            <w:tcW w:w="1451" w:type="dxa"/>
+          </w:tcPr>
+          <w:p>
+            <w:r>
+              <w:rPr>
+                <w:i/>
+              </w:rPr>
+              <w:t>C</w:t>
+            </w:r>
+            <w:r>
+              <w:rPr>
+                <w:vertAlign w:val="subscript"/>
+              </w:rPr>
+              <w:t>0</w:t>
+            </w:r>
+          </w:p>
+        </w:tc>
+        <w:tc>
+          <w:tcPr>
+            <w:tcW w:w="1247" w:type="dxa"/>
+          </w:tcPr>
+          <w:p>
+            <w:r>
+              <w:t>0.5</w:t>
+            </w:r>
+          </w:p>
+        </w:tc>
+        <w:tc>
+          <w:tcPr>
+            <w:tcW w:w="6199" w:type="dxa"/>
+          </w:tcPr>
+          <w:p>
+            <w:r>
+              <w:t>Base catch rate below which recreational anglers derive no satisfaction</w:t>
+            </w:r>
+          </w:p>
+        </w:tc>
+      </w:tr>
+      <w:tr>
+        <w:tc>
+          <w:tcPr>
+            <w:tcW w:w="1451" w:type="dxa"/>
+          </w:tcPr>
+          <w:p>
+            <w:pPr>
+              <w:rPr>
+                <w:rFonts w:ascii="Symbol" w:hAnsi="Symbol"/>
+              </w:rPr>
+            </w:pPr>
+            <w:r>
+              <w:rPr>
+                <w:rFonts w:ascii="Symbol" w:hAnsi="Symbol"/>
+              </w:rPr>
+              <w:t></w:t>
+            </w:r>
+          </w:p>
+        </w:tc>
+        <w:tc>
+          <w:tcPr>
+            <w:tcW w:w="1247" w:type="dxa"/>
+          </w:tcPr>
+          <w:p>
+            <w:r>
+              <w:t>0.5,1,1.5</w:t>
+            </w:r>
+          </w:p>
+        </w:tc>
+        <w:tc>
+          <w:tcPr>
+            <w:tcW w:w="6199" w:type="dxa"/>
+          </w:tcPr>
+          <w:p>
+            <w:r>
+              <w:t>Power parameter defining increase in satisfaction with catch rate</w:t>
+            </w:r>
+          </w:p>
+        </w:tc>
+      </w:tr>
+      <w:tr>
+        <w:tc>
+          <w:tcPr>
+            <w:tcW w:w="1451" w:type="dxa"/>
+          </w:tcPr>
+          <w:p>
+            <w:r>
+              <w:rPr>
+                <w:i/>
+              </w:rPr>
+              <w:t>C</w:t>
+            </w:r>
+            <w:r>
+              <w:rPr>
+                <w:vertAlign w:val="subscript"/>
+              </w:rPr>
+              <w:t>50</w:t>
+            </w:r>
+          </w:p>
+        </w:tc>
+        <w:tc>
+          <w:tcPr>
+            <w:tcW w:w="1247" w:type="dxa"/>
+          </w:tcPr>
+          <w:p>
+            <w:r>
+              <w:t>3</w:t>
+            </w:r>
+          </w:p>
+        </w:tc>
+        <w:tc>
+          <w:tcPr>
+            <w:tcW w:w="6199" w:type="dxa"/>
+          </w:tcPr>
+          <w:p>
+            <w:r>
+              <w:t>Catch rate attracting half of total available effort</w:t>
+            </w:r>
+          </w:p>
+        </w:tc>
+      </w:tr>
+      <w:tr>
+        <w:tc>
+          <w:tcPr>
+            <w:tcW w:w="1451" w:type="dxa"/>
+          </w:tcPr>
+          <w:p>
+            <w:pPr>
+              <w:rPr>
+                <w:i/>
+              </w:rPr>
+            </w:pPr>
+            <w:r>
+              <w:rPr>
+                <w:i/>
+              </w:rPr>
+              <w:t>C</w:t>
+            </w:r>
+            <w:r>
+              <w:rPr>
+                <w:rFonts w:ascii="Symbol" w:hAnsi="Symbol"/>
+                <w:i/>
+                <w:vertAlign w:val="subscript"/>
+              </w:rPr>
+              <w:t></w:t>
+            </w:r>
+          </w:p>
+        </w:tc>
+        <w:tc>
+          <w:tcPr>
+            <w:tcW w:w="1247" w:type="dxa"/>
+          </w:tcPr>
+          <w:p>
+            <w:r>
+              <w:t>5</w:t>
+            </w:r>
+          </w:p>
+        </w:tc>
+        <w:tc>
+          <w:tcPr>
+            <w:tcW w:w="6199" w:type="dxa"/>
+          </w:tcPr>
+          <w:p>
+            <w:r>
+              <w:t>Proportional to the rate at which effort increases with catch rate</w:t>
+            </w:r>
+          </w:p>
+        </w:tc>
+      </w:tr>
+      <w:tr>
+        <w:tc>
+          <w:tcPr>
+            <w:tcW w:w="1451" w:type="dxa"/>
+          </w:tcPr>
+          <w:p>
+            <w:pPr>
+              <w:rPr>
+                <w:i/>
+              </w:rPr>
+            </w:pPr>
+            <w:r>
+              <w:rPr>
+                <w:i/>
+              </w:rPr>
+              <w:t>E</w:t>
+            </w:r>
+            <w:r>
+              <w:rPr>
+                <w:i/>
+                <w:vertAlign w:val="subscript"/>
+              </w:rPr>
+              <w:t>WE</w:t>
+            </w:r>
+          </w:p>
+        </w:tc>
+        <w:tc>
+          <w:tcPr>
+            <w:tcW w:w="1247" w:type="dxa"/>
+          </w:tcPr>
+          <w:p>
+            <w:r>
+              <w:t>10</w:t>
+            </w:r>
+          </w:p>
+        </w:tc>
+        <w:tc>
+          <w:tcPr>
+            <w:tcW w:w="6199" w:type="dxa"/>
+          </w:tcPr>
+          <w:p>
+            <w:r>
+              <w:t>Maximum effort on weekends</w:t>
+            </w:r>
+          </w:p>
+        </w:tc>
+      </w:tr>
+      <w:tr>
+        <w:tc>
+          <w:tcPr>
+            <w:tcW w:w="1451" w:type="dxa"/>
+          </w:tcPr>
+          <w:p>
+            <w:pPr>
+              <w:rPr>
+                <w:i/>
+              </w:rPr>
+            </w:pPr>
+            <w:r>
+              <w:rPr>
+                <w:i/>
+              </w:rPr>
+              <w:t>E</w:t>
+            </w:r>
+            <w:r>
+              <w:rPr>
+                <w:i/>
+                <w:vertAlign w:val="subscript"/>
+              </w:rPr>
+              <w:t>WD</w:t>
+            </w:r>
+          </w:p>
+        </w:tc>
+        <w:tc>
+          <w:tcPr>
+            <w:tcW w:w="1247" w:type="dxa"/>
+          </w:tcPr>
+          <w:p>
+            <w:r>
+              <w:t>10</w:t>
+            </w:r>
+          </w:p>
+        </w:tc>
+        <w:tc>
+          <w:tcPr>
+            <w:tcW w:w="6199" w:type="dxa"/>
+          </w:tcPr>
+          <w:p>
+            <w:r>
+              <w:t>Maximum effort on weekdays</w:t>
+            </w:r>
+          </w:p>
+        </w:tc>
+      </w:tr>
+      <w:tr>
+        <w:tc>
+          <w:tcPr>
+            <w:tcW w:w="1451" w:type="dxa"/>
+          </w:tcPr>
+          <w:p>
+            <w:pPr>
+              <w:rPr>
+                <w:i/>
+              </w:rPr>
+            </w:pPr>
+            <w:r>
+              <w:rPr>
+                <w:i/>
+              </w:rPr>
+              <w:t>O</w:t>
+            </w:r>
+            <w:r>
+              <w:rPr>
+                <w:i/>
+                <w:vertAlign w:val="subscript"/>
+              </w:rPr>
+              <w:t>t</w:t>
+            </w:r>
+          </w:p>
+        </w:tc>
+        <w:tc>
+          <w:tcPr>
+            <w:tcW w:w="1247" w:type="dxa"/>
+          </w:tcPr>
+          <w:p>
+            <w:r>
+              <w:t>{0,1}</w:t>
+            </w:r>
+          </w:p>
+        </w:tc>
+        <w:tc>
+          <w:tcPr>
+            <w:tcW w:w="6199" w:type="dxa"/>
+          </w:tcPr>
+          <w:p>
+            <w:r>
+              <w:t>Opening switch across days of the year</w:t>
+            </w:r>
+          </w:p>
+        </w:tc>
+      </w:tr>
+      <w:tr>
+        <w:tc>
+          <w:tcPr>
+            <w:tcW w:w="2698" w:type="dxa"/>
+            <w:gridSpan w:val="2"/>
+          </w:tcPr>
+          <w:p>
+            <w:r>
+              <w:t>Derived states</w:t>
+            </w:r>
+          </w:p>
+        </w:tc>
+        <w:tc>
+          <w:tcPr>
+            <w:tcW w:w="6199" w:type="dxa"/>
           </w:tcPr>
           <w:p/>
         </w:tc>
-        <w:tc>
-          <w:tcPr>
-            <w:tcW w:w="2952" w:type="dxa"/>
+      </w:tr>
+      <w:tr>
+        <w:tc>
+          <w:tcPr>
+            <w:tcW w:w="1451" w:type="dxa"/>
+          </w:tcPr>
+          <w:p>
+            <w:pPr>
+              <w:rPr>
+                <w:i/>
+              </w:rPr>
+            </w:pPr>
+            <w:r>
+              <w:rPr>
+                <w:rFonts w:ascii="Symbol" w:hAnsi="Symbol"/>
+              </w:rPr>
+              <w:t></w:t>
+            </w:r>
+            <w:r>
+              <w:rPr>
+                <w:i/>
+              </w:rPr>
+              <w:t>t</w:t>
+            </w:r>
+          </w:p>
+        </w:tc>
+        <w:tc>
+          <w:tcPr>
+            <w:tcW w:w="1247" w:type="dxa"/>
+          </w:tcPr>
+          <w:p>
+            <w:r>
+              <w:t>1/T</w:t>
+            </w:r>
+          </w:p>
+        </w:tc>
+        <w:tc>
+          <w:tcPr>
+            <w:tcW w:w="6199" w:type="dxa"/>
+          </w:tcPr>
+          <w:p>
+            <w:r>
+              <w:t>Daily time step</w:t>
+            </w:r>
+          </w:p>
+        </w:tc>
+      </w:tr>
+      <w:tr>
+        <w:tc>
+          <w:tcPr>
+            <w:tcW w:w="1451" w:type="dxa"/>
+          </w:tcPr>
+          <w:p>
+            <w:pPr>
+              <w:rPr>
+                <w:i/>
+              </w:rPr>
+            </w:pPr>
+            <w:r>
+              <w:rPr>
+                <w:i/>
+              </w:rPr>
+              <w:t>E</w:t>
+            </w:r>
+            <w:r>
+              <w:rPr>
+                <w:i/>
+                <w:vertAlign w:val="subscript"/>
+              </w:rPr>
+              <w:t>max</w:t>
+            </w:r>
+            <w:r>
+              <w:rPr>
+                <w:i/>
+                <w:vertAlign w:val="subscript"/>
+              </w:rPr>
+              <w:t>,t</w:t>
+            </w:r>
+          </w:p>
+        </w:tc>
+        <w:tc>
+          <w:tcPr>
+            <w:tcW w:w="1247" w:type="dxa"/>
           </w:tcPr>
           <w:p/>
         </w:tc>
         <w:tc>
           <w:tcPr>
-            <w:tcW w:w="2952" w:type="dxa"/>
+            <w:tcW w:w="6199" w:type="dxa"/>
+          </w:tcPr>
+          <w:p>
+            <w:r>
+              <w:t xml:space="preserve">Maximum daily effort: depends on day of week and values </w:t>
+            </w:r>
+            <w:r>
+              <w:rPr>
+                <w:i/>
+              </w:rPr>
+              <w:t>E</w:t>
+            </w:r>
+            <w:r>
+              <w:rPr>
+                <w:i/>
+                <w:vertAlign w:val="subscript"/>
+              </w:rPr>
+              <w:t>WE</w:t>
+            </w:r>
+            <w:r>
+              <w:t xml:space="preserve"> and </w:t>
+            </w:r>
+            <w:r>
+              <w:rPr>
+                <w:i/>
+              </w:rPr>
+              <w:t>E</w:t>
+            </w:r>
+            <w:r>
+              <w:rPr>
+                <w:i/>
+                <w:vertAlign w:val="subscript"/>
+              </w:rPr>
+              <w:t>WD</w:t>
+            </w:r>
+            <w:r>
+              <w:t xml:space="preserve">. </w:t>
+            </w:r>
+          </w:p>
+        </w:tc>
+      </w:tr>
+      <w:tr>
+        <w:tc>
+          <w:tcPr>
+            <w:tcW w:w="2698" w:type="dxa"/>
+            <w:gridSpan w:val="2"/>
+          </w:tcPr>
+          <w:p>
+            <w:r>
+              <w:t>State variables</w:t>
+            </w:r>
+          </w:p>
+        </w:tc>
+        <w:tc>
+          <w:tcPr>
+            <w:tcW w:w="6199" w:type="dxa"/>
           </w:tcPr>
           <w:p/>
+        </w:tc>
+      </w:tr>
+      <w:tr>
+        <w:tc>
+          <w:tcPr>
+            <w:tcW w:w="1451" w:type="dxa"/>
+          </w:tcPr>
+          <w:p>
+            <w:pPr>
+              <w:rPr>
+                <w:i/>
+              </w:rPr>
+            </w:pPr>
+            <w:r>
+              <w:rPr>
+                <w:i/>
+              </w:rPr>
+              <w:t>V</w:t>
+            </w:r>
+            <w:r>
+              <w:rPr>
+                <w:i/>
+                <w:vertAlign w:val="subscript"/>
+              </w:rPr>
+              <w:t>t</w:t>
+            </w:r>
+          </w:p>
+        </w:tc>
+        <w:tc>
+          <w:tcPr>
+            <w:tcW w:w="1247" w:type="dxa"/>
+          </w:tcPr>
+          <w:p/>
+        </w:tc>
+        <w:tc>
+          <w:tcPr>
+            <w:tcW w:w="6199" w:type="dxa"/>
+          </w:tcPr>
+          <w:p>
+            <w:r>
+              <w:t>Abundance of fish vulnerable to the recreational fishery</w:t>
+            </w:r>
+          </w:p>
+        </w:tc>
+      </w:tr>
+      <w:tr>
+        <w:tc>
+          <w:tcPr>
+            <w:tcW w:w="1451" w:type="dxa"/>
+          </w:tcPr>
+          <w:p>
+            <w:pPr>
+              <w:rPr>
+                <w:i/>
+              </w:rPr>
+            </w:pPr>
+            <w:r>
+              <w:rPr>
+                <w:i/>
+              </w:rPr>
+              <w:t>I</w:t>
+            </w:r>
+            <w:r>
+              <w:rPr>
+                <w:i/>
+                <w:vertAlign w:val="subscript"/>
+              </w:rPr>
+              <w:t>t</w:t>
+            </w:r>
+          </w:p>
+        </w:tc>
+        <w:tc>
+          <w:tcPr>
+            <w:tcW w:w="1247" w:type="dxa"/>
+          </w:tcPr>
+          <w:p/>
+        </w:tc>
+        <w:tc>
+          <w:tcPr>
+            <w:tcW w:w="6199" w:type="dxa"/>
+          </w:tcPr>
+          <w:p>
+            <w:r>
+              <w:t>Abundance of fish invulnerable to the fishery</w:t>
+            </w:r>
+          </w:p>
+        </w:tc>
+      </w:tr>
+      <w:tr>
+        <w:tc>
+          <w:tcPr>
+            <w:tcW w:w="1451" w:type="dxa"/>
+          </w:tcPr>
+          <w:p>
+            <w:pPr>
+              <w:rPr>
+                <w:i/>
+              </w:rPr>
+            </w:pPr>
+            <w:r>
+              <w:rPr>
+                <w:i/>
+              </w:rPr>
+              <w:t>R</w:t>
+            </w:r>
+            <w:r>
+              <w:rPr>
+                <w:i/>
+                <w:vertAlign w:val="subscript"/>
+              </w:rPr>
+              <w:t>t</w:t>
+            </w:r>
+          </w:p>
+        </w:tc>
+        <w:tc>
+          <w:tcPr>
+            <w:tcW w:w="1247" w:type="dxa"/>
+          </w:tcPr>
+          <w:p/>
+        </w:tc>
+        <w:tc>
+          <w:tcPr>
+            <w:tcW w:w="6199" w:type="dxa"/>
+          </w:tcPr>
+          <w:p>
+            <w:r>
+              <w:t>Abundance of fish recovering from catch-and-release</w:t>
+            </w:r>
+          </w:p>
+        </w:tc>
+      </w:tr>
+      <w:tr>
+        <w:tc>
+          <w:tcPr>
+            <w:tcW w:w="1451" w:type="dxa"/>
+          </w:tcPr>
+          <w:p>
+            <w:pPr>
+              <w:rPr>
+                <w:i/>
+              </w:rPr>
+            </w:pPr>
+            <w:r>
+              <w:rPr>
+                <w:i/>
+              </w:rPr>
+              <w:t>E</w:t>
+            </w:r>
+            <w:r>
+              <w:t>t</w:t>
+            </w:r>
+          </w:p>
+        </w:tc>
+        <w:tc>
+          <w:tcPr>
+            <w:tcW w:w="1247" w:type="dxa"/>
+          </w:tcPr>
+          <w:p/>
+        </w:tc>
+        <w:tc>
+          <w:tcPr>
+            <w:tcW w:w="6199" w:type="dxa"/>
+          </w:tcPr>
+          <w:p>
+            <w:r>
+              <w:t>Daily fishing effort (angler-days)</w:t>
+            </w:r>
+          </w:p>
+        </w:tc>
+      </w:tr>
+      <w:tr>
+        <w:tc>
+          <w:tcPr>
+            <w:tcW w:w="1451" w:type="dxa"/>
+          </w:tcPr>
+          <w:p>
+            <w:pPr>
+              <w:rPr>
+                <w:i/>
+              </w:rPr>
+            </w:pPr>
+            <w:r>
+              <w:rPr>
+                <w:i/>
+              </w:rPr>
+              <w:t>C</w:t>
+            </w:r>
+            <w:r>
+              <w:rPr>
+                <w:i/>
+                <w:vertAlign w:val="subscript"/>
+              </w:rPr>
+              <w:t>t</w:t>
+            </w:r>
+          </w:p>
+        </w:tc>
+        <w:tc>
+          <w:tcPr>
+            <w:tcW w:w="1247" w:type="dxa"/>
+          </w:tcPr>
+          <w:p/>
+        </w:tc>
+        <w:tc>
+          <w:tcPr>
+            <w:tcW w:w="6199" w:type="dxa"/>
+          </w:tcPr>
+          <w:p>
+            <w:r>
+              <w:t>Total daily catch in the recreational fishery</w:t>
+            </w:r>
+          </w:p>
         </w:tc>
       </w:tr>
     </w:tbl>
@@ -3834,8 +4793,6 @@
                                 <w:i/>
                               </w:rPr>
                             </w:pPr>
-                            <w:proofErr w:type="spellStart"/>
-                            <w:proofErr w:type="gramStart"/>
                             <w:r>
                               <w:rPr>
                                 <w:i/>
@@ -3849,8 +4806,6 @@
                               </w:rPr>
                               <w:t>v</w:t>
                             </w:r>
-                            <w:proofErr w:type="spellEnd"/>
-                            <w:proofErr w:type="gramEnd"/>
                           </w:p>
                         </w:txbxContent>
                       </wps:txbx>
@@ -3880,8 +4835,6 @@
                           <w:i/>
                         </w:rPr>
                       </w:pPr>
-                      <w:proofErr w:type="spellStart"/>
-                      <w:proofErr w:type="gramStart"/>
                       <w:r>
                         <w:rPr>
                           <w:i/>
@@ -3895,8 +4848,6 @@
                         </w:rPr>
                         <w:t>v</w:t>
                       </w:r>
-                      <w:proofErr w:type="spellEnd"/>
-                      <w:proofErr w:type="gramEnd"/>
                     </w:p>
                   </w:txbxContent>
                 </v:textbox>
@@ -3971,8 +4922,6 @@
                                 <w:i/>
                               </w:rPr>
                             </w:pPr>
-                            <w:proofErr w:type="spellStart"/>
-                            <w:proofErr w:type="gramStart"/>
                             <w:r>
                               <w:rPr>
                                 <w:i/>
@@ -3986,8 +4935,6 @@
                               </w:rPr>
                               <w:t>r</w:t>
                             </w:r>
-                            <w:proofErr w:type="spellEnd"/>
-                            <w:proofErr w:type="gramEnd"/>
                           </w:p>
                         </w:txbxContent>
                       </wps:txbx>
@@ -4017,8 +4964,6 @@
                           <w:i/>
                         </w:rPr>
                       </w:pPr>
-                      <w:proofErr w:type="spellStart"/>
-                      <w:proofErr w:type="gramStart"/>
                       <w:r>
                         <w:rPr>
                           <w:i/>
@@ -4032,8 +4977,6 @@
                         </w:rPr>
                         <w:t>r</w:t>
                       </w:r>
-                      <w:proofErr w:type="spellEnd"/>
-                      <w:proofErr w:type="gramEnd"/>
                     </w:p>
                   </w:txbxContent>
                 </v:textbox>
@@ -5240,7 +6183,6 @@
                                 <w:i/>
                               </w:rPr>
                             </w:pPr>
-                            <w:proofErr w:type="gramStart"/>
                             <w:r>
                               <w:rPr>
                                 <w:i/>
@@ -5253,7 +6195,6 @@
                               </w:rPr>
                               <w:t>1</w:t>
                             </w:r>
-                            <w:proofErr w:type="gramEnd"/>
                           </w:p>
                         </w:txbxContent>
                       </wps:txbx>
@@ -5283,7 +6224,6 @@
                           <w:i/>
                         </w:rPr>
                       </w:pPr>
-                      <w:proofErr w:type="gramStart"/>
                       <w:r>
                         <w:rPr>
                           <w:i/>
@@ -5296,7 +6236,6 @@
                         </w:rPr>
                         <w:t>1</w:t>
                       </w:r>
-                      <w:proofErr w:type="gramEnd"/>
                     </w:p>
                   </w:txbxContent>
                 </v:textbox>
@@ -5369,7 +6308,6 @@
                       <wps:txbx>
                         <w:txbxContent>
                           <w:p>
-                            <w:proofErr w:type="gramStart"/>
                             <w:r>
                               <w:rPr>
                                 <w:i/>
@@ -5382,7 +6320,6 @@
                               </w:rPr>
                               <w:t>2</w:t>
                             </w:r>
-                            <w:proofErr w:type="gramEnd"/>
                           </w:p>
                         </w:txbxContent>
                       </wps:txbx>
@@ -5407,7 +6344,6 @@
                 <v:textbox>
                   <w:txbxContent>
                     <w:p>
-                      <w:proofErr w:type="gramStart"/>
                       <w:r>
                         <w:rPr>
                           <w:i/>
@@ -5420,7 +6356,6 @@
                         </w:rPr>
                         <w:t>2</w:t>
                       </w:r>
-                      <w:proofErr w:type="gramEnd"/>
                     </w:p>
                   </w:txbxContent>
                 </v:textbox>
@@ -5645,7 +6580,6 @@
                       <wps:txbx>
                         <w:txbxContent>
                           <w:p>
-                            <w:proofErr w:type="spellStart"/>
                             <w:r>
                               <w:rPr>
                                 <w:i/>
@@ -5659,7 +6593,6 @@
                               </w:rPr>
                               <w:t>r</w:t>
                             </w:r>
-                            <w:proofErr w:type="spellEnd"/>
                           </w:p>
                         </w:txbxContent>
                       </wps:txbx>
@@ -5684,7 +6617,6 @@
                 <v:textbox>
                   <w:txbxContent>
                     <w:p>
-                      <w:proofErr w:type="spellStart"/>
                       <w:r>
                         <w:rPr>
                           <w:i/>
@@ -5698,7 +6630,6 @@
                         </w:rPr>
                         <w:t>r</w:t>
                       </w:r>
-                      <w:proofErr w:type="spellEnd"/>
                     </w:p>
                   </w:txbxContent>
                 </v:textbox>
@@ -6036,7 +6967,6 @@
       <w:r>
         <w:t xml:space="preserve">) or survive and leave that state at a rate of pr. Fish leaving the refractory state may return to the vulnerable state at a rate of </w:t>
       </w:r>
-      <w:proofErr w:type="spellStart"/>
       <w:r>
         <w:rPr>
           <w:i/>
@@ -6050,7 +6980,6 @@
         </w:rPr>
         <w:t>v</w:t>
       </w:r>
-      <w:proofErr w:type="spellEnd"/>
       <w:r>
         <w:t xml:space="preserve"> or the invulnerable pool at a rate of 1-</w:t>
       </w:r>
@@ -6069,6 +6998,165 @@
       </w:r>
       <w:r>
         <w:t>.</w:t>
+      </w:r>
+    </w:p>
+    <w:p/>
+    <w:p>
+      <w:pPr>
+        <w:tabs>
+          <w:tab w:val="left" w:pos="5552"/>
+        </w:tabs>
+      </w:pPr>
+      <w:r>
+        <w:rPr>
+          <w:noProof/>
+        </w:rPr>
+        <w:drawing>
+          <wp:inline distT="0" distB="0" distL="0" distR="0" wp14:anchorId="714416DF" wp14:editId="789BD659">
+            <wp:extent cx="5486400" cy="5486400"/>
+            <wp:effectExtent l="0" t="0" r="0" b="0"/>
+            <wp:docPr id="27" name="Picture 27"/>
+            <wp:cNvGraphicFramePr>
+              <a:graphicFrameLocks xmlns:a="http://schemas.openxmlformats.org/drawingml/2006/main" noChangeAspect="1"/>
+            </wp:cNvGraphicFramePr>
+            <a:graphic xmlns:a="http://schemas.openxmlformats.org/drawingml/2006/main">
+              <a:graphicData uri="http://schemas.openxmlformats.org/drawingml/2006/picture">
+                <pic:pic xmlns:pic="http://schemas.openxmlformats.org/drawingml/2006/picture">
+                  <pic:nvPicPr>
+                    <pic:cNvPr id="0" name="Elasticity.pdf"/>
+                    <pic:cNvPicPr/>
+                  </pic:nvPicPr>
+                  <pic:blipFill>
+                    <a:blip r:embed="rId6">
+                      <a:extLst>
+                        <a:ext uri="{28A0092B-C50C-407E-A947-70E740481C1C}">
+                          <a14:useLocalDpi xmlns:a14="http://schemas.microsoft.com/office/drawing/2010/main" val="0"/>
+                        </a:ext>
+                      </a:extLst>
+                    </a:blip>
+                    <a:stretch>
+                      <a:fillRect/>
+                    </a:stretch>
+                  </pic:blipFill>
+                  <pic:spPr>
+                    <a:xfrm>
+                      <a:off x="0" y="0"/>
+                      <a:ext cx="5486400" cy="5486400"/>
+                    </a:xfrm>
+                    <a:prstGeom prst="rect">
+                      <a:avLst/>
+                    </a:prstGeom>
+                  </pic:spPr>
+                </pic:pic>
+              </a:graphicData>
+            </a:graphic>
+          </wp:inline>
+        </w:drawing>
+      </w:r>
+    </w:p>
+    <w:p>
+      <w:pPr>
+        <w:tabs>
+          <w:tab w:val="left" w:pos="5552"/>
+        </w:tabs>
+      </w:pPr>
+    </w:p>
+    <w:p>
+      <w:pPr>
+        <w:tabs>
+          <w:tab w:val="left" w:pos="5552"/>
+        </w:tabs>
+      </w:pPr>
+      <w:r>
+        <w:t xml:space="preserve">Figure 2: Elasticity of </w:t>
+      </w:r>
+      <w:r>
+        <w:t>fishing value to changes in the key model parameters. Elasticity was calculated as the proportional change in value resulting from a 10% increase or decrease in the parameter value. Up-arrows represent value elasticity following parameter increases; down-arrows represent value elasticity following parameter decreases.</w:t>
+      </w:r>
+    </w:p>
+    <w:p>
+      <w:r>
+        <w:br w:type="page"/>
+      </w:r>
+    </w:p>
+    <w:p>
+      <w:pPr>
+        <w:tabs>
+          <w:tab w:val="left" w:pos="5552"/>
+        </w:tabs>
+      </w:pPr>
+      <w:r>
+        <w:rPr>
+          <w:noProof/>
+        </w:rPr>
+        <w:drawing>
+          <wp:inline distT="0" distB="0" distL="0" distR="0" wp14:anchorId="6D0E27DC" wp14:editId="767FB6C5">
+            <wp:extent cx="5486400" cy="5486400"/>
+            <wp:effectExtent l="0" t="0" r="0" b="0"/>
+            <wp:docPr id="28" name="Picture 28"/>
+            <wp:cNvGraphicFramePr>
+              <a:graphicFrameLocks xmlns:a="http://schemas.openxmlformats.org/drawingml/2006/main" noChangeAspect="1"/>
+            </wp:cNvGraphicFramePr>
+            <a:graphic xmlns:a="http://schemas.openxmlformats.org/drawingml/2006/main">
+              <a:graphicData uri="http://schemas.openxmlformats.org/drawingml/2006/picture">
+                <pic:pic xmlns:pic="http://schemas.openxmlformats.org/drawingml/2006/picture">
+                  <pic:nvPicPr>
+                    <pic:cNvPr id="0" name="Metrics.pdf"/>
+                    <pic:cNvPicPr/>
+                  </pic:nvPicPr>
+                  <pic:blipFill>
+                    <a:blip r:embed="rId7">
+                      <a:extLst>
+                        <a:ext uri="{28A0092B-C50C-407E-A947-70E740481C1C}">
+                          <a14:useLocalDpi xmlns:a14="http://schemas.microsoft.com/office/drawing/2010/main" val="0"/>
+                        </a:ext>
+                      </a:extLst>
+                    </a:blip>
+                    <a:stretch>
+                      <a:fillRect/>
+                    </a:stretch>
+                  </pic:blipFill>
+                  <pic:spPr>
+                    <a:xfrm>
+                      <a:off x="0" y="0"/>
+                      <a:ext cx="5486400" cy="5486400"/>
+                    </a:xfrm>
+                    <a:prstGeom prst="rect">
+                      <a:avLst/>
+                    </a:prstGeom>
+                  </pic:spPr>
+                </pic:pic>
+              </a:graphicData>
+            </a:graphic>
+          </wp:inline>
+        </w:drawing>
+      </w:r>
+    </w:p>
+    <w:p>
+      <w:pPr>
+        <w:tabs>
+          <w:tab w:val="left" w:pos="5552"/>
+        </w:tabs>
+      </w:pPr>
+    </w:p>
+    <w:p>
+      <w:pPr>
+        <w:tabs>
+          <w:tab w:val="left" w:pos="5552"/>
+        </w:tabs>
+      </w:pPr>
+    </w:p>
+    <w:p>
+      <w:pPr>
+        <w:tabs>
+          <w:tab w:val="left" w:pos="5552"/>
+        </w:tabs>
+      </w:pPr>
+      <w:r>
+        <w:t xml:space="preserve">Figure 3: </w:t>
+      </w:r>
+      <w:r>
+        <w:t>Barplots showing differences in key recreational fishery metrics (mean catch-per-unit-effort, total annual effort, total annual catch and value of the fishery) associated with different opening scenarios. Opening schedules associated with each scenario number are described in the legend.</w:t>
       </w:r>
     </w:p>
     <w:sectPr>
@@ -7122,7 +8210,7 @@
 </file>
 
 <file path=customXml/itemProps1.xml><?xml version="1.0" encoding="utf-8"?>
-<ds:datastoreItem xmlns:ds="http://schemas.openxmlformats.org/officeDocument/2006/customXml" ds:itemID="{2797099D-0355-2F4B-A783-BFD23EC2702B}">
+<ds:datastoreItem xmlns:ds="http://schemas.openxmlformats.org/officeDocument/2006/customXml" ds:itemID="{027E6122-55FF-E34F-A15F-8647D13318BA}">
   <ds:schemaRefs>
     <ds:schemaRef ds:uri="http://schemas.openxmlformats.org/officeDocument/2006/bibliography"/>
   </ds:schemaRefs>

</xml_diff>